<commit_message>
cambio de reporte final
</commit_message>
<xml_diff>
--- a/src/site/resources/Notebook/08-Notas de trabajo y documentos/17-Reporte final S6.docx
+++ b/src/site/resources/Notebook/08-Notas de trabajo y documentos/17-Reporte final S6.docx
@@ -290,8 +290,6 @@
           <w:lang w:val="es-ES"/>
         </w:rPr>
       </w:pPr>
-      <w:bookmarkStart w:id="0" w:name="_GoBack"/>
-      <w:bookmarkEnd w:id="0"/>
     </w:p>
     <w:p>
       <w:pPr>
@@ -2269,25 +2267,138 @@
       <w:pPr>
         <w:pStyle w:val="Ttulo1"/>
       </w:pPr>
-      <w:bookmarkStart w:id="1" w:name="_Toc416891924"/>
+      <w:bookmarkStart w:id="0" w:name="_Toc416891924"/>
       <w:r>
         <w:lastRenderedPageBreak/>
         <w:t>Resumen global</w:t>
       </w:r>
+      <w:bookmarkEnd w:id="0"/>
+    </w:p>
+    <w:p>
+      <w:pPr>
+        <w:jc w:val="both"/>
+      </w:pPr>
+    </w:p>
+    <w:p>
+      <w:pPr>
+        <w:pStyle w:val="Ttulo2"/>
+      </w:pPr>
+      <w:bookmarkStart w:id="1" w:name="_Toc416891925"/>
+      <w:r>
+        <w:t>Equipo</w:t>
+      </w:r>
       <w:bookmarkEnd w:id="1"/>
     </w:p>
     <w:p>
       <w:pPr>
         <w:jc w:val="both"/>
       </w:pPr>
-    </w:p>
+      <w:r>
+        <w:t xml:space="preserve">Para el desarrollo del proyecto se </w:t>
+      </w:r>
+      <w:r>
+        <w:t>creó</w:t>
+      </w:r>
+      <w:r>
+        <w:t xml:space="preserve"> un grupo de trabajo de 5 ingenieros, siguiendo la metodología de </w:t>
+      </w:r>
+      <w:proofErr w:type="spellStart"/>
+      <w:r>
+        <w:t>TSPi</w:t>
+      </w:r>
+      <w:proofErr w:type="spellEnd"/>
+      <w:r>
+        <w:t xml:space="preserve">  para la asignación de roles. De esta manera el equipo quedo conformado de la  siguiente manera:</w:t>
+      </w:r>
+    </w:p>
+    <w:p>
+      <w:pPr>
+        <w:jc w:val="both"/>
+      </w:pPr>
+      <w:proofErr w:type="spellStart"/>
+      <w:r>
+        <w:t>Zamir</w:t>
+      </w:r>
+      <w:proofErr w:type="spellEnd"/>
+      <w:r>
+        <w:t xml:space="preserve"> </w:t>
+      </w:r>
+      <w:proofErr w:type="spellStart"/>
+      <w:r>
+        <w:t>Gacia</w:t>
+      </w:r>
+      <w:proofErr w:type="spellEnd"/>
+      <w:r>
+        <w:t>: Rol Desarrollo</w:t>
+      </w:r>
+    </w:p>
+    <w:p>
+      <w:pPr>
+        <w:jc w:val="both"/>
+      </w:pPr>
+      <w:proofErr w:type="spellStart"/>
+      <w:r>
+        <w:t>Alvaro</w:t>
+      </w:r>
+      <w:proofErr w:type="spellEnd"/>
+      <w:r>
+        <w:t xml:space="preserve"> </w:t>
+      </w:r>
+      <w:proofErr w:type="spellStart"/>
+      <w:r>
+        <w:t>Lopez</w:t>
+      </w:r>
+      <w:proofErr w:type="spellEnd"/>
+      <w:r>
+        <w:t>: Rol Soporte</w:t>
+      </w:r>
+    </w:p>
+    <w:p>
+      <w:pPr>
+        <w:jc w:val="both"/>
+      </w:pPr>
+      <w:r>
+        <w:t>Diego Lozano: Rol Planeación</w:t>
+      </w:r>
+    </w:p>
+    <w:p>
+      <w:pPr>
+        <w:jc w:val="both"/>
+      </w:pPr>
+      <w:r>
+        <w:t xml:space="preserve">Wilman </w:t>
+      </w:r>
+      <w:r>
+        <w:t>Rincón</w:t>
+      </w:r>
+      <w:r>
+        <w:t>: Rol Calidad</w:t>
+      </w:r>
+    </w:p>
+    <w:p>
+      <w:pPr>
+        <w:jc w:val="both"/>
+      </w:pPr>
+      <w:proofErr w:type="spellStart"/>
+      <w:r>
+        <w:t>Deivis</w:t>
+      </w:r>
+      <w:proofErr w:type="spellEnd"/>
+      <w:r>
+        <w:t xml:space="preserve"> Vergel: Rol </w:t>
+      </w:r>
+      <w:r>
+        <w:t>Líder</w:t>
+      </w:r>
+    </w:p>
+    <w:p/>
     <w:p>
       <w:pPr>
         <w:pStyle w:val="Ttulo2"/>
       </w:pPr>
-      <w:bookmarkStart w:id="2" w:name="_Toc416891925"/>
-      <w:r>
-        <w:t>Equipo</w:t>
+      <w:bookmarkStart w:id="2" w:name="_Toc416891926"/>
+      <w:r>
+        <w:t>Estimación</w:t>
       </w:r>
       <w:bookmarkEnd w:id="2"/>
     </w:p>
@@ -2296,176 +2407,63 @@
         <w:jc w:val="both"/>
       </w:pPr>
       <w:r>
-        <w:t xml:space="preserve">Para el desarrollo del proyecto se </w:t>
-      </w:r>
-      <w:r>
-        <w:t>creó</w:t>
-      </w:r>
-      <w:r>
-        <w:t xml:space="preserve"> un grupo de trabajo de 5 ingenieros, siguiendo la metodología de </w:t>
-      </w:r>
-      <w:proofErr w:type="spellStart"/>
-      <w:r>
-        <w:t>TSPi</w:t>
-      </w:r>
-      <w:proofErr w:type="spellEnd"/>
-      <w:r>
-        <w:t xml:space="preserve">  para la asignación de roles. De esta manera el equipo quedo conformado de la  siguiente manera:</w:t>
+        <w:t xml:space="preserve">Como el proceso planteado </w:t>
+      </w:r>
+      <w:r>
+        <w:t>está</w:t>
+      </w:r>
+      <w:r>
+        <w:t xml:space="preserve">  basado en PSP, se </w:t>
+      </w:r>
+      <w:r>
+        <w:t>usó</w:t>
+      </w:r>
+      <w:r>
+        <w:t xml:space="preserve"> </w:t>
+      </w:r>
+      <w:r>
+        <w:t>como base para los  cálculos de tiempo y tamaño los 6 proyectos generados con la metodología PSP</w:t>
+      </w:r>
+      <w:r>
+        <w:t xml:space="preserve">, lo cual nos </w:t>
+      </w:r>
+      <w:r>
+        <w:t>permitió</w:t>
+      </w:r>
+      <w:r>
+        <w:t xml:space="preserve"> tener un estimado acertado en el tamaño de la </w:t>
+      </w:r>
+      <w:r>
+        <w:t>aplicación</w:t>
+      </w:r>
+      <w:r>
+        <w:t xml:space="preserve"> que estuvo representado con una diferencia  del 5%</w:t>
+      </w:r>
+      <w:r>
+        <w:t xml:space="preserve">, pero no en los estimados de </w:t>
+      </w:r>
+      <w:r>
+        <w:t>tiempo, los cuales tu</w:t>
+      </w:r>
+      <w:r>
+        <w:t>vieron un desfase del 30%.</w:t>
       </w:r>
     </w:p>
     <w:p>
       <w:pPr>
         <w:jc w:val="both"/>
       </w:pPr>
-      <w:r>
-        <w:t xml:space="preserve">Zamir </w:t>
-      </w:r>
-      <w:proofErr w:type="spellStart"/>
-      <w:r>
-        <w:t>Gacia</w:t>
-      </w:r>
-      <w:proofErr w:type="spellEnd"/>
-      <w:r>
-        <w:t>: Rol Desarrollo</w:t>
-      </w:r>
-    </w:p>
-    <w:p>
-      <w:pPr>
-        <w:jc w:val="both"/>
-      </w:pPr>
-      <w:proofErr w:type="spellStart"/>
-      <w:r>
-        <w:t>Alvaro</w:t>
-      </w:r>
-      <w:proofErr w:type="spellEnd"/>
-      <w:r>
-        <w:t xml:space="preserve"> </w:t>
-      </w:r>
-      <w:proofErr w:type="spellStart"/>
-      <w:r>
-        <w:t>Lopez</w:t>
-      </w:r>
-      <w:proofErr w:type="spellEnd"/>
-      <w:r>
-        <w:t>: Rol Soporte</w:t>
-      </w:r>
-    </w:p>
-    <w:p>
-      <w:pPr>
-        <w:jc w:val="both"/>
-      </w:pPr>
-      <w:r>
-        <w:t>Diego Lozano: Rol Planeación</w:t>
-      </w:r>
-    </w:p>
-    <w:p>
-      <w:pPr>
-        <w:jc w:val="both"/>
-      </w:pPr>
-      <w:proofErr w:type="spellStart"/>
-      <w:r>
-        <w:t>Wilman</w:t>
-      </w:r>
-      <w:proofErr w:type="spellEnd"/>
-      <w:r>
-        <w:t xml:space="preserve"> </w:t>
-      </w:r>
-      <w:r>
-        <w:t>Rincón</w:t>
-      </w:r>
-      <w:r>
-        <w:t>: Rol Calidad</w:t>
-      </w:r>
-    </w:p>
-    <w:p>
-      <w:pPr>
-        <w:jc w:val="both"/>
-      </w:pPr>
-      <w:proofErr w:type="spellStart"/>
-      <w:r>
-        <w:t>Deivis</w:t>
-      </w:r>
-      <w:proofErr w:type="spellEnd"/>
-      <w:r>
-        <w:t xml:space="preserve"> Vergel: Rol </w:t>
-      </w:r>
-      <w:r>
-        <w:t>Líder</w:t>
-      </w:r>
     </w:p>
     <w:p/>
     <w:p>
       <w:pPr>
         <w:pStyle w:val="Ttulo2"/>
       </w:pPr>
-      <w:bookmarkStart w:id="3" w:name="_Toc416891926"/>
-      <w:r>
-        <w:t>Estimación</w:t>
+      <w:bookmarkStart w:id="3" w:name="_Toc416891927"/>
+      <w:r>
+        <w:t>Fases</w:t>
       </w:r>
       <w:bookmarkEnd w:id="3"/>
-    </w:p>
-    <w:p>
-      <w:pPr>
-        <w:jc w:val="both"/>
-      </w:pPr>
-      <w:r>
-        <w:t xml:space="preserve">Como el proceso planteado </w:t>
-      </w:r>
-      <w:r>
-        <w:t>está</w:t>
-      </w:r>
-      <w:r>
-        <w:t xml:space="preserve">  basado en PSP, se </w:t>
-      </w:r>
-      <w:r>
-        <w:t>usó</w:t>
-      </w:r>
-      <w:r>
-        <w:t xml:space="preserve"> </w:t>
-      </w:r>
-      <w:r>
-        <w:t>como base para los  cálculos de tiempo y tamaño los 6 proyectos generados con la metodología PSP</w:t>
-      </w:r>
-      <w:r>
-        <w:t xml:space="preserve">, lo cual nos </w:t>
-      </w:r>
-      <w:r>
-        <w:t>permitió</w:t>
-      </w:r>
-      <w:r>
-        <w:t xml:space="preserve"> tener un estimado acertado en el tamaño de la </w:t>
-      </w:r>
-      <w:r>
-        <w:t>aplicación</w:t>
-      </w:r>
-      <w:r>
-        <w:t xml:space="preserve"> que estuvo representado con una diferencia  del 5%</w:t>
-      </w:r>
-      <w:r>
-        <w:t xml:space="preserve">, pero no en los estimados de </w:t>
-      </w:r>
-      <w:r>
-        <w:t>tiempo, los cuales tu</w:t>
-      </w:r>
-      <w:r>
-        <w:t>vieron un desfase del 30%.</w:t>
-      </w:r>
-    </w:p>
-    <w:p>
-      <w:pPr>
-        <w:jc w:val="both"/>
-      </w:pPr>
-    </w:p>
-    <w:p/>
-    <w:p>
-      <w:pPr>
-        <w:pStyle w:val="Ttulo2"/>
-      </w:pPr>
-      <w:bookmarkStart w:id="4" w:name="_Toc416891927"/>
-      <w:r>
-        <w:t>Fases</w:t>
-      </w:r>
-      <w:bookmarkEnd w:id="4"/>
     </w:p>
     <w:p>
       <w:r>
@@ -2578,7 +2576,7 @@
       <w:pPr>
         <w:pStyle w:val="Ttulo2"/>
       </w:pPr>
-      <w:bookmarkStart w:id="5" w:name="_Toc416891928"/>
+      <w:bookmarkStart w:id="4" w:name="_Toc416891928"/>
       <w:r>
         <w:lastRenderedPageBreak/>
         <w:t>C</w:t>
@@ -2586,7 +2584,7 @@
       <w:r>
         <w:t>alidad</w:t>
       </w:r>
-      <w:bookmarkEnd w:id="5"/>
+      <w:bookmarkEnd w:id="4"/>
     </w:p>
     <w:p>
       <w:pPr>
@@ -2730,10 +2728,33 @@
       <w:pPr>
         <w:pStyle w:val="Ttulo2"/>
       </w:pPr>
-      <w:bookmarkStart w:id="6" w:name="_Toc416891929"/>
+      <w:bookmarkStart w:id="5" w:name="_Toc416891929"/>
       <w:r>
         <w:t>Trabajo</w:t>
       </w:r>
+      <w:bookmarkEnd w:id="5"/>
+    </w:p>
+    <w:p>
+      <w:pPr>
+        <w:jc w:val="both"/>
+      </w:pPr>
+      <w:r>
+        <w:t>La carga de trabajo del proyecto está distribuida de acuerdo a los role y por ende a las responsabilidades de cada rol. Sin embargo, hubo varios escenarios en los que la distribución de tareas fue necesaria ya que no se contaba con un asignado para la tarea, por lo tanto la distribución estuvo garantizada por los tiempos de holgura entre las actividades que se tenían asignadas a cada ingeniero. El balanceo de trabajo como se nombró anteriormente, representaba parte de las actividades que tuvieron en cuenta durante el proceso semanal, y se verifico con cada ingeniero en cada entrega, sin embargo, no siempre el proceso de asignación era correcto ya que las tareas no tenían la complejidad estimada, o la carga de tareas representaba un porcentaje de tiempo mayor al asignado por ingeniero por fase.</w:t>
+      </w:r>
+    </w:p>
+    <w:p>
+      <w:pPr>
+        <w:jc w:val="both"/>
+      </w:pPr>
+    </w:p>
+    <w:p>
+      <w:pPr>
+        <w:pStyle w:val="Ttulo2"/>
+      </w:pPr>
+      <w:bookmarkStart w:id="6" w:name="_Toc416891930"/>
+      <w:r>
+        <w:t>Reuniones</w:t>
+      </w:r>
       <w:bookmarkEnd w:id="6"/>
     </w:p>
     <w:p>
@@ -2741,7 +2762,7 @@
         <w:jc w:val="both"/>
       </w:pPr>
       <w:r>
-        <w:t>La carga de trabajo del proyecto está distribuida de acuerdo a los role y por ende a las responsabilidades de cada rol. Sin embargo, hubo varios escenarios en los que la distribución de tareas fue necesaria ya que no se contaba con un asignado para la tarea, por lo tanto la distribución estuvo garantizada por los tiempos de holgura entre las actividades que se tenían asignadas a cada ingeniero. El balanceo de trabajo como se nombró anteriormente, representaba parte de las actividades que tuvieron en cuenta durante el proceso semanal, y se verifico con cada ingeniero en cada entrega, sin embargo, no siempre el proceso de asignación era correcto ya que las tareas no tenían la complejidad estimada, o la carga de tareas representaba un porcentaje de tiempo mayor al asignado por ingeniero por fase.</w:t>
+        <w:t>Las reuniones del equipo se establecieron con una periodicidad semanal de forma presencial para discusiones de planeación y asignación inicial de tareas, y una reunión virtual para seguimiento de las tareas y reasignación de las mismas. Las reuniones durante el proceso formaron una parte importante del desarrollo de las fases, pero se encontró que para la siguiente etapa es muy prioritario establecer una frecuencia y periodicidad mayor, puesto que representaron el único medio de comunicación entre los miembros del equipo en la generación de nuevo conocimiento.</w:t>
       </w:r>
     </w:p>
     <w:p>
@@ -2753,30 +2774,7 @@
       <w:pPr>
         <w:pStyle w:val="Ttulo2"/>
       </w:pPr>
-      <w:bookmarkStart w:id="7" w:name="_Toc416891930"/>
-      <w:r>
-        <w:t>Reuniones</w:t>
-      </w:r>
-      <w:bookmarkEnd w:id="7"/>
-    </w:p>
-    <w:p>
-      <w:pPr>
-        <w:jc w:val="both"/>
-      </w:pPr>
-      <w:r>
-        <w:t>Las reuniones del equipo se establecieron con una periodicidad semanal de forma presencial para discusiones de planeación y asignación inicial de tareas, y una reunión virtual para seguimiento de las tareas y reasignación de las mismas. Las reuniones durante el proceso formaron una parte importante del desarrollo de las fases, pero se encontró que para la siguiente etapa es muy prioritario establecer una frecuencia y periodicidad mayor, puesto que representaron el único medio de comunicación entre los miembros del equipo en la generación de nuevo conocimiento.</w:t>
-      </w:r>
-    </w:p>
-    <w:p>
-      <w:pPr>
-        <w:jc w:val="both"/>
-      </w:pPr>
-    </w:p>
-    <w:p>
-      <w:pPr>
-        <w:pStyle w:val="Ttulo2"/>
-      </w:pPr>
-      <w:bookmarkStart w:id="8" w:name="_Toc416891931"/>
+      <w:bookmarkStart w:id="7" w:name="_Toc416891931"/>
       <w:r>
         <w:lastRenderedPageBreak/>
         <w:t>Módulos</w:t>
@@ -2784,51 +2782,51 @@
       <w:r>
         <w:t xml:space="preserve"> desarrollados</w:t>
       </w:r>
+      <w:bookmarkEnd w:id="7"/>
+    </w:p>
+    <w:p>
+      <w:pPr>
+        <w:jc w:val="both"/>
+      </w:pPr>
+      <w:r>
+        <w:t xml:space="preserve">Los </w:t>
+      </w:r>
+      <w:r>
+        <w:t>módulos</w:t>
+      </w:r>
+      <w:r>
+        <w:t xml:space="preserve"> que se desarrol</w:t>
+      </w:r>
+      <w:r>
+        <w:t>laron durante el primer ciclo d</w:t>
+      </w:r>
+      <w:r>
+        <w:t>e</w:t>
+      </w:r>
+      <w:r>
+        <w:t xml:space="preserve"> </w:t>
+      </w:r>
+      <w:r>
+        <w:t>trabajo, obedecen a conteos, descripciones informativas y configuraciones del programa, ya que son la base para la generación del nuevo  desarrollo estimado en el segundo ciclo.</w:t>
+      </w:r>
+      <w:r>
+        <w:t xml:space="preserve"> Los requerimientos ejecutados, corresponden al 30% del total de los asignados en el alcance de este proyecto (2 ciclos).</w:t>
+      </w:r>
+    </w:p>
+    <w:p>
+      <w:pPr>
+        <w:jc w:val="both"/>
+      </w:pPr>
+    </w:p>
+    <w:p>
+      <w:pPr>
+        <w:pStyle w:val="Ttulo2"/>
+      </w:pPr>
+      <w:bookmarkStart w:id="8" w:name="_Toc416891932"/>
+      <w:r>
+        <w:t>Documentación</w:t>
+      </w:r>
       <w:bookmarkEnd w:id="8"/>
-    </w:p>
-    <w:p>
-      <w:pPr>
-        <w:jc w:val="both"/>
-      </w:pPr>
-      <w:r>
-        <w:t xml:space="preserve">Los </w:t>
-      </w:r>
-      <w:r>
-        <w:t>módulos</w:t>
-      </w:r>
-      <w:r>
-        <w:t xml:space="preserve"> que se desarrol</w:t>
-      </w:r>
-      <w:r>
-        <w:t>laron durante el primer ciclo d</w:t>
-      </w:r>
-      <w:r>
-        <w:t>e</w:t>
-      </w:r>
-      <w:r>
-        <w:t xml:space="preserve"> </w:t>
-      </w:r>
-      <w:r>
-        <w:t>trabajo, obedecen a conteos, descripciones informativas y configuraciones del programa, ya que son la base para la generación del nuevo  desarrollo estimado en el segundo ciclo.</w:t>
-      </w:r>
-      <w:r>
-        <w:t xml:space="preserve"> Los requerimientos ejecutados, corresponden al 30% del total de los asignados en el alcance de este proyecto (2 ciclos).</w:t>
-      </w:r>
-    </w:p>
-    <w:p>
-      <w:pPr>
-        <w:jc w:val="both"/>
-      </w:pPr>
-    </w:p>
-    <w:p>
-      <w:pPr>
-        <w:pStyle w:val="Ttulo2"/>
-      </w:pPr>
-      <w:bookmarkStart w:id="9" w:name="_Toc416891932"/>
-      <w:r>
-        <w:t>Documentación</w:t>
-      </w:r>
-      <w:bookmarkEnd w:id="9"/>
     </w:p>
     <w:p>
       <w:pPr>
@@ -2861,13 +2859,7 @@
         <w:jc w:val="both"/>
       </w:pPr>
       <w:r>
-        <w:t>Entregas</w:t>
-      </w:r>
-      <w:r>
-        <w:t>:</w:t>
-      </w:r>
-      <w:r>
-        <w:t xml:space="preserve"> Las entregas deben de tener un seguimiento más concienzudo ya que es frecuente que se retrasen por disponibilidad de los ingenieros o mala asignación de tareas.</w:t>
+        <w:t>Entregas: Las entregas deben de tener un seguimiento más concienzudo ya que es frecuente que se retrasen por disponibilidad de los ingenieros o mala asignación de tareas.</w:t>
       </w:r>
     </w:p>
     <w:p>
@@ -2889,28 +2881,28 @@
       <w:pPr>
         <w:pStyle w:val="Ttulo1"/>
       </w:pPr>
-      <w:bookmarkStart w:id="10" w:name="_Toc416891933"/>
+      <w:bookmarkStart w:id="9" w:name="_Toc416891933"/>
       <w:r>
         <w:t>Reportes de rol</w:t>
       </w:r>
+      <w:bookmarkEnd w:id="9"/>
+    </w:p>
+    <w:p/>
+    <w:p>
+      <w:r>
+        <w:t>Los siguientes son los reportes generados por rol del ciclo 1:</w:t>
+      </w:r>
+    </w:p>
+    <w:p/>
+    <w:p>
+      <w:pPr>
+        <w:pStyle w:val="Ttulo2"/>
+      </w:pPr>
+      <w:bookmarkStart w:id="10" w:name="_Toc416891934"/>
+      <w:r>
+        <w:t>Leader</w:t>
+      </w:r>
       <w:bookmarkEnd w:id="10"/>
-    </w:p>
-    <w:p/>
-    <w:p>
-      <w:r>
-        <w:t>Los siguientes son los reportes generados por rol del ciclo 1:</w:t>
-      </w:r>
-    </w:p>
-    <w:p/>
-    <w:p>
-      <w:pPr>
-        <w:pStyle w:val="Ttulo2"/>
-      </w:pPr>
-      <w:bookmarkStart w:id="11" w:name="_Toc416891934"/>
-      <w:r>
-        <w:t>Leader</w:t>
-      </w:r>
-      <w:bookmarkEnd w:id="11"/>
     </w:p>
     <w:p>
       <w:pPr>
@@ -3066,25 +3058,25 @@
       <w:pPr>
         <w:pStyle w:val="Ttulo2"/>
       </w:pPr>
-      <w:bookmarkStart w:id="12" w:name="_Toc416891935"/>
+      <w:bookmarkStart w:id="11" w:name="_Toc416891935"/>
       <w:proofErr w:type="spellStart"/>
       <w:r>
         <w:t>Planning</w:t>
       </w:r>
+      <w:bookmarkEnd w:id="11"/>
+      <w:proofErr w:type="spellEnd"/>
+    </w:p>
+    <w:p/>
+    <w:p>
+      <w:pPr>
+        <w:pStyle w:val="Ttulo2"/>
+      </w:pPr>
+      <w:bookmarkStart w:id="12" w:name="_Toc416891936"/>
+      <w:proofErr w:type="spellStart"/>
+      <w:r>
+        <w:t>Developer</w:t>
+      </w:r>
       <w:bookmarkEnd w:id="12"/>
-      <w:proofErr w:type="spellEnd"/>
-    </w:p>
-    <w:p/>
-    <w:p>
-      <w:pPr>
-        <w:pStyle w:val="Ttulo2"/>
-      </w:pPr>
-      <w:bookmarkStart w:id="13" w:name="_Toc416891936"/>
-      <w:proofErr w:type="spellStart"/>
-      <w:r>
-        <w:t>Developer</w:t>
-      </w:r>
-      <w:bookmarkEnd w:id="13"/>
       <w:proofErr w:type="spellEnd"/>
     </w:p>
     <w:p>
@@ -3144,110 +3136,198 @@
       <w:pPr>
         <w:pStyle w:val="Ttulo2"/>
       </w:pPr>
-      <w:bookmarkStart w:id="14" w:name="_Toc416891937"/>
+      <w:bookmarkStart w:id="13" w:name="_Toc416891937"/>
       <w:proofErr w:type="spellStart"/>
       <w:r>
         <w:t>Quality</w:t>
+      </w:r>
+      <w:bookmarkEnd w:id="13"/>
+      <w:proofErr w:type="spellEnd"/>
+    </w:p>
+    <w:p>
+      <w:pPr>
+        <w:spacing w:line="240" w:lineRule="auto"/>
+        <w:rPr>
+          <w:rFonts w:ascii="Times New Roman" w:eastAsia="Times New Roman" w:hAnsi="Times New Roman" w:cs="Times New Roman"/>
+          <w:sz w:val="24"/>
+          <w:szCs w:val="24"/>
+        </w:rPr>
+      </w:pPr>
+      <w:r>
+        <w:rPr>
+          <w:rFonts w:ascii="Calibri" w:eastAsia="Times New Roman" w:hAnsi="Calibri" w:cs="Times New Roman"/>
+          <w:color w:val="000000"/>
+          <w:sz w:val="23"/>
+          <w:szCs w:val="23"/>
+        </w:rPr>
+        <w:t>Para el rol que desempeñe dentro del equipo fue enriquecedor para los procesos que desempeñó en mis actividades laborales. Poder ser participe en actividades de planeación del proceso de calidad es vital para un buen producto final. Este rol requiere de una inspección continua y minuciosa para asegurar que tanto los procesos como el producto final son entregados de la mejor forma y las mejores prácticas.</w:t>
+      </w:r>
+    </w:p>
+    <w:p>
+      <w:pPr>
+        <w:spacing w:line="240" w:lineRule="auto"/>
+        <w:rPr>
+          <w:rFonts w:ascii="Times New Roman" w:eastAsia="Times New Roman" w:hAnsi="Times New Roman" w:cs="Times New Roman"/>
+          <w:sz w:val="24"/>
+          <w:szCs w:val="24"/>
+        </w:rPr>
+      </w:pPr>
+      <w:r>
+        <w:rPr>
+          <w:rFonts w:ascii="Calibri" w:eastAsia="Times New Roman" w:hAnsi="Calibri" w:cs="Times New Roman"/>
+          <w:color w:val="000000"/>
+          <w:sz w:val="23"/>
+          <w:szCs w:val="23"/>
+        </w:rPr>
+        <w:t>En las actividades que requerían la participación del rol de calidad se trató de hacer el mayor esfuerzo para hacer cumplir el proceso de calidad, para que la inspección de código siguiera las reglas definidas y para que el producto final saliera con la mayor calidad posible.</w:t>
+      </w:r>
+    </w:p>
+    <w:p/>
+    <w:p>
+      <w:pPr>
+        <w:pStyle w:val="Ttulo2"/>
+      </w:pPr>
+      <w:bookmarkStart w:id="14" w:name="_Toc416891938"/>
+      <w:proofErr w:type="spellStart"/>
+      <w:r>
+        <w:t>Support</w:t>
       </w:r>
       <w:bookmarkEnd w:id="14"/>
       <w:proofErr w:type="spellEnd"/>
     </w:p>
     <w:p/>
+    <w:p/>
+    <w:p>
+      <w:pPr>
+        <w:pStyle w:val="Ttulo1"/>
+      </w:pPr>
+      <w:bookmarkStart w:id="15" w:name="_Toc416891939"/>
+      <w:r>
+        <w:t>Reportes de ingeniero</w:t>
+      </w:r>
+      <w:bookmarkEnd w:id="15"/>
+    </w:p>
+    <w:p/>
+    <w:p>
+      <w:r>
+        <w:t>A continuación se encuentran los resúmenes del trabajo realizado en desarrollo:</w:t>
+      </w:r>
+    </w:p>
+    <w:p/>
     <w:p>
       <w:pPr>
         <w:pStyle w:val="Ttulo2"/>
       </w:pPr>
-      <w:bookmarkStart w:id="15" w:name="_Toc416891938"/>
+      <w:bookmarkStart w:id="16" w:name="_Toc416891940"/>
+      <w:r>
+        <w:t>Zamir Garcia</w:t>
+      </w:r>
+      <w:bookmarkEnd w:id="16"/>
+    </w:p>
+    <w:p/>
+    <w:p>
+      <w:pPr>
+        <w:pStyle w:val="Ttulo2"/>
+      </w:pPr>
+      <w:bookmarkStart w:id="17" w:name="_Toc416891941"/>
       <w:proofErr w:type="spellStart"/>
       <w:r>
-        <w:t>Support</w:t>
-      </w:r>
-      <w:bookmarkEnd w:id="15"/>
+        <w:lastRenderedPageBreak/>
+        <w:t>Alvaro</w:t>
+      </w:r>
       <w:proofErr w:type="spellEnd"/>
+      <w:r>
+        <w:t xml:space="preserve"> </w:t>
+      </w:r>
+      <w:proofErr w:type="spellStart"/>
+      <w:r>
+        <w:t>Lopez</w:t>
+      </w:r>
+      <w:bookmarkEnd w:id="17"/>
+      <w:proofErr w:type="spellEnd"/>
     </w:p>
     <w:p/>
+    <w:p>
+      <w:pPr>
+        <w:pStyle w:val="Ttulo2"/>
+      </w:pPr>
+      <w:bookmarkStart w:id="18" w:name="_Toc416891942"/>
+      <w:r>
+        <w:t>Diego Lozano</w:t>
+      </w:r>
+      <w:bookmarkEnd w:id="18"/>
+    </w:p>
     <w:p/>
     <w:p>
       <w:pPr>
-        <w:pStyle w:val="Ttulo1"/>
-      </w:pPr>
-      <w:bookmarkStart w:id="16" w:name="_Toc416891939"/>
-      <w:r>
-        <w:t>Reportes de ingeniero</w:t>
-      </w:r>
-      <w:bookmarkEnd w:id="16"/>
-    </w:p>
-    <w:p/>
-    <w:p>
-      <w:r>
-        <w:t>A continuación se encuentran los resúmenes del trabajo realizado en desarrollo:</w:t>
-      </w:r>
-    </w:p>
-    <w:p/>
-    <w:p>
-      <w:pPr>
         <w:pStyle w:val="Ttulo2"/>
       </w:pPr>
-      <w:bookmarkStart w:id="17" w:name="_Toc416891940"/>
-      <w:r>
-        <w:t>Zamir Garcia</w:t>
-      </w:r>
-      <w:bookmarkEnd w:id="17"/>
-    </w:p>
-    <w:p/>
-    <w:p>
-      <w:pPr>
-        <w:pStyle w:val="Ttulo2"/>
-      </w:pPr>
-      <w:bookmarkStart w:id="18" w:name="_Toc416891941"/>
-      <w:proofErr w:type="spellStart"/>
-      <w:r>
-        <w:t>Alvaro</w:t>
-      </w:r>
-      <w:proofErr w:type="spellEnd"/>
-      <w:r>
-        <w:t xml:space="preserve"> </w:t>
-      </w:r>
-      <w:proofErr w:type="spellStart"/>
-      <w:r>
-        <w:t>Lopez</w:t>
-      </w:r>
-      <w:bookmarkEnd w:id="18"/>
-      <w:proofErr w:type="spellEnd"/>
-    </w:p>
-    <w:p/>
-    <w:p>
-      <w:pPr>
-        <w:pStyle w:val="Ttulo2"/>
-      </w:pPr>
-      <w:bookmarkStart w:id="19" w:name="_Toc416891942"/>
-      <w:r>
-        <w:t>Diego Lozano</w:t>
+      <w:bookmarkStart w:id="19" w:name="_Toc416891943"/>
+      <w:r>
+        <w:t>Wilman Rincon</w:t>
       </w:r>
       <w:bookmarkEnd w:id="19"/>
     </w:p>
-    <w:p/>
-    <w:p>
-      <w:pPr>
-        <w:pStyle w:val="Ttulo2"/>
-      </w:pPr>
-      <w:bookmarkStart w:id="20" w:name="_Toc416891943"/>
-      <w:proofErr w:type="spellStart"/>
-      <w:r>
-        <w:t>Wilman</w:t>
-      </w:r>
-      <w:proofErr w:type="spellEnd"/>
-      <w:r>
-        <w:t xml:space="preserve"> </w:t>
-      </w:r>
-      <w:proofErr w:type="spellStart"/>
-      <w:r>
-        <w:t>Rincon</w:t>
-      </w:r>
+    <w:p>
+      <w:pPr>
+        <w:rPr>
+          <w:rFonts w:ascii="Calibri" w:hAnsi="Calibri"/>
+          <w:color w:val="000000"/>
+          <w:sz w:val="23"/>
+          <w:szCs w:val="23"/>
+        </w:rPr>
+      </w:pPr>
+      <w:r>
+        <w:rPr>
+          <w:rFonts w:ascii="Calibri" w:hAnsi="Calibri"/>
+          <w:color w:val="000000"/>
+          <w:sz w:val="23"/>
+          <w:szCs w:val="23"/>
+        </w:rPr>
+        <w:t xml:space="preserve">Para el desarrollo del producto sigue siendo un proceso de aprendizaje debido a que el lenguaje es nuevo para </w:t>
+      </w:r>
+      <w:r>
+        <w:rPr>
+          <w:rFonts w:ascii="Calibri" w:hAnsi="Calibri"/>
+          <w:color w:val="000000"/>
+          <w:sz w:val="23"/>
+          <w:szCs w:val="23"/>
+        </w:rPr>
+        <w:t>mí</w:t>
+      </w:r>
+      <w:r>
+        <w:rPr>
+          <w:rFonts w:ascii="Calibri" w:hAnsi="Calibri"/>
+          <w:color w:val="000000"/>
+          <w:sz w:val="23"/>
+          <w:szCs w:val="23"/>
+        </w:rPr>
+        <w:t>.  La velocidad del desarrollo es más lenta que el resto del equipo.</w:t>
+      </w:r>
+    </w:p>
+    <w:p>
+      <w:pPr>
+        <w:rPr>
+          <w:rFonts w:ascii="Calibri" w:hAnsi="Calibri"/>
+          <w:color w:val="000000"/>
+          <w:sz w:val="23"/>
+          <w:szCs w:val="23"/>
+        </w:rPr>
+      </w:pPr>
+      <w:r>
+        <w:rPr>
+          <w:rFonts w:ascii="Calibri" w:hAnsi="Calibri"/>
+          <w:color w:val="000000"/>
+          <w:sz w:val="23"/>
+          <w:szCs w:val="23"/>
+        </w:rPr>
+        <w:t>Para la fase de desarrollo invertí un tiempo de 12 horas. Entre reunión de requerimientos y tiempo de desarrollo del producto.</w:t>
+      </w:r>
+    </w:p>
+    <w:p>
+      <w:bookmarkStart w:id="20" w:name="_GoBack"/>
       <w:bookmarkEnd w:id="20"/>
-      <w:proofErr w:type="spellEnd"/>
-    </w:p>
-    <w:p/>
+    </w:p>
     <w:p>
       <w:pPr>
         <w:pStyle w:val="Ttulo2"/>
@@ -4785,7 +4865,7 @@
 </file>
 
 <file path=customXml/itemProps1.xml><?xml version="1.0" encoding="utf-8"?>
-<ds:datastoreItem xmlns:ds="http://schemas.openxmlformats.org/officeDocument/2006/customXml" ds:itemID="{B54B0C54-087A-476B-A8AA-A3A9DAE70C19}">
+<ds:datastoreItem xmlns:ds="http://schemas.openxmlformats.org/officeDocument/2006/customXml" ds:itemID="{29DC00A3-CF52-4251-B5CE-BA14B404914D}">
   <ds:schemaRefs>
     <ds:schemaRef ds:uri="http://schemas.openxmlformats.org/officeDocument/2006/bibliography"/>
   </ds:schemaRefs>

</xml_diff>

<commit_message>
Commit reporte final leader
</commit_message>
<xml_diff>
--- a/src/site/resources/Notebook/08-Notas de trabajo y documentos/17-Reporte final S6.docx
+++ b/src/site/resources/Notebook/08-Notas de trabajo y documentos/17-Reporte final S6.docx
@@ -1,6 +1,6 @@
 
 <file path=word/document.xml><?xml version="1.0" encoding="utf-8"?>
-<w:document xmlns:wpc="http://schemas.microsoft.com/office/word/2010/wordprocessingCanvas" xmlns:mc="http://schemas.openxmlformats.org/markup-compatibility/2006" xmlns:o="urn:schemas-microsoft-com:office:office" xmlns:r="http://schemas.openxmlformats.org/officeDocument/2006/relationships" xmlns:m="http://schemas.openxmlformats.org/officeDocument/2006/math" xmlns:v="urn:schemas-microsoft-com:vml" xmlns:wp14="http://schemas.microsoft.com/office/word/2010/wordprocessingDrawing" xmlns:wp="http://schemas.openxmlformats.org/drawingml/2006/wordprocessingDrawing" xmlns:w10="urn:schemas-microsoft-com:office:word" xmlns:w="http://schemas.openxmlformats.org/wordprocessingml/2006/main" xmlns:w14="http://schemas.microsoft.com/office/word/2010/wordml" xmlns:w15="http://schemas.microsoft.com/office/word/2012/wordml" xmlns:wpg="http://schemas.microsoft.com/office/word/2010/wordprocessingGroup" xmlns:wpi="http://schemas.microsoft.com/office/word/2010/wordprocessingInk" xmlns:wne="http://schemas.microsoft.com/office/word/2006/wordml" xmlns:wps="http://schemas.microsoft.com/office/word/2010/wordprocessingShape" mc:Ignorable="w14 w15 wp14">
+<w:document xmlns:ve="http://schemas.openxmlformats.org/markup-compatibility/2006" xmlns:o="urn:schemas-microsoft-com:office:office" xmlns:r="http://schemas.openxmlformats.org/officeDocument/2006/relationships" xmlns:m="http://schemas.openxmlformats.org/officeDocument/2006/math" xmlns:v="urn:schemas-microsoft-com:vml" xmlns:wp="http://schemas.openxmlformats.org/drawingml/2006/wordprocessingDrawing" xmlns:w10="urn:schemas-microsoft-com:office:word" xmlns:w="http://schemas.openxmlformats.org/wordprocessingml/2006/main" xmlns:wne="http://schemas.microsoft.com/office/word/2006/wordml">
   <w:body>
     <w:p>
       <w:pPr>
@@ -315,15 +315,6 @@
           <w:lang w:val="es-ES"/>
         </w:rPr>
       </w:pPr>
-      <w:r>
-        <w:rPr>
-          <w:rFonts w:ascii="Arial" w:hAnsi="Arial" w:cs="Arial"/>
-          <w:sz w:val="30"/>
-          <w:szCs w:val="30"/>
-          <w:lang w:val="es-ES"/>
-        </w:rPr>
-        <w:t xml:space="preserve"> </w:t>
-      </w:r>
       <w:r>
         <w:rPr>
           <w:rFonts w:ascii="Arial" w:hAnsi="Arial" w:cs="Arial"/>
@@ -417,7 +408,6 @@
           <w:docPartUnique/>
         </w:docPartObj>
       </w:sdtPr>
-      <w:sdtEndPr/>
       <w:sdtContent>
         <w:p>
           <w:pPr>
@@ -2317,96 +2307,80 @@
       </w:pPr>
       <w:proofErr w:type="spellStart"/>
       <w:r>
-        <w:t>Zamir</w:t>
+        <w:t>ZamirGacia</w:t>
       </w:r>
       <w:proofErr w:type="spellEnd"/>
       <w:r>
-        <w:t xml:space="preserve"> </w:t>
-      </w:r>
+        <w:t>: Rol Desarrollo</w:t>
+      </w:r>
+    </w:p>
+    <w:p>
+      <w:pPr>
+        <w:jc w:val="both"/>
+      </w:pPr>
       <w:proofErr w:type="spellStart"/>
       <w:r>
-        <w:t>Gacia</w:t>
+        <w:t>AlvaroLopez</w:t>
       </w:r>
       <w:proofErr w:type="spellEnd"/>
       <w:r>
-        <w:t>: Rol Desarrollo</w:t>
+        <w:t>: Rol Soporte</w:t>
       </w:r>
     </w:p>
     <w:p>
       <w:pPr>
         <w:jc w:val="both"/>
       </w:pPr>
+      <w:r>
+        <w:t>Diego Lozano: Rol Planeación</w:t>
+      </w:r>
+    </w:p>
+    <w:p>
+      <w:pPr>
+        <w:jc w:val="both"/>
+      </w:pPr>
+      <w:r>
+        <w:t xml:space="preserve">Wilman </w:t>
+      </w:r>
+      <w:r>
+        <w:t>Rincón</w:t>
+      </w:r>
+      <w:r>
+        <w:t>: Rol Calidad</w:t>
+      </w:r>
+    </w:p>
+    <w:p>
+      <w:pPr>
+        <w:jc w:val="both"/>
+      </w:pPr>
       <w:proofErr w:type="spellStart"/>
       <w:r>
-        <w:t>Alvaro</w:t>
+        <w:t>Deivis</w:t>
       </w:r>
       <w:proofErr w:type="spellEnd"/>
       <w:r>
-        <w:t xml:space="preserve"> </w:t>
-      </w:r>
-      <w:proofErr w:type="spellStart"/>
-      <w:r>
-        <w:t>Lopez</w:t>
-      </w:r>
-      <w:proofErr w:type="spellEnd"/>
-      <w:r>
-        <w:t>: Rol Soporte</w:t>
-      </w:r>
+        <w:t xml:space="preserve"> Vergel: Rol </w:t>
+      </w:r>
+      <w:r>
+        <w:t>Líder</w:t>
+      </w:r>
+    </w:p>
+    <w:p/>
+    <w:p>
+      <w:pPr>
+        <w:pStyle w:val="Ttulo2"/>
+      </w:pPr>
+      <w:bookmarkStart w:id="2" w:name="_Toc416891926"/>
+      <w:r>
+        <w:t>Estimación</w:t>
+      </w:r>
+      <w:bookmarkEnd w:id="2"/>
     </w:p>
     <w:p>
       <w:pPr>
         <w:jc w:val="both"/>
       </w:pPr>
       <w:r>
-        <w:t>Diego Lozano: Rol Planeación</w:t>
-      </w:r>
-    </w:p>
-    <w:p>
-      <w:pPr>
-        <w:jc w:val="both"/>
-      </w:pPr>
-      <w:r>
-        <w:t xml:space="preserve">Wilman </w:t>
-      </w:r>
-      <w:r>
-        <w:t>Rincón</w:t>
-      </w:r>
-      <w:r>
-        <w:t>: Rol Calidad</w:t>
-      </w:r>
-    </w:p>
-    <w:p>
-      <w:pPr>
-        <w:jc w:val="both"/>
-      </w:pPr>
-      <w:proofErr w:type="spellStart"/>
-      <w:r>
-        <w:t>Deivis</w:t>
-      </w:r>
-      <w:proofErr w:type="spellEnd"/>
-      <w:r>
-        <w:t xml:space="preserve"> Vergel: Rol </w:t>
-      </w:r>
-      <w:r>
-        <w:t>Líder</w:t>
-      </w:r>
-    </w:p>
-    <w:p/>
-    <w:p>
-      <w:pPr>
-        <w:pStyle w:val="Ttulo2"/>
-      </w:pPr>
-      <w:bookmarkStart w:id="2" w:name="_Toc416891926"/>
-      <w:r>
-        <w:t>Estimación</w:t>
-      </w:r>
-      <w:bookmarkEnd w:id="2"/>
-    </w:p>
-    <w:p>
-      <w:pPr>
-        <w:jc w:val="both"/>
-      </w:pPr>
-      <w:r>
         <w:t xml:space="preserve">Como el proceso planteado </w:t>
       </w:r>
       <w:r>
@@ -2416,13 +2390,7 @@
         <w:t xml:space="preserve">  basado en PSP, se </w:t>
       </w:r>
       <w:r>
-        <w:t>usó</w:t>
-      </w:r>
-      <w:r>
-        <w:t xml:space="preserve"> </w:t>
-      </w:r>
-      <w:r>
-        <w:t>como base para los  cálculos de tiempo y tamaño los 6 proyectos generados con la metodología PSP</w:t>
+        <w:t>usócomo base para los  cálculos de tiempo y tamaño los 6 proyectos generados con la metodología PSP</w:t>
       </w:r>
       <w:r>
         <w:t xml:space="preserve">, lo cual nos </w:t>
@@ -2801,13 +2769,7 @@
         <w:t>laron durante el primer ciclo d</w:t>
       </w:r>
       <w:r>
-        <w:t>e</w:t>
-      </w:r>
-      <w:r>
-        <w:t xml:space="preserve"> </w:t>
-      </w:r>
-      <w:r>
-        <w:t>trabajo, obedecen a conteos, descripciones informativas y configuraciones del programa, ya que son la base para la generación del nuevo  desarrollo estimado en el segundo ciclo.</w:t>
+        <w:t>etrabajo, obedecen a conteos, descripciones informativas y configuraciones del programa, ya que son la base para la generación del nuevo  desarrollo estimado en el segundo ciclo.</w:t>
       </w:r>
       <w:r>
         <w:t xml:space="preserve"> Los requerimientos ejecutados, corresponden al 30% del total de los asignados en el alcance de este proyecto (2 ciclos).</w:t>
@@ -2923,7 +2885,7 @@
           <w:szCs w:val="23"/>
           <w:lang w:eastAsia="es-CO"/>
         </w:rPr>
-        <w:t>Las actividades de gestión del proyecto requieren un conjunto de herramientas para motivar,</w:t>
+        <w:t>Las actividades de gestión del proyecto requieren un conjunto de herramientas para motivar,organizar y comunicar los objetivos del proyecto a lograr y definir la forma más efectiva de lograr esta meta con los recursos previstos, dicha gestión es un proceso de autoaprendizaje exigente y que requiere desarrollar un conjunto de habilidad</w:t>
       </w:r>
       <w:r>
         <w:rPr>
@@ -2933,7 +2895,7 @@
           <w:szCs w:val="23"/>
           <w:lang w:eastAsia="es-CO"/>
         </w:rPr>
-        <w:t xml:space="preserve"> </w:t>
+        <w:t>es para enfocar el proyecto así</w:t>
       </w:r>
       <w:r>
         <w:rPr>
@@ -2943,9 +2905,12 @@
           <w:szCs w:val="23"/>
           <w:lang w:eastAsia="es-CO"/>
         </w:rPr>
-        <w:t>organizar y comunicar los objetivos del proyecto a lograr y definir la forma más efectiva de lograr esta meta con los recursos previstos, dicha gestión es un proceso de autoaprendizaje exigente y que requiere desarrollar un conjunto de habilidad</w:t>
-      </w:r>
-      <w:r>
+        <w:t xml:space="preserve"> el lugar deseado, sentí que esto se logró generando un liderazgo colectivo y socializando los temas según las fortalezas de cada miembro del equipo.</w:t>
+      </w:r>
+    </w:p>
+    <w:p>
+      <w:pPr>
+        <w:jc w:val="both"/>
         <w:rPr>
           <w:rFonts w:ascii="Calibri" w:eastAsia="Times New Roman" w:hAnsi="Calibri" w:cs="Times New Roman"/>
           <w:color w:val="000000"/>
@@ -2953,8 +2918,7 @@
           <w:szCs w:val="23"/>
           <w:lang w:eastAsia="es-CO"/>
         </w:rPr>
-        <w:t>es para enfocar el proyecto así</w:t>
-      </w:r>
+      </w:pPr>
       <w:r>
         <w:rPr>
           <w:rFonts w:ascii="Calibri" w:eastAsia="Times New Roman" w:hAnsi="Calibri" w:cs="Times New Roman"/>
@@ -2963,12 +2927,9 @@
           <w:szCs w:val="23"/>
           <w:lang w:eastAsia="es-CO"/>
         </w:rPr>
-        <w:t xml:space="preserve"> el lugar deseado, sentí que esto se logró generando un liderazgo colectivo y socializando los temas según las fortalezas de cada miembro del equipo.</w:t>
-      </w:r>
-    </w:p>
-    <w:p>
-      <w:pPr>
-        <w:jc w:val="both"/>
+        <w:t xml:space="preserve">Mis actividades principales en este proceso requerían gestionar los tiempos de reuniones , mantener motivado y concentrado al equipo en la ejecución del proyecto , mantener equilibrio en la </w:t>
+      </w:r>
+      <w:r>
         <w:rPr>
           <w:rFonts w:ascii="Calibri" w:eastAsia="Times New Roman" w:hAnsi="Calibri" w:cs="Times New Roman"/>
           <w:color w:val="000000"/>
@@ -2976,7 +2937,8 @@
           <w:szCs w:val="23"/>
           <w:lang w:eastAsia="es-CO"/>
         </w:rPr>
-      </w:pPr>
+        <w:t>asignación</w:t>
+      </w:r>
       <w:r>
         <w:rPr>
           <w:rFonts w:ascii="Calibri" w:eastAsia="Times New Roman" w:hAnsi="Calibri" w:cs="Times New Roman"/>
@@ -2985,7 +2947,7 @@
           <w:szCs w:val="23"/>
           <w:lang w:eastAsia="es-CO"/>
         </w:rPr>
-        <w:t xml:space="preserve">Mis actividades principales en este proceso requerían gestionar los tiempos de reuniones , mantener motivado y concentrado al equipo en la ejecución del proyecto , mantener equilibrio </w:t>
+        <w:t xml:space="preserve"> de actividades, proponer reuniones semanales cortas para la </w:t>
       </w:r>
       <w:r>
         <w:rPr>
@@ -2996,7 +2958,7 @@
           <w:lang w:eastAsia="es-CO"/>
         </w:rPr>
         <w:lastRenderedPageBreak/>
-        <w:t xml:space="preserve">en la </w:t>
+        <w:t xml:space="preserve">entrega de artefactos y </w:t>
       </w:r>
       <w:r>
         <w:rPr>
@@ -3006,7 +2968,7 @@
           <w:szCs w:val="23"/>
           <w:lang w:eastAsia="es-CO"/>
         </w:rPr>
-        <w:t>asignación</w:t>
+        <w:t>planeación</w:t>
       </w:r>
       <w:r>
         <w:rPr>
@@ -3016,7 +2978,7 @@
           <w:szCs w:val="23"/>
           <w:lang w:eastAsia="es-CO"/>
         </w:rPr>
-        <w:t xml:space="preserve"> de actividades, proponer reuniones semanales cortas para la entrega de artefactos y </w:t>
+        <w:t xml:space="preserve"> de las actividades de la siguiente semana</w:t>
       </w:r>
       <w:r>
         <w:rPr>
@@ -3026,7 +2988,7 @@
           <w:szCs w:val="23"/>
           <w:lang w:eastAsia="es-CO"/>
         </w:rPr>
-        <w:t>planeación</w:t>
+        <w:t xml:space="preserve"> en las cuales invertí un tiempo aproximado de gestión de 6 horas , mientras que en las actividades del proyecto se invirtió 31 horas en 22 actividades cumpliendo con el 100% de las actividades propuestas para el ciclo</w:t>
       </w:r>
       <w:r>
         <w:rPr>
@@ -3036,65 +2998,224 @@
           <w:szCs w:val="23"/>
           <w:lang w:eastAsia="es-CO"/>
         </w:rPr>
-        <w:t xml:space="preserve"> de las actividades de la siguiente semana</w:t>
-      </w:r>
+        <w:t>.</w:t>
+      </w:r>
+    </w:p>
+    <w:p>
+      <w:pPr>
+        <w:pStyle w:val="Ttulo2"/>
+      </w:pPr>
+      <w:bookmarkStart w:id="11" w:name="_Toc416891935"/>
+      <w:proofErr w:type="spellStart"/>
+      <w:r>
+        <w:t>Planning</w:t>
+      </w:r>
+      <w:bookmarkEnd w:id="11"/>
+      <w:proofErr w:type="spellEnd"/>
+    </w:p>
+    <w:p/>
+    <w:p>
+      <w:pPr>
+        <w:pStyle w:val="Ttulo2"/>
+      </w:pPr>
+      <w:bookmarkStart w:id="12" w:name="_Toc416891936"/>
+      <w:proofErr w:type="spellStart"/>
+      <w:r>
+        <w:t>Developer</w:t>
+      </w:r>
+      <w:bookmarkEnd w:id="12"/>
+      <w:proofErr w:type="spellEnd"/>
+    </w:p>
+    <w:p>
+      <w:pPr>
+        <w:pStyle w:val="NormalWeb"/>
+        <w:spacing w:before="0" w:beforeAutospacing="0" w:after="160" w:afterAutospacing="0"/>
+        <w:jc w:val="both"/>
+      </w:pPr>
+      <w:r>
+        <w:rPr>
+          <w:rFonts w:ascii="Calibri" w:hAnsi="Calibri"/>
+          <w:color w:val="000000"/>
+          <w:sz w:val="23"/>
+          <w:szCs w:val="23"/>
+        </w:rPr>
+        <w:t>Desempeñando el rol "</w:t>
+      </w:r>
+      <w:proofErr w:type="spellStart"/>
+      <w:r>
+        <w:rPr>
+          <w:rFonts w:ascii="Calibri" w:hAnsi="Calibri"/>
+          <w:color w:val="000000"/>
+          <w:sz w:val="23"/>
+          <w:szCs w:val="23"/>
+        </w:rPr>
+        <w:t>Development</w:t>
+      </w:r>
+      <w:proofErr w:type="spellEnd"/>
+      <w:r>
+        <w:rPr>
+          <w:rFonts w:ascii="Calibri" w:hAnsi="Calibri"/>
+          <w:color w:val="000000"/>
+          <w:sz w:val="23"/>
+          <w:szCs w:val="23"/>
+        </w:rPr>
+        <w:t xml:space="preserve"> Manager" me sentí cómodo realizando diseños, sin embargo al involucrar mi rol con temas relacionados con planeación me sentí algo incómodo debido a que este no es mi fuerte. </w:t>
+      </w:r>
+    </w:p>
+    <w:p>
+      <w:pPr>
+        <w:pStyle w:val="NormalWeb"/>
+        <w:spacing w:before="0" w:beforeAutospacing="0" w:after="160" w:afterAutospacing="0"/>
+        <w:jc w:val="both"/>
+      </w:pPr>
+      <w:r>
+        <w:rPr>
+          <w:rFonts w:ascii="Calibri" w:hAnsi="Calibri"/>
+          <w:color w:val="000000"/>
+          <w:sz w:val="23"/>
+          <w:szCs w:val="23"/>
+        </w:rPr>
+        <w:t xml:space="preserve">A pesar de aquella pequeña incomodidad por las confusiones que surgían con los temas de planeación debo rescatar que comprendí la importancia de la planeación en todo el proceso de desarrollo ya que sin ésta no sería posible establecer medidas de rendimiento y calidad. </w:t>
+      </w:r>
+    </w:p>
+    <w:p/>
+    <w:p>
+      <w:pPr>
+        <w:pStyle w:val="Ttulo2"/>
+      </w:pPr>
+      <w:bookmarkStart w:id="13" w:name="_Toc416891937"/>
+      <w:proofErr w:type="spellStart"/>
+      <w:r>
+        <w:t>Quality</w:t>
+      </w:r>
+      <w:bookmarkEnd w:id="13"/>
+      <w:proofErr w:type="spellEnd"/>
+    </w:p>
+    <w:p>
+      <w:pPr>
+        <w:spacing w:line="240" w:lineRule="auto"/>
+        <w:rPr>
+          <w:rFonts w:ascii="Times New Roman" w:eastAsia="Times New Roman" w:hAnsi="Times New Roman" w:cs="Times New Roman"/>
+          <w:sz w:val="24"/>
+          <w:szCs w:val="24"/>
+        </w:rPr>
+      </w:pPr>
       <w:r>
         <w:rPr>
           <w:rFonts w:ascii="Calibri" w:eastAsia="Times New Roman" w:hAnsi="Calibri" w:cs="Times New Roman"/>
           <w:color w:val="000000"/>
           <w:sz w:val="23"/>
           <w:szCs w:val="23"/>
-          <w:lang w:eastAsia="es-CO"/>
-        </w:rPr>
-        <w:t>.</w:t>
-      </w:r>
-    </w:p>
-    <w:p>
-      <w:pPr>
-        <w:jc w:val="both"/>
-      </w:pPr>
-    </w:p>
+        </w:rPr>
+        <w:t>Para el rol que desempeñe dentro del equipo fue enriquecedor para los procesos que desempeñó en mis actividades laborales. Poder ser participe en actividades de planeación del proceso de calidad es vital para un buen producto final. Este rol requiere de una inspección continua y minuciosa para asegurar que tanto los procesos como el producto final son entregados de la mejor forma y las mejores prácticas.</w:t>
+      </w:r>
+    </w:p>
+    <w:p>
+      <w:pPr>
+        <w:spacing w:line="240" w:lineRule="auto"/>
+        <w:rPr>
+          <w:rFonts w:ascii="Times New Roman" w:eastAsia="Times New Roman" w:hAnsi="Times New Roman" w:cs="Times New Roman"/>
+          <w:sz w:val="24"/>
+          <w:szCs w:val="24"/>
+        </w:rPr>
+      </w:pPr>
+      <w:r>
+        <w:rPr>
+          <w:rFonts w:ascii="Calibri" w:eastAsia="Times New Roman" w:hAnsi="Calibri" w:cs="Times New Roman"/>
+          <w:color w:val="000000"/>
+          <w:sz w:val="23"/>
+          <w:szCs w:val="23"/>
+        </w:rPr>
+        <w:t>En las actividades que requerían la participación del rol de calidad se trató de hacer el mayor esfuerzo para hacer cumplir el proceso de calidad, para que la inspección de código siguiera las reglas definidas y para que el producto final saliera con la mayor calidad posible.</w:t>
+      </w:r>
+    </w:p>
+    <w:p/>
     <w:p>
       <w:pPr>
         <w:pStyle w:val="Ttulo2"/>
       </w:pPr>
-      <w:bookmarkStart w:id="11" w:name="_Toc416891935"/>
+      <w:bookmarkStart w:id="14" w:name="_Toc416891938"/>
       <w:proofErr w:type="spellStart"/>
       <w:r>
-        <w:t>Planning</w:t>
-      </w:r>
-      <w:bookmarkEnd w:id="11"/>
+        <w:t>Support</w:t>
+      </w:r>
+      <w:bookmarkEnd w:id="14"/>
       <w:proofErr w:type="spellEnd"/>
     </w:p>
     <w:p/>
+    <w:p/>
+    <w:p>
+      <w:pPr>
+        <w:pStyle w:val="Ttulo1"/>
+      </w:pPr>
+      <w:bookmarkStart w:id="15" w:name="_Toc416891939"/>
+      <w:r>
+        <w:t>Reportes de ingeniero</w:t>
+      </w:r>
+      <w:bookmarkEnd w:id="15"/>
+    </w:p>
+    <w:p/>
+    <w:p>
+      <w:r>
+        <w:t>A continuación se encuentran los resúmenes del trabajo realizado en desarrollo:</w:t>
+      </w:r>
+    </w:p>
+    <w:p/>
     <w:p>
       <w:pPr>
         <w:pStyle w:val="Ttulo2"/>
       </w:pPr>
-      <w:bookmarkStart w:id="12" w:name="_Toc416891936"/>
+      <w:bookmarkStart w:id="16" w:name="_Toc416891940"/>
+      <w:r>
+        <w:t>Zamir Garcia</w:t>
+      </w:r>
+      <w:bookmarkEnd w:id="16"/>
+    </w:p>
+    <w:p/>
+    <w:p>
+      <w:pPr>
+        <w:pStyle w:val="Ttulo2"/>
+      </w:pPr>
+      <w:bookmarkStart w:id="17" w:name="_Toc416891941"/>
       <w:proofErr w:type="spellStart"/>
       <w:r>
-        <w:t>Developer</w:t>
-      </w:r>
-      <w:bookmarkEnd w:id="12"/>
+        <w:lastRenderedPageBreak/>
+        <w:t>AlvaroLopez</w:t>
+      </w:r>
+      <w:bookmarkEnd w:id="17"/>
       <w:proofErr w:type="spellEnd"/>
     </w:p>
-    <w:p>
-      <w:pPr>
-        <w:pStyle w:val="NormalWeb"/>
-        <w:spacing w:before="0" w:beforeAutospacing="0" w:after="160" w:afterAutospacing="0"/>
-        <w:jc w:val="both"/>
-      </w:pPr>
-      <w:r>
+    <w:p/>
+    <w:p>
+      <w:pPr>
+        <w:pStyle w:val="Ttulo2"/>
+      </w:pPr>
+      <w:bookmarkStart w:id="18" w:name="_Toc416891942"/>
+      <w:r>
+        <w:t>Diego Lozano</w:t>
+      </w:r>
+      <w:bookmarkEnd w:id="18"/>
+    </w:p>
+    <w:p/>
+    <w:p>
+      <w:pPr>
+        <w:pStyle w:val="Ttulo2"/>
+      </w:pPr>
+      <w:bookmarkStart w:id="19" w:name="_Toc416891943"/>
+      <w:r>
+        <w:t>Wilman Rincon</w:t>
+      </w:r>
+      <w:bookmarkEnd w:id="19"/>
+    </w:p>
+    <w:p>
+      <w:pPr>
         <w:rPr>
           <w:rFonts w:ascii="Calibri" w:hAnsi="Calibri"/>
           <w:color w:val="000000"/>
           <w:sz w:val="23"/>
           <w:szCs w:val="23"/>
         </w:rPr>
-        <w:t>Desempeñando el rol "</w:t>
-      </w:r>
-      <w:proofErr w:type="spellStart"/>
+      </w:pPr>
       <w:r>
         <w:rPr>
           <w:rFonts w:ascii="Calibri" w:hAnsi="Calibri"/>
@@ -3102,24 +3223,17 @@
           <w:sz w:val="23"/>
           <w:szCs w:val="23"/>
         </w:rPr>
-        <w:t>Development</w:t>
-      </w:r>
-      <w:proofErr w:type="spellEnd"/>
-      <w:r>
+        <w:t>Para el desarrollo del producto sigue siendo un proceso de aprendizaje debido a que el lenguaje es nuevo para mí.  La velocidad del desarrollo es más lenta que el resto del equipo.</w:t>
+      </w:r>
+    </w:p>
+    <w:p>
+      <w:pPr>
         <w:rPr>
           <w:rFonts w:ascii="Calibri" w:hAnsi="Calibri"/>
           <w:color w:val="000000"/>
           <w:sz w:val="23"/>
           <w:szCs w:val="23"/>
         </w:rPr>
-        <w:t xml:space="preserve"> Manager" me sentí cómodo realizando diseños, sin embargo al involucrar mi rol con temas relacionados con planeación me sentí algo incómodo debido a que este no es mi fuerte. </w:t>
-      </w:r>
-    </w:p>
-    <w:p>
-      <w:pPr>
-        <w:pStyle w:val="NormalWeb"/>
-        <w:spacing w:before="0" w:beforeAutospacing="0" w:after="160" w:afterAutospacing="0"/>
-        <w:jc w:val="both"/>
       </w:pPr>
       <w:r>
         <w:rPr>
@@ -3128,199 +3242,6 @@
           <w:sz w:val="23"/>
           <w:szCs w:val="23"/>
         </w:rPr>
-        <w:t xml:space="preserve">A pesar de aquella pequeña incomodidad por las confusiones que surgían con los temas de planeación debo rescatar que comprendí la importancia de la planeación en todo el proceso de desarrollo ya que sin ésta no sería posible establecer medidas de rendimiento y calidad. </w:t>
-      </w:r>
-    </w:p>
-    <w:p/>
-    <w:p>
-      <w:pPr>
-        <w:pStyle w:val="Ttulo2"/>
-      </w:pPr>
-      <w:bookmarkStart w:id="13" w:name="_Toc416891937"/>
-      <w:proofErr w:type="spellStart"/>
-      <w:r>
-        <w:t>Quality</w:t>
-      </w:r>
-      <w:bookmarkEnd w:id="13"/>
-      <w:proofErr w:type="spellEnd"/>
-    </w:p>
-    <w:p>
-      <w:pPr>
-        <w:spacing w:line="240" w:lineRule="auto"/>
-        <w:rPr>
-          <w:rFonts w:ascii="Times New Roman" w:eastAsia="Times New Roman" w:hAnsi="Times New Roman" w:cs="Times New Roman"/>
-          <w:sz w:val="24"/>
-          <w:szCs w:val="24"/>
-        </w:rPr>
-      </w:pPr>
-      <w:r>
-        <w:rPr>
-          <w:rFonts w:ascii="Calibri" w:eastAsia="Times New Roman" w:hAnsi="Calibri" w:cs="Times New Roman"/>
-          <w:color w:val="000000"/>
-          <w:sz w:val="23"/>
-          <w:szCs w:val="23"/>
-        </w:rPr>
-        <w:t>Para el rol que desempeñe dentro del equipo fue enriquecedor para los procesos que desempeñó en mis actividades laborales. Poder ser participe en actividades de planeación del proceso de calidad es vital para un buen producto final. Este rol requiere de una inspección continua y minuciosa para asegurar que tanto los procesos como el producto final son entregados de la mejor forma y las mejores prácticas.</w:t>
-      </w:r>
-    </w:p>
-    <w:p>
-      <w:pPr>
-        <w:spacing w:line="240" w:lineRule="auto"/>
-        <w:rPr>
-          <w:rFonts w:ascii="Times New Roman" w:eastAsia="Times New Roman" w:hAnsi="Times New Roman" w:cs="Times New Roman"/>
-          <w:sz w:val="24"/>
-          <w:szCs w:val="24"/>
-        </w:rPr>
-      </w:pPr>
-      <w:r>
-        <w:rPr>
-          <w:rFonts w:ascii="Calibri" w:eastAsia="Times New Roman" w:hAnsi="Calibri" w:cs="Times New Roman"/>
-          <w:color w:val="000000"/>
-          <w:sz w:val="23"/>
-          <w:szCs w:val="23"/>
-        </w:rPr>
-        <w:t>En las actividades que requerían la participación del rol de calidad se trató de hacer el mayor esfuerzo para hacer cumplir el proceso de calidad, para que la inspección de código siguiera las reglas definidas y para que el producto final saliera con la mayor calidad posible.</w:t>
-      </w:r>
-    </w:p>
-    <w:p/>
-    <w:p>
-      <w:pPr>
-        <w:pStyle w:val="Ttulo2"/>
-      </w:pPr>
-      <w:bookmarkStart w:id="14" w:name="_Toc416891938"/>
-      <w:proofErr w:type="spellStart"/>
-      <w:r>
-        <w:t>Support</w:t>
-      </w:r>
-      <w:bookmarkEnd w:id="14"/>
-      <w:proofErr w:type="spellEnd"/>
-    </w:p>
-    <w:p/>
-    <w:p/>
-    <w:p>
-      <w:pPr>
-        <w:pStyle w:val="Ttulo1"/>
-      </w:pPr>
-      <w:bookmarkStart w:id="15" w:name="_Toc416891939"/>
-      <w:r>
-        <w:t>Reportes de ingeniero</w:t>
-      </w:r>
-      <w:bookmarkEnd w:id="15"/>
-    </w:p>
-    <w:p/>
-    <w:p>
-      <w:r>
-        <w:t>A continuación se encuentran los resúmenes del trabajo realizado en desarrollo:</w:t>
-      </w:r>
-    </w:p>
-    <w:p/>
-    <w:p>
-      <w:pPr>
-        <w:pStyle w:val="Ttulo2"/>
-      </w:pPr>
-      <w:bookmarkStart w:id="16" w:name="_Toc416891940"/>
-      <w:r>
-        <w:t>Zamir Garcia</w:t>
-      </w:r>
-      <w:bookmarkEnd w:id="16"/>
-    </w:p>
-    <w:p/>
-    <w:p>
-      <w:pPr>
-        <w:pStyle w:val="Ttulo2"/>
-      </w:pPr>
-      <w:bookmarkStart w:id="17" w:name="_Toc416891941"/>
-      <w:proofErr w:type="spellStart"/>
-      <w:r>
-        <w:lastRenderedPageBreak/>
-        <w:t>Alvaro</w:t>
-      </w:r>
-      <w:proofErr w:type="spellEnd"/>
-      <w:r>
-        <w:t xml:space="preserve"> </w:t>
-      </w:r>
-      <w:proofErr w:type="spellStart"/>
-      <w:r>
-        <w:t>Lopez</w:t>
-      </w:r>
-      <w:bookmarkEnd w:id="17"/>
-      <w:proofErr w:type="spellEnd"/>
-    </w:p>
-    <w:p/>
-    <w:p>
-      <w:pPr>
-        <w:pStyle w:val="Ttulo2"/>
-      </w:pPr>
-      <w:bookmarkStart w:id="18" w:name="_Toc416891942"/>
-      <w:r>
-        <w:t>Diego Lozano</w:t>
-      </w:r>
-      <w:bookmarkEnd w:id="18"/>
-    </w:p>
-    <w:p/>
-    <w:p>
-      <w:pPr>
-        <w:pStyle w:val="Ttulo2"/>
-      </w:pPr>
-      <w:bookmarkStart w:id="19" w:name="_Toc416891943"/>
-      <w:r>
-        <w:t>Wilman Rincon</w:t>
-      </w:r>
-      <w:bookmarkEnd w:id="19"/>
-    </w:p>
-    <w:p>
-      <w:pPr>
-        <w:rPr>
-          <w:rFonts w:ascii="Calibri" w:hAnsi="Calibri"/>
-          <w:color w:val="000000"/>
-          <w:sz w:val="23"/>
-          <w:szCs w:val="23"/>
-        </w:rPr>
-      </w:pPr>
-      <w:r>
-        <w:rPr>
-          <w:rFonts w:ascii="Calibri" w:hAnsi="Calibri"/>
-          <w:color w:val="000000"/>
-          <w:sz w:val="23"/>
-          <w:szCs w:val="23"/>
-        </w:rPr>
-        <w:t xml:space="preserve">Para el desarrollo del producto sigue siendo un proceso de aprendizaje debido a que el lenguaje es nuevo para </w:t>
-      </w:r>
-      <w:r>
-        <w:rPr>
-          <w:rFonts w:ascii="Calibri" w:hAnsi="Calibri"/>
-          <w:color w:val="000000"/>
-          <w:sz w:val="23"/>
-          <w:szCs w:val="23"/>
-        </w:rPr>
-        <w:t>mí</w:t>
-      </w:r>
-      <w:r>
-        <w:rPr>
-          <w:rFonts w:ascii="Calibri" w:hAnsi="Calibri"/>
-          <w:color w:val="000000"/>
-          <w:sz w:val="23"/>
-          <w:szCs w:val="23"/>
-        </w:rPr>
-        <w:t>.  La velocidad del desarrollo es más lenta que el resto del equipo.</w:t>
-      </w:r>
-    </w:p>
-    <w:p>
-      <w:pPr>
-        <w:rPr>
-          <w:rFonts w:ascii="Calibri" w:hAnsi="Calibri"/>
-          <w:color w:val="000000"/>
-          <w:sz w:val="23"/>
-          <w:szCs w:val="23"/>
-        </w:rPr>
-      </w:pPr>
-      <w:r>
-        <w:rPr>
-          <w:rFonts w:ascii="Calibri" w:hAnsi="Calibri"/>
-          <w:color w:val="000000"/>
-          <w:sz w:val="23"/>
-          <w:szCs w:val="23"/>
-        </w:rPr>
         <w:t>Para la fase de desarrollo invertí un tiempo de 12 horas. Entre reunión de requerimientos y tiempo de desarrollo del producto.</w:t>
       </w:r>
     </w:p>
@@ -3343,6 +3264,12 @@
       </w:r>
       <w:bookmarkEnd w:id="21"/>
     </w:p>
+    <w:p>
+      <w:r>
+        <w:t>Desarrollamos un producto que cumpliera con características funcionales y permitiera configurar de forma estándar validaciones pensando en ampliar las funcionalidades de validación de código propuestas para el siguiente ciclo, adicionalmente enfocado a la presentación, usabilidad y comprensión de los resultados de análisis de los programas , esperando una fácil comprensión de la información .</w:t>
+      </w:r>
+    </w:p>
+    <w:p/>
     <w:sectPr>
       <w:pgSz w:w="12240" w:h="15840" w:code="1"/>
       <w:pgMar w:top="1701" w:right="1701" w:bottom="1701" w:left="1701" w:header="709" w:footer="709" w:gutter="0"/>
@@ -3354,7 +3281,7 @@
 </file>
 
 <file path=word/numbering.xml><?xml version="1.0" encoding="utf-8"?>
-<w:numbering xmlns:wpc="http://schemas.microsoft.com/office/word/2010/wordprocessingCanvas" xmlns:mc="http://schemas.openxmlformats.org/markup-compatibility/2006" xmlns:o="urn:schemas-microsoft-com:office:office" xmlns:r="http://schemas.openxmlformats.org/officeDocument/2006/relationships" xmlns:m="http://schemas.openxmlformats.org/officeDocument/2006/math" xmlns:v="urn:schemas-microsoft-com:vml" xmlns:wp14="http://schemas.microsoft.com/office/word/2010/wordprocessingDrawing" xmlns:wp="http://schemas.openxmlformats.org/drawingml/2006/wordprocessingDrawing" xmlns:w10="urn:schemas-microsoft-com:office:word" xmlns:w="http://schemas.openxmlformats.org/wordprocessingml/2006/main" xmlns:w14="http://schemas.microsoft.com/office/word/2010/wordml" xmlns:w15="http://schemas.microsoft.com/office/word/2012/wordml" xmlns:wpg="http://schemas.microsoft.com/office/word/2010/wordprocessingGroup" xmlns:wpi="http://schemas.microsoft.com/office/word/2010/wordprocessingInk" xmlns:wne="http://schemas.microsoft.com/office/word/2006/wordml" xmlns:wps="http://schemas.microsoft.com/office/word/2010/wordprocessingShape" mc:Ignorable="w14 w15 wp14">
+<w:numbering xmlns:ve="http://schemas.openxmlformats.org/markup-compatibility/2006" xmlns:o="urn:schemas-microsoft-com:office:office" xmlns:r="http://schemas.openxmlformats.org/officeDocument/2006/relationships" xmlns:m="http://schemas.openxmlformats.org/officeDocument/2006/math" xmlns:v="urn:schemas-microsoft-com:vml" xmlns:wp="http://schemas.openxmlformats.org/drawingml/2006/wordprocessingDrawing" xmlns:w10="urn:schemas-microsoft-com:office:word" xmlns:w="http://schemas.openxmlformats.org/wordprocessingml/2006/main" xmlns:wne="http://schemas.microsoft.com/office/word/2006/wordml">
   <w:abstractNum w:abstractNumId="0">
     <w:nsid w:val="0AA516B4"/>
     <w:multiLevelType w:val="hybridMultilevel"/>
@@ -3724,7 +3651,7 @@
 </file>
 
 <file path=word/styles.xml><?xml version="1.0" encoding="utf-8"?>
-<w:styles xmlns:mc="http://schemas.openxmlformats.org/markup-compatibility/2006" xmlns:r="http://schemas.openxmlformats.org/officeDocument/2006/relationships" xmlns:w="http://schemas.openxmlformats.org/wordprocessingml/2006/main" xmlns:w14="http://schemas.microsoft.com/office/word/2010/wordml" xmlns:w15="http://schemas.microsoft.com/office/word/2012/wordml" mc:Ignorable="w14 w15">
+<w:styles xmlns:r="http://schemas.openxmlformats.org/officeDocument/2006/relationships" xmlns:w="http://schemas.openxmlformats.org/wordprocessingml/2006/main">
   <w:docDefaults>
     <w:rPrDefault>
       <w:rPr>
@@ -3740,382 +3667,149 @@
       </w:pPr>
     </w:pPrDefault>
   </w:docDefaults>
-  <w:latentStyles w:defLockedState="0" w:defUIPriority="99" w:defSemiHidden="0" w:defUnhideWhenUsed="0" w:defQFormat="0" w:count="371">
-    <w:lsdException w:name="Normal" w:uiPriority="0" w:qFormat="1"/>
-    <w:lsdException w:name="heading 1" w:uiPriority="9" w:qFormat="1"/>
-    <w:lsdException w:name="heading 2" w:semiHidden="1" w:uiPriority="9" w:unhideWhenUsed="1" w:qFormat="1"/>
-    <w:lsdException w:name="heading 3" w:semiHidden="1" w:uiPriority="9" w:unhideWhenUsed="1" w:qFormat="1"/>
-    <w:lsdException w:name="heading 4" w:semiHidden="1" w:uiPriority="9" w:unhideWhenUsed="1" w:qFormat="1"/>
-    <w:lsdException w:name="heading 5" w:semiHidden="1" w:uiPriority="9" w:unhideWhenUsed="1" w:qFormat="1"/>
-    <w:lsdException w:name="heading 6" w:semiHidden="1" w:uiPriority="9" w:unhideWhenUsed="1" w:qFormat="1"/>
-    <w:lsdException w:name="heading 7" w:semiHidden="1" w:uiPriority="9" w:unhideWhenUsed="1" w:qFormat="1"/>
-    <w:lsdException w:name="heading 8" w:semiHidden="1" w:uiPriority="9" w:unhideWhenUsed="1" w:qFormat="1"/>
-    <w:lsdException w:name="heading 9" w:semiHidden="1" w:uiPriority="9" w:unhideWhenUsed="1" w:qFormat="1"/>
-    <w:lsdException w:name="index 1" w:semiHidden="1" w:unhideWhenUsed="1"/>
-    <w:lsdException w:name="index 2" w:semiHidden="1" w:unhideWhenUsed="1"/>
-    <w:lsdException w:name="index 3" w:semiHidden="1" w:unhideWhenUsed="1"/>
-    <w:lsdException w:name="index 4" w:semiHidden="1" w:unhideWhenUsed="1"/>
-    <w:lsdException w:name="index 5" w:semiHidden="1" w:unhideWhenUsed="1"/>
-    <w:lsdException w:name="index 6" w:semiHidden="1" w:unhideWhenUsed="1"/>
-    <w:lsdException w:name="index 7" w:semiHidden="1" w:unhideWhenUsed="1"/>
-    <w:lsdException w:name="index 8" w:semiHidden="1" w:unhideWhenUsed="1"/>
-    <w:lsdException w:name="index 9" w:semiHidden="1" w:unhideWhenUsed="1"/>
-    <w:lsdException w:name="toc 1" w:semiHidden="1" w:uiPriority="39" w:unhideWhenUsed="1"/>
-    <w:lsdException w:name="toc 2" w:semiHidden="1" w:uiPriority="39" w:unhideWhenUsed="1"/>
-    <w:lsdException w:name="toc 3" w:semiHidden="1" w:uiPriority="39" w:unhideWhenUsed="1"/>
-    <w:lsdException w:name="toc 4" w:semiHidden="1" w:uiPriority="39" w:unhideWhenUsed="1"/>
-    <w:lsdException w:name="toc 5" w:semiHidden="1" w:uiPriority="39" w:unhideWhenUsed="1"/>
-    <w:lsdException w:name="toc 6" w:semiHidden="1" w:uiPriority="39" w:unhideWhenUsed="1"/>
-    <w:lsdException w:name="toc 7" w:semiHidden="1" w:uiPriority="39" w:unhideWhenUsed="1"/>
-    <w:lsdException w:name="toc 8" w:semiHidden="1" w:uiPriority="39" w:unhideWhenUsed="1"/>
-    <w:lsdException w:name="toc 9" w:semiHidden="1" w:uiPriority="39" w:unhideWhenUsed="1"/>
-    <w:lsdException w:name="Normal Indent" w:semiHidden="1" w:unhideWhenUsed="1"/>
-    <w:lsdException w:name="footnote text" w:semiHidden="1" w:unhideWhenUsed="1"/>
-    <w:lsdException w:name="annotation text" w:semiHidden="1" w:unhideWhenUsed="1"/>
-    <w:lsdException w:name="header" w:semiHidden="1" w:unhideWhenUsed="1"/>
-    <w:lsdException w:name="footer" w:semiHidden="1" w:unhideWhenUsed="1"/>
-    <w:lsdException w:name="index heading" w:semiHidden="1" w:unhideWhenUsed="1"/>
-    <w:lsdException w:name="caption" w:semiHidden="1" w:uiPriority="35" w:unhideWhenUsed="1" w:qFormat="1"/>
-    <w:lsdException w:name="table of figures" w:semiHidden="1" w:unhideWhenUsed="1"/>
-    <w:lsdException w:name="envelope address" w:semiHidden="1" w:unhideWhenUsed="1"/>
-    <w:lsdException w:name="envelope return" w:semiHidden="1" w:unhideWhenUsed="1"/>
-    <w:lsdException w:name="footnote reference" w:semiHidden="1" w:unhideWhenUsed="1"/>
-    <w:lsdException w:name="annotation reference" w:semiHidden="1" w:unhideWhenUsed="1"/>
-    <w:lsdException w:name="line number" w:semiHidden="1" w:unhideWhenUsed="1"/>
-    <w:lsdException w:name="page number" w:semiHidden="1" w:unhideWhenUsed="1"/>
-    <w:lsdException w:name="endnote reference" w:semiHidden="1" w:unhideWhenUsed="1"/>
-    <w:lsdException w:name="endnote text" w:semiHidden="1" w:unhideWhenUsed="1"/>
-    <w:lsdException w:name="table of authorities" w:semiHidden="1" w:unhideWhenUsed="1"/>
-    <w:lsdException w:name="macro" w:semiHidden="1" w:unhideWhenUsed="1"/>
-    <w:lsdException w:name="toa heading" w:semiHidden="1" w:unhideWhenUsed="1"/>
-    <w:lsdException w:name="List" w:semiHidden="1" w:unhideWhenUsed="1"/>
-    <w:lsdException w:name="List Bullet" w:semiHidden="1" w:unhideWhenUsed="1"/>
-    <w:lsdException w:name="List Number" w:semiHidden="1" w:unhideWhenUsed="1"/>
-    <w:lsdException w:name="List 2" w:semiHidden="1" w:unhideWhenUsed="1"/>
-    <w:lsdException w:name="List 3" w:semiHidden="1" w:unhideWhenUsed="1"/>
-    <w:lsdException w:name="List 4" w:semiHidden="1" w:unhideWhenUsed="1"/>
-    <w:lsdException w:name="List 5" w:semiHidden="1" w:unhideWhenUsed="1"/>
-    <w:lsdException w:name="List Bullet 2" w:semiHidden="1" w:unhideWhenUsed="1"/>
-    <w:lsdException w:name="List Bullet 3" w:semiHidden="1" w:unhideWhenUsed="1"/>
-    <w:lsdException w:name="List Bullet 4" w:semiHidden="1" w:unhideWhenUsed="1"/>
-    <w:lsdException w:name="List Bullet 5" w:semiHidden="1" w:unhideWhenUsed="1"/>
-    <w:lsdException w:name="List Number 2" w:semiHidden="1" w:unhideWhenUsed="1"/>
-    <w:lsdException w:name="List Number 3" w:semiHidden="1" w:unhideWhenUsed="1"/>
-    <w:lsdException w:name="List Number 4" w:semiHidden="1" w:unhideWhenUsed="1"/>
-    <w:lsdException w:name="List Number 5" w:semiHidden="1" w:unhideWhenUsed="1"/>
-    <w:lsdException w:name="Title" w:uiPriority="10" w:qFormat="1"/>
-    <w:lsdException w:name="Closing" w:semiHidden="1" w:unhideWhenUsed="1"/>
-    <w:lsdException w:name="Signature" w:semiHidden="1" w:unhideWhenUsed="1"/>
-    <w:lsdException w:name="Default Paragraph Font" w:semiHidden="1" w:uiPriority="1" w:unhideWhenUsed="1"/>
-    <w:lsdException w:name="Body Text" w:semiHidden="1" w:unhideWhenUsed="1"/>
-    <w:lsdException w:name="Body Text Indent" w:semiHidden="1" w:unhideWhenUsed="1"/>
-    <w:lsdException w:name="List Continue" w:semiHidden="1" w:unhideWhenUsed="1"/>
-    <w:lsdException w:name="List Continue 2" w:semiHidden="1" w:unhideWhenUsed="1"/>
-    <w:lsdException w:name="List Continue 3" w:semiHidden="1" w:unhideWhenUsed="1"/>
-    <w:lsdException w:name="List Continue 4" w:semiHidden="1" w:unhideWhenUsed="1"/>
-    <w:lsdException w:name="List Continue 5" w:semiHidden="1" w:unhideWhenUsed="1"/>
-    <w:lsdException w:name="Message Header" w:semiHidden="1" w:unhideWhenUsed="1"/>
-    <w:lsdException w:name="Subtitle" w:uiPriority="11" w:qFormat="1"/>
-    <w:lsdException w:name="Salutation" w:semiHidden="1" w:unhideWhenUsed="1"/>
-    <w:lsdException w:name="Date" w:semiHidden="1" w:unhideWhenUsed="1"/>
-    <w:lsdException w:name="Body Text First Indent" w:semiHidden="1" w:unhideWhenUsed="1"/>
-    <w:lsdException w:name="Body Text First Indent 2" w:semiHidden="1" w:unhideWhenUsed="1"/>
-    <w:lsdException w:name="Note Heading" w:semiHidden="1" w:unhideWhenUsed="1"/>
-    <w:lsdException w:name="Body Text 2" w:semiHidden="1" w:unhideWhenUsed="1"/>
-    <w:lsdException w:name="Body Text 3" w:semiHidden="1" w:unhideWhenUsed="1"/>
-    <w:lsdException w:name="Body Text Indent 2" w:semiHidden="1" w:unhideWhenUsed="1"/>
-    <w:lsdException w:name="Body Text Indent 3" w:semiHidden="1" w:unhideWhenUsed="1"/>
-    <w:lsdException w:name="Block Text" w:semiHidden="1" w:unhideWhenUsed="1"/>
-    <w:lsdException w:name="Hyperlink" w:semiHidden="1" w:unhideWhenUsed="1"/>
-    <w:lsdException w:name="FollowedHyperlink" w:semiHidden="1" w:unhideWhenUsed="1"/>
-    <w:lsdException w:name="Strong" w:uiPriority="22" w:qFormat="1"/>
-    <w:lsdException w:name="Emphasis" w:uiPriority="20" w:qFormat="1"/>
-    <w:lsdException w:name="Document Map" w:semiHidden="1" w:unhideWhenUsed="1"/>
-    <w:lsdException w:name="Plain Text" w:semiHidden="1" w:unhideWhenUsed="1"/>
-    <w:lsdException w:name="E-mail Signature" w:semiHidden="1" w:unhideWhenUsed="1"/>
-    <w:lsdException w:name="HTML Top of Form" w:semiHidden="1" w:unhideWhenUsed="1"/>
-    <w:lsdException w:name="HTML Bottom of Form" w:semiHidden="1" w:unhideWhenUsed="1"/>
-    <w:lsdException w:name="Normal (Web)" w:semiHidden="1" w:unhideWhenUsed="1"/>
-    <w:lsdException w:name="HTML Acronym" w:semiHidden="1" w:unhideWhenUsed="1"/>
-    <w:lsdException w:name="HTML Address" w:semiHidden="1" w:unhideWhenUsed="1"/>
-    <w:lsdException w:name="HTML Cite" w:semiHidden="1" w:unhideWhenUsed="1"/>
-    <w:lsdException w:name="HTML Code" w:semiHidden="1" w:unhideWhenUsed="1"/>
-    <w:lsdException w:name="HTML Definition" w:semiHidden="1" w:unhideWhenUsed="1"/>
-    <w:lsdException w:name="HTML Keyboard" w:semiHidden="1" w:unhideWhenUsed="1"/>
-    <w:lsdException w:name="HTML Preformatted" w:semiHidden="1" w:unhideWhenUsed="1"/>
-    <w:lsdException w:name="HTML Sample" w:semiHidden="1" w:unhideWhenUsed="1"/>
-    <w:lsdException w:name="HTML Typewriter" w:semiHidden="1" w:unhideWhenUsed="1"/>
-    <w:lsdException w:name="HTML Variable" w:semiHidden="1" w:unhideWhenUsed="1"/>
-    <w:lsdException w:name="Normal Table" w:semiHidden="1" w:unhideWhenUsed="1"/>
-    <w:lsdException w:name="annotation subject" w:semiHidden="1" w:unhideWhenUsed="1"/>
-    <w:lsdException w:name="No List" w:semiHidden="1" w:unhideWhenUsed="1"/>
-    <w:lsdException w:name="Outline List 1" w:semiHidden="1" w:unhideWhenUsed="1"/>
-    <w:lsdException w:name="Outline List 2" w:semiHidden="1" w:unhideWhenUsed="1"/>
-    <w:lsdException w:name="Outline List 3" w:semiHidden="1" w:unhideWhenUsed="1"/>
-    <w:lsdException w:name="Table Simple 1" w:semiHidden="1" w:unhideWhenUsed="1"/>
-    <w:lsdException w:name="Table Simple 2" w:semiHidden="1" w:unhideWhenUsed="1"/>
-    <w:lsdException w:name="Table Simple 3" w:semiHidden="1" w:unhideWhenUsed="1"/>
-    <w:lsdException w:name="Table Classic 1" w:semiHidden="1" w:unhideWhenUsed="1"/>
-    <w:lsdException w:name="Table Classic 2" w:semiHidden="1" w:unhideWhenUsed="1"/>
-    <w:lsdException w:name="Table Classic 3" w:semiHidden="1" w:unhideWhenUsed="1"/>
-    <w:lsdException w:name="Table Classic 4" w:semiHidden="1" w:unhideWhenUsed="1"/>
-    <w:lsdException w:name="Table Colorful 1" w:semiHidden="1" w:unhideWhenUsed="1"/>
-    <w:lsdException w:name="Table Colorful 2" w:semiHidden="1" w:unhideWhenUsed="1"/>
-    <w:lsdException w:name="Table Colorful 3" w:semiHidden="1" w:unhideWhenUsed="1"/>
-    <w:lsdException w:name="Table Columns 1" w:semiHidden="1" w:unhideWhenUsed="1"/>
-    <w:lsdException w:name="Table Columns 2" w:semiHidden="1" w:unhideWhenUsed="1"/>
-    <w:lsdException w:name="Table Columns 3" w:semiHidden="1" w:unhideWhenUsed="1"/>
-    <w:lsdException w:name="Table Columns 4" w:semiHidden="1" w:unhideWhenUsed="1"/>
-    <w:lsdException w:name="Table Columns 5" w:semiHidden="1" w:unhideWhenUsed="1"/>
-    <w:lsdException w:name="Table Grid 1" w:semiHidden="1" w:unhideWhenUsed="1"/>
-    <w:lsdException w:name="Table Grid 2" w:semiHidden="1" w:unhideWhenUsed="1"/>
-    <w:lsdException w:name="Table Grid 3" w:semiHidden="1" w:unhideWhenUsed="1"/>
-    <w:lsdException w:name="Table Grid 4" w:semiHidden="1" w:unhideWhenUsed="1"/>
-    <w:lsdException w:name="Table Grid 5" w:semiHidden="1" w:unhideWhenUsed="1"/>
-    <w:lsdException w:name="Table Grid 6" w:semiHidden="1" w:unhideWhenUsed="1"/>
-    <w:lsdException w:name="Table Grid 7" w:semiHidden="1" w:unhideWhenUsed="1"/>
-    <w:lsdException w:name="Table Grid 8" w:semiHidden="1" w:unhideWhenUsed="1"/>
-    <w:lsdException w:name="Table List 1" w:semiHidden="1" w:unhideWhenUsed="1"/>
-    <w:lsdException w:name="Table List 2" w:semiHidden="1" w:unhideWhenUsed="1"/>
-    <w:lsdException w:name="Table List 3" w:semiHidden="1" w:unhideWhenUsed="1"/>
-    <w:lsdException w:name="Table List 4" w:semiHidden="1" w:unhideWhenUsed="1"/>
-    <w:lsdException w:name="Table List 5" w:semiHidden="1" w:unhideWhenUsed="1"/>
-    <w:lsdException w:name="Table List 6" w:semiHidden="1" w:unhideWhenUsed="1"/>
-    <w:lsdException w:name="Table List 7" w:semiHidden="1" w:unhideWhenUsed="1"/>
-    <w:lsdException w:name="Table List 8" w:semiHidden="1" w:unhideWhenUsed="1"/>
-    <w:lsdException w:name="Table 3D effects 1" w:semiHidden="1" w:unhideWhenUsed="1"/>
-    <w:lsdException w:name="Table 3D effects 2" w:semiHidden="1" w:unhideWhenUsed="1"/>
-    <w:lsdException w:name="Table 3D effects 3" w:semiHidden="1" w:unhideWhenUsed="1"/>
-    <w:lsdException w:name="Table Contemporary" w:semiHidden="1" w:unhideWhenUsed="1"/>
-    <w:lsdException w:name="Table Elegant" w:semiHidden="1" w:unhideWhenUsed="1"/>
-    <w:lsdException w:name="Table Professional" w:semiHidden="1" w:unhideWhenUsed="1"/>
-    <w:lsdException w:name="Table Subtle 1" w:semiHidden="1" w:unhideWhenUsed="1"/>
-    <w:lsdException w:name="Table Subtle 2" w:semiHidden="1" w:unhideWhenUsed="1"/>
-    <w:lsdException w:name="Table Web 1" w:semiHidden="1" w:unhideWhenUsed="1"/>
-    <w:lsdException w:name="Table Web 2" w:semiHidden="1" w:unhideWhenUsed="1"/>
-    <w:lsdException w:name="Table Web 3" w:semiHidden="1" w:unhideWhenUsed="1"/>
-    <w:lsdException w:name="Balloon Text" w:semiHidden="1" w:unhideWhenUsed="1"/>
-    <w:lsdException w:name="Table Grid" w:uiPriority="39"/>
-    <w:lsdException w:name="Table Theme" w:semiHidden="1" w:unhideWhenUsed="1"/>
-    <w:lsdException w:name="Placeholder Text" w:semiHidden="1"/>
-    <w:lsdException w:name="No Spacing" w:uiPriority="1" w:qFormat="1"/>
-    <w:lsdException w:name="Light Shading" w:uiPriority="60"/>
-    <w:lsdException w:name="Light List" w:uiPriority="61"/>
-    <w:lsdException w:name="Light Grid" w:uiPriority="62"/>
-    <w:lsdException w:name="Medium Shading 1" w:uiPriority="63"/>
-    <w:lsdException w:name="Medium Shading 2" w:uiPriority="64"/>
-    <w:lsdException w:name="Medium List 1" w:uiPriority="65"/>
-    <w:lsdException w:name="Medium List 2" w:uiPriority="66"/>
-    <w:lsdException w:name="Medium Grid 1" w:uiPriority="67"/>
-    <w:lsdException w:name="Medium Grid 2" w:uiPriority="68"/>
-    <w:lsdException w:name="Medium Grid 3" w:uiPriority="69"/>
-    <w:lsdException w:name="Dark List" w:uiPriority="70"/>
-    <w:lsdException w:name="Colorful Shading" w:uiPriority="71"/>
-    <w:lsdException w:name="Colorful List" w:uiPriority="72"/>
-    <w:lsdException w:name="Colorful Grid" w:uiPriority="73"/>
-    <w:lsdException w:name="Light Shading Accent 1" w:uiPriority="60"/>
-    <w:lsdException w:name="Light List Accent 1" w:uiPriority="61"/>
-    <w:lsdException w:name="Light Grid Accent 1" w:uiPriority="62"/>
-    <w:lsdException w:name="Medium Shading 1 Accent 1" w:uiPriority="63"/>
-    <w:lsdException w:name="Medium Shading 2 Accent 1" w:uiPriority="64"/>
-    <w:lsdException w:name="Medium List 1 Accent 1" w:uiPriority="65"/>
-    <w:lsdException w:name="Revision" w:semiHidden="1"/>
-    <w:lsdException w:name="List Paragraph" w:uiPriority="34" w:qFormat="1"/>
-    <w:lsdException w:name="Quote" w:uiPriority="29" w:qFormat="1"/>
-    <w:lsdException w:name="Intense Quote" w:uiPriority="30" w:qFormat="1"/>
-    <w:lsdException w:name="Medium List 2 Accent 1" w:uiPriority="66"/>
-    <w:lsdException w:name="Medium Grid 1 Accent 1" w:uiPriority="67"/>
-    <w:lsdException w:name="Medium Grid 2 Accent 1" w:uiPriority="68"/>
-    <w:lsdException w:name="Medium Grid 3 Accent 1" w:uiPriority="69"/>
-    <w:lsdException w:name="Dark List Accent 1" w:uiPriority="70"/>
-    <w:lsdException w:name="Colorful Shading Accent 1" w:uiPriority="71"/>
-    <w:lsdException w:name="Colorful List Accent 1" w:uiPriority="72"/>
-    <w:lsdException w:name="Colorful Grid Accent 1" w:uiPriority="73"/>
-    <w:lsdException w:name="Light Shading Accent 2" w:uiPriority="60"/>
-    <w:lsdException w:name="Light List Accent 2" w:uiPriority="61"/>
-    <w:lsdException w:name="Light Grid Accent 2" w:uiPriority="62"/>
-    <w:lsdException w:name="Medium Shading 1 Accent 2" w:uiPriority="63"/>
-    <w:lsdException w:name="Medium Shading 2 Accent 2" w:uiPriority="64"/>
-    <w:lsdException w:name="Medium List 1 Accent 2" w:uiPriority="65"/>
-    <w:lsdException w:name="Medium List 2 Accent 2" w:uiPriority="66"/>
-    <w:lsdException w:name="Medium Grid 1 Accent 2" w:uiPriority="67"/>
-    <w:lsdException w:name="Medium Grid 2 Accent 2" w:uiPriority="68"/>
-    <w:lsdException w:name="Medium Grid 3 Accent 2" w:uiPriority="69"/>
-    <w:lsdException w:name="Dark List Accent 2" w:uiPriority="70"/>
-    <w:lsdException w:name="Colorful Shading Accent 2" w:uiPriority="71"/>
-    <w:lsdException w:name="Colorful List Accent 2" w:uiPriority="72"/>
-    <w:lsdException w:name="Colorful Grid Accent 2" w:uiPriority="73"/>
-    <w:lsdException w:name="Light Shading Accent 3" w:uiPriority="60"/>
-    <w:lsdException w:name="Light List Accent 3" w:uiPriority="61"/>
-    <w:lsdException w:name="Light Grid Accent 3" w:uiPriority="62"/>
-    <w:lsdException w:name="Medium Shading 1 Accent 3" w:uiPriority="63"/>
-    <w:lsdException w:name="Medium Shading 2 Accent 3" w:uiPriority="64"/>
-    <w:lsdException w:name="Medium List 1 Accent 3" w:uiPriority="65"/>
-    <w:lsdException w:name="Medium List 2 Accent 3" w:uiPriority="66"/>
-    <w:lsdException w:name="Medium Grid 1 Accent 3" w:uiPriority="67"/>
-    <w:lsdException w:name="Medium Grid 2 Accent 3" w:uiPriority="68"/>
-    <w:lsdException w:name="Medium Grid 3 Accent 3" w:uiPriority="69"/>
-    <w:lsdException w:name="Dark List Accent 3" w:uiPriority="70"/>
-    <w:lsdException w:name="Colorful Shading Accent 3" w:uiPriority="71"/>
-    <w:lsdException w:name="Colorful List Accent 3" w:uiPriority="72"/>
-    <w:lsdException w:name="Colorful Grid Accent 3" w:uiPriority="73"/>
-    <w:lsdException w:name="Light Shading Accent 4" w:uiPriority="60"/>
-    <w:lsdException w:name="Light List Accent 4" w:uiPriority="61"/>
-    <w:lsdException w:name="Light Grid Accent 4" w:uiPriority="62"/>
-    <w:lsdException w:name="Medium Shading 1 Accent 4" w:uiPriority="63"/>
-    <w:lsdException w:name="Medium Shading 2 Accent 4" w:uiPriority="64"/>
-    <w:lsdException w:name="Medium List 1 Accent 4" w:uiPriority="65"/>
-    <w:lsdException w:name="Medium List 2 Accent 4" w:uiPriority="66"/>
-    <w:lsdException w:name="Medium Grid 1 Accent 4" w:uiPriority="67"/>
-    <w:lsdException w:name="Medium Grid 2 Accent 4" w:uiPriority="68"/>
-    <w:lsdException w:name="Medium Grid 3 Accent 4" w:uiPriority="69"/>
-    <w:lsdException w:name="Dark List Accent 4" w:uiPriority="70"/>
-    <w:lsdException w:name="Colorful Shading Accent 4" w:uiPriority="71"/>
-    <w:lsdException w:name="Colorful List Accent 4" w:uiPriority="72"/>
-    <w:lsdException w:name="Colorful Grid Accent 4" w:uiPriority="73"/>
-    <w:lsdException w:name="Light Shading Accent 5" w:uiPriority="60"/>
-    <w:lsdException w:name="Light List Accent 5" w:uiPriority="61"/>
-    <w:lsdException w:name="Light Grid Accent 5" w:uiPriority="62"/>
-    <w:lsdException w:name="Medium Shading 1 Accent 5" w:uiPriority="63"/>
-    <w:lsdException w:name="Medium Shading 2 Accent 5" w:uiPriority="64"/>
-    <w:lsdException w:name="Medium List 1 Accent 5" w:uiPriority="65"/>
-    <w:lsdException w:name="Medium List 2 Accent 5" w:uiPriority="66"/>
-    <w:lsdException w:name="Medium Grid 1 Accent 5" w:uiPriority="67"/>
-    <w:lsdException w:name="Medium Grid 2 Accent 5" w:uiPriority="68"/>
-    <w:lsdException w:name="Medium Grid 3 Accent 5" w:uiPriority="69"/>
-    <w:lsdException w:name="Dark List Accent 5" w:uiPriority="70"/>
-    <w:lsdException w:name="Colorful Shading Accent 5" w:uiPriority="71"/>
-    <w:lsdException w:name="Colorful List Accent 5" w:uiPriority="72"/>
-    <w:lsdException w:name="Colorful Grid Accent 5" w:uiPriority="73"/>
-    <w:lsdException w:name="Light Shading Accent 6" w:uiPriority="60"/>
-    <w:lsdException w:name="Light List Accent 6" w:uiPriority="61"/>
-    <w:lsdException w:name="Light Grid Accent 6" w:uiPriority="62"/>
-    <w:lsdException w:name="Medium Shading 1 Accent 6" w:uiPriority="63"/>
-    <w:lsdException w:name="Medium Shading 2 Accent 6" w:uiPriority="64"/>
-    <w:lsdException w:name="Medium List 1 Accent 6" w:uiPriority="65"/>
-    <w:lsdException w:name="Medium List 2 Accent 6" w:uiPriority="66"/>
-    <w:lsdException w:name="Medium Grid 1 Accent 6" w:uiPriority="67"/>
-    <w:lsdException w:name="Medium Grid 2 Accent 6" w:uiPriority="68"/>
-    <w:lsdException w:name="Medium Grid 3 Accent 6" w:uiPriority="69"/>
-    <w:lsdException w:name="Dark List Accent 6" w:uiPriority="70"/>
-    <w:lsdException w:name="Colorful Shading Accent 6" w:uiPriority="71"/>
-    <w:lsdException w:name="Colorful List Accent 6" w:uiPriority="72"/>
-    <w:lsdException w:name="Colorful Grid Accent 6" w:uiPriority="73"/>
-    <w:lsdException w:name="Subtle Emphasis" w:uiPriority="19" w:qFormat="1"/>
-    <w:lsdException w:name="Intense Emphasis" w:uiPriority="21" w:qFormat="1"/>
-    <w:lsdException w:name="Subtle Reference" w:uiPriority="31" w:qFormat="1"/>
-    <w:lsdException w:name="Intense Reference" w:uiPriority="32" w:qFormat="1"/>
-    <w:lsdException w:name="Book Title" w:uiPriority="33" w:qFormat="1"/>
-    <w:lsdException w:name="Bibliography" w:semiHidden="1" w:uiPriority="37" w:unhideWhenUsed="1"/>
-    <w:lsdException w:name="TOC Heading" w:semiHidden="1" w:uiPriority="39" w:unhideWhenUsed="1" w:qFormat="1"/>
-    <w:lsdException w:name="Plain Table 1" w:uiPriority="41"/>
-    <w:lsdException w:name="Plain Table 2" w:uiPriority="42"/>
-    <w:lsdException w:name="Plain Table 3" w:uiPriority="43"/>
-    <w:lsdException w:name="Plain Table 4" w:uiPriority="44"/>
-    <w:lsdException w:name="Plain Table 5" w:uiPriority="45"/>
-    <w:lsdException w:name="Grid Table Light" w:uiPriority="40"/>
-    <w:lsdException w:name="Grid Table 1 Light" w:uiPriority="46"/>
-    <w:lsdException w:name="Grid Table 2" w:uiPriority="47"/>
-    <w:lsdException w:name="Grid Table 3" w:uiPriority="48"/>
-    <w:lsdException w:name="Grid Table 4" w:uiPriority="49"/>
-    <w:lsdException w:name="Grid Table 5 Dark" w:uiPriority="50"/>
-    <w:lsdException w:name="Grid Table 6 Colorful" w:uiPriority="51"/>
-    <w:lsdException w:name="Grid Table 7 Colorful" w:uiPriority="52"/>
-    <w:lsdException w:name="Grid Table 1 Light Accent 1" w:uiPriority="46"/>
-    <w:lsdException w:name="Grid Table 2 Accent 1" w:uiPriority="47"/>
-    <w:lsdException w:name="Grid Table 3 Accent 1" w:uiPriority="48"/>
-    <w:lsdException w:name="Grid Table 4 Accent 1" w:uiPriority="49"/>
-    <w:lsdException w:name="Grid Table 5 Dark Accent 1" w:uiPriority="50"/>
-    <w:lsdException w:name="Grid Table 6 Colorful Accent 1" w:uiPriority="51"/>
-    <w:lsdException w:name="Grid Table 7 Colorful Accent 1" w:uiPriority="52"/>
-    <w:lsdException w:name="Grid Table 1 Light Accent 2" w:uiPriority="46"/>
-    <w:lsdException w:name="Grid Table 2 Accent 2" w:uiPriority="47"/>
-    <w:lsdException w:name="Grid Table 3 Accent 2" w:uiPriority="48"/>
-    <w:lsdException w:name="Grid Table 4 Accent 2" w:uiPriority="49"/>
-    <w:lsdException w:name="Grid Table 5 Dark Accent 2" w:uiPriority="50"/>
-    <w:lsdException w:name="Grid Table 6 Colorful Accent 2" w:uiPriority="51"/>
-    <w:lsdException w:name="Grid Table 7 Colorful Accent 2" w:uiPriority="52"/>
-    <w:lsdException w:name="Grid Table 1 Light Accent 3" w:uiPriority="46"/>
-    <w:lsdException w:name="Grid Table 2 Accent 3" w:uiPriority="47"/>
-    <w:lsdException w:name="Grid Table 3 Accent 3" w:uiPriority="48"/>
-    <w:lsdException w:name="Grid Table 4 Accent 3" w:uiPriority="49"/>
-    <w:lsdException w:name="Grid Table 5 Dark Accent 3" w:uiPriority="50"/>
-    <w:lsdException w:name="Grid Table 6 Colorful Accent 3" w:uiPriority="51"/>
-    <w:lsdException w:name="Grid Table 7 Colorful Accent 3" w:uiPriority="52"/>
-    <w:lsdException w:name="Grid Table 1 Light Accent 4" w:uiPriority="46"/>
-    <w:lsdException w:name="Grid Table 2 Accent 4" w:uiPriority="47"/>
-    <w:lsdException w:name="Grid Table 3 Accent 4" w:uiPriority="48"/>
-    <w:lsdException w:name="Grid Table 4 Accent 4" w:uiPriority="49"/>
-    <w:lsdException w:name="Grid Table 5 Dark Accent 4" w:uiPriority="50"/>
-    <w:lsdException w:name="Grid Table 6 Colorful Accent 4" w:uiPriority="51"/>
-    <w:lsdException w:name="Grid Table 7 Colorful Accent 4" w:uiPriority="52"/>
-    <w:lsdException w:name="Grid Table 1 Light Accent 5" w:uiPriority="46"/>
-    <w:lsdException w:name="Grid Table 2 Accent 5" w:uiPriority="47"/>
-    <w:lsdException w:name="Grid Table 3 Accent 5" w:uiPriority="48"/>
-    <w:lsdException w:name="Grid Table 4 Accent 5" w:uiPriority="49"/>
-    <w:lsdException w:name="Grid Table 5 Dark Accent 5" w:uiPriority="50"/>
-    <w:lsdException w:name="Grid Table 6 Colorful Accent 5" w:uiPriority="51"/>
-    <w:lsdException w:name="Grid Table 7 Colorful Accent 5" w:uiPriority="52"/>
-    <w:lsdException w:name="Grid Table 1 Light Accent 6" w:uiPriority="46"/>
-    <w:lsdException w:name="Grid Table 2 Accent 6" w:uiPriority="47"/>
-    <w:lsdException w:name="Grid Table 3 Accent 6" w:uiPriority="48"/>
-    <w:lsdException w:name="Grid Table 4 Accent 6" w:uiPriority="49"/>
-    <w:lsdException w:name="Grid Table 5 Dark Accent 6" w:uiPriority="50"/>
-    <w:lsdException w:name="Grid Table 6 Colorful Accent 6" w:uiPriority="51"/>
-    <w:lsdException w:name="Grid Table 7 Colorful Accent 6" w:uiPriority="52"/>
-    <w:lsdException w:name="List Table 1 Light" w:uiPriority="46"/>
-    <w:lsdException w:name="List Table 2" w:uiPriority="47"/>
-    <w:lsdException w:name="List Table 3" w:uiPriority="48"/>
-    <w:lsdException w:name="List Table 4" w:uiPriority="49"/>
-    <w:lsdException w:name="List Table 5 Dark" w:uiPriority="50"/>
-    <w:lsdException w:name="List Table 6 Colorful" w:uiPriority="51"/>
-    <w:lsdException w:name="List Table 7 Colorful" w:uiPriority="52"/>
-    <w:lsdException w:name="List Table 1 Light Accent 1" w:uiPriority="46"/>
-    <w:lsdException w:name="List Table 2 Accent 1" w:uiPriority="47"/>
-    <w:lsdException w:name="List Table 3 Accent 1" w:uiPriority="48"/>
-    <w:lsdException w:name="List Table 4 Accent 1" w:uiPriority="49"/>
-    <w:lsdException w:name="List Table 5 Dark Accent 1" w:uiPriority="50"/>
-    <w:lsdException w:name="List Table 6 Colorful Accent 1" w:uiPriority="51"/>
-    <w:lsdException w:name="List Table 7 Colorful Accent 1" w:uiPriority="52"/>
-    <w:lsdException w:name="List Table 1 Light Accent 2" w:uiPriority="46"/>
-    <w:lsdException w:name="List Table 2 Accent 2" w:uiPriority="47"/>
-    <w:lsdException w:name="List Table 3 Accent 2" w:uiPriority="48"/>
-    <w:lsdException w:name="List Table 4 Accent 2" w:uiPriority="49"/>
-    <w:lsdException w:name="List Table 5 Dark Accent 2" w:uiPriority="50"/>
-    <w:lsdException w:name="List Table 6 Colorful Accent 2" w:uiPriority="51"/>
-    <w:lsdException w:name="List Table 7 Colorful Accent 2" w:uiPriority="52"/>
-    <w:lsdException w:name="List Table 1 Light Accent 3" w:uiPriority="46"/>
-    <w:lsdException w:name="List Table 2 Accent 3" w:uiPriority="47"/>
-    <w:lsdException w:name="List Table 3 Accent 3" w:uiPriority="48"/>
-    <w:lsdException w:name="List Table 4 Accent 3" w:uiPriority="49"/>
-    <w:lsdException w:name="List Table 5 Dark Accent 3" w:uiPriority="50"/>
-    <w:lsdException w:name="List Table 6 Colorful Accent 3" w:uiPriority="51"/>
-    <w:lsdException w:name="List Table 7 Colorful Accent 3" w:uiPriority="52"/>
-    <w:lsdException w:name="List Table 1 Light Accent 4" w:uiPriority="46"/>
-    <w:lsdException w:name="List Table 2 Accent 4" w:uiPriority="47"/>
-    <w:lsdException w:name="List Table 3 Accent 4" w:uiPriority="48"/>
-    <w:lsdException w:name="List Table 4 Accent 4" w:uiPriority="49"/>
-    <w:lsdException w:name="List Table 5 Dark Accent 4" w:uiPriority="50"/>
-    <w:lsdException w:name="List Table 6 Colorful Accent 4" w:uiPriority="51"/>
-    <w:lsdException w:name="List Table 7 Colorful Accent 4" w:uiPriority="52"/>
-    <w:lsdException w:name="List Table 1 Light Accent 5" w:uiPriority="46"/>
-    <w:lsdException w:name="List Table 2 Accent 5" w:uiPriority="47"/>
-    <w:lsdException w:name="List Table 3 Accent 5" w:uiPriority="48"/>
-    <w:lsdException w:name="List Table 4 Accent 5" w:uiPriority="49"/>
-    <w:lsdException w:name="List Table 5 Dark Accent 5" w:uiPriority="50"/>
-    <w:lsdException w:name="List Table 6 Colorful Accent 5" w:uiPriority="51"/>
-    <w:lsdException w:name="List Table 7 Colorful Accent 5" w:uiPriority="52"/>
-    <w:lsdException w:name="List Table 1 Light Accent 6" w:uiPriority="46"/>
-    <w:lsdException w:name="List Table 2 Accent 6" w:uiPriority="47"/>
-    <w:lsdException w:name="List Table 3 Accent 6" w:uiPriority="48"/>
-    <w:lsdException w:name="List Table 4 Accent 6" w:uiPriority="49"/>
-    <w:lsdException w:name="List Table 5 Dark Accent 6" w:uiPriority="50"/>
-    <w:lsdException w:name="List Table 6 Colorful Accent 6" w:uiPriority="51"/>
-    <w:lsdException w:name="List Table 7 Colorful Accent 6" w:uiPriority="52"/>
+  <w:latentStyles w:defLockedState="0" w:defUIPriority="99" w:defSemiHidden="1" w:defUnhideWhenUsed="1" w:defQFormat="0" w:count="267">
+    <w:lsdException w:name="Normal" w:semiHidden="0" w:uiPriority="0" w:unhideWhenUsed="0" w:qFormat="1"/>
+    <w:lsdException w:name="heading 1" w:semiHidden="0" w:uiPriority="9" w:unhideWhenUsed="0" w:qFormat="1"/>
+    <w:lsdException w:name="heading 2" w:uiPriority="9" w:qFormat="1"/>
+    <w:lsdException w:name="heading 3" w:uiPriority="9" w:qFormat="1"/>
+    <w:lsdException w:name="heading 4" w:uiPriority="9" w:qFormat="1"/>
+    <w:lsdException w:name="heading 5" w:uiPriority="9" w:qFormat="1"/>
+    <w:lsdException w:name="heading 6" w:uiPriority="9" w:qFormat="1"/>
+    <w:lsdException w:name="heading 7" w:uiPriority="9" w:qFormat="1"/>
+    <w:lsdException w:name="heading 8" w:uiPriority="9" w:qFormat="1"/>
+    <w:lsdException w:name="heading 9" w:uiPriority="9" w:qFormat="1"/>
+    <w:lsdException w:name="toc 1" w:uiPriority="39"/>
+    <w:lsdException w:name="toc 2" w:uiPriority="39"/>
+    <w:lsdException w:name="toc 3" w:uiPriority="39"/>
+    <w:lsdException w:name="toc 4" w:uiPriority="39"/>
+    <w:lsdException w:name="toc 5" w:uiPriority="39"/>
+    <w:lsdException w:name="toc 6" w:uiPriority="39"/>
+    <w:lsdException w:name="toc 7" w:uiPriority="39"/>
+    <w:lsdException w:name="toc 8" w:uiPriority="39"/>
+    <w:lsdException w:name="toc 9" w:uiPriority="39"/>
+    <w:lsdException w:name="caption" w:uiPriority="35" w:qFormat="1"/>
+    <w:lsdException w:name="Title" w:semiHidden="0" w:uiPriority="10" w:unhideWhenUsed="0" w:qFormat="1"/>
+    <w:lsdException w:name="Default Paragraph Font" w:uiPriority="1"/>
+    <w:lsdException w:name="Subtitle" w:semiHidden="0" w:uiPriority="11" w:unhideWhenUsed="0" w:qFormat="1"/>
+    <w:lsdException w:name="Strong" w:semiHidden="0" w:uiPriority="22" w:unhideWhenUsed="0" w:qFormat="1"/>
+    <w:lsdException w:name="Emphasis" w:semiHidden="0" w:uiPriority="20" w:unhideWhenUsed="0" w:qFormat="1"/>
+    <w:lsdException w:name="Table Grid" w:semiHidden="0" w:uiPriority="39" w:unhideWhenUsed="0"/>
+    <w:lsdException w:name="Placeholder Text" w:unhideWhenUsed="0"/>
+    <w:lsdException w:name="No Spacing" w:semiHidden="0" w:uiPriority="1" w:unhideWhenUsed="0" w:qFormat="1"/>
+    <w:lsdException w:name="Light Shading" w:semiHidden="0" w:uiPriority="60" w:unhideWhenUsed="0"/>
+    <w:lsdException w:name="Light List" w:semiHidden="0" w:uiPriority="61" w:unhideWhenUsed="0"/>
+    <w:lsdException w:name="Light Grid" w:semiHidden="0" w:uiPriority="62" w:unhideWhenUsed="0"/>
+    <w:lsdException w:name="Medium Shading 1" w:semiHidden="0" w:uiPriority="63" w:unhideWhenUsed="0"/>
+    <w:lsdException w:name="Medium Shading 2" w:semiHidden="0" w:uiPriority="64" w:unhideWhenUsed="0"/>
+    <w:lsdException w:name="Medium List 1" w:semiHidden="0" w:uiPriority="65" w:unhideWhenUsed="0"/>
+    <w:lsdException w:name="Medium List 2" w:semiHidden="0" w:uiPriority="66" w:unhideWhenUsed="0"/>
+    <w:lsdException w:name="Medium Grid 1" w:semiHidden="0" w:uiPriority="67" w:unhideWhenUsed="0"/>
+    <w:lsdException w:name="Medium Grid 2" w:semiHidden="0" w:uiPriority="68" w:unhideWhenUsed="0"/>
+    <w:lsdException w:name="Medium Grid 3" w:semiHidden="0" w:uiPriority="69" w:unhideWhenUsed="0"/>
+    <w:lsdException w:name="Dark List" w:semiHidden="0" w:uiPriority="70" w:unhideWhenUsed="0"/>
+    <w:lsdException w:name="Colorful Shading" w:semiHidden="0" w:uiPriority="71" w:unhideWhenUsed="0"/>
+    <w:lsdException w:name="Colorful List" w:semiHidden="0" w:uiPriority="72" w:unhideWhenUsed="0"/>
+    <w:lsdException w:name="Colorful Grid" w:semiHidden="0" w:uiPriority="73" w:unhideWhenUsed="0"/>
+    <w:lsdException w:name="Light Shading Accent 1" w:semiHidden="0" w:uiPriority="60" w:unhideWhenUsed="0"/>
+    <w:lsdException w:name="Light List Accent 1" w:semiHidden="0" w:uiPriority="61" w:unhideWhenUsed="0"/>
+    <w:lsdException w:name="Light Grid Accent 1" w:semiHidden="0" w:uiPriority="62" w:unhideWhenUsed="0"/>
+    <w:lsdException w:name="Medium Shading 1 Accent 1" w:semiHidden="0" w:uiPriority="63" w:unhideWhenUsed="0"/>
+    <w:lsdException w:name="Medium Shading 2 Accent 1" w:semiHidden="0" w:uiPriority="64" w:unhideWhenUsed="0"/>
+    <w:lsdException w:name="Medium List 1 Accent 1" w:semiHidden="0" w:uiPriority="65" w:unhideWhenUsed="0"/>
+    <w:lsdException w:name="Revision" w:unhideWhenUsed="0"/>
+    <w:lsdException w:name="List Paragraph" w:semiHidden="0" w:uiPriority="34" w:unhideWhenUsed="0" w:qFormat="1"/>
+    <w:lsdException w:name="Quote" w:semiHidden="0" w:uiPriority="29" w:unhideWhenUsed="0" w:qFormat="1"/>
+    <w:lsdException w:name="Intense Quote" w:semiHidden="0" w:uiPriority="30" w:unhideWhenUsed="0" w:qFormat="1"/>
+    <w:lsdException w:name="Medium List 2 Accent 1" w:semiHidden="0" w:uiPriority="66" w:unhideWhenUsed="0"/>
+    <w:lsdException w:name="Medium Grid 1 Accent 1" w:semiHidden="0" w:uiPriority="67" w:unhideWhenUsed="0"/>
+    <w:lsdException w:name="Medium Grid 2 Accent 1" w:semiHidden="0" w:uiPriority="68" w:unhideWhenUsed="0"/>
+    <w:lsdException w:name="Medium Grid 3 Accent 1" w:semiHidden="0" w:uiPriority="69" w:unhideWhenUsed="0"/>
+    <w:lsdException w:name="Dark List Accent 1" w:semiHidden="0" w:uiPriority="70" w:unhideWhenUsed="0"/>
+    <w:lsdException w:name="Colorful Shading Accent 1" w:semiHidden="0" w:uiPriority="71" w:unhideWhenUsed="0"/>
+    <w:lsdException w:name="Colorful List Accent 1" w:semiHidden="0" w:uiPriority="72" w:unhideWhenUsed="0"/>
+    <w:lsdException w:name="Colorful Grid Accent 1" w:semiHidden="0" w:uiPriority="73" w:unhideWhenUsed="0"/>
+    <w:lsdException w:name="Light Shading Accent 2" w:semiHidden="0" w:uiPriority="60" w:unhideWhenUsed="0"/>
+    <w:lsdException w:name="Light List Accent 2" w:semiHidden="0" w:uiPriority="61" w:unhideWhenUsed="0"/>
+    <w:lsdException w:name="Light Grid Accent 2" w:semiHidden="0" w:uiPriority="62" w:unhideWhenUsed="0"/>
+    <w:lsdException w:name="Medium Shading 1 Accent 2" w:semiHidden="0" w:uiPriority="63" w:unhideWhenUsed="0"/>
+    <w:lsdException w:name="Medium Shading 2 Accent 2" w:semiHidden="0" w:uiPriority="64" w:unhideWhenUsed="0"/>
+    <w:lsdException w:name="Medium List 1 Accent 2" w:semiHidden="0" w:uiPriority="65" w:unhideWhenUsed="0"/>
+    <w:lsdException w:name="Medium List 2 Accent 2" w:semiHidden="0" w:uiPriority="66" w:unhideWhenUsed="0"/>
+    <w:lsdException w:name="Medium Grid 1 Accent 2" w:semiHidden="0" w:uiPriority="67" w:unhideWhenUsed="0"/>
+    <w:lsdException w:name="Medium Grid 2 Accent 2" w:semiHidden="0" w:uiPriority="68" w:unhideWhenUsed="0"/>
+    <w:lsdException w:name="Medium Grid 3 Accent 2" w:semiHidden="0" w:uiPriority="69" w:unhideWhenUsed="0"/>
+    <w:lsdException w:name="Dark List Accent 2" w:semiHidden="0" w:uiPriority="70" w:unhideWhenUsed="0"/>
+    <w:lsdException w:name="Colorful Shading Accent 2" w:semiHidden="0" w:uiPriority="71" w:unhideWhenUsed="0"/>
+    <w:lsdException w:name="Colorful List Accent 2" w:semiHidden="0" w:uiPriority="72" w:unhideWhenUsed="0"/>
+    <w:lsdException w:name="Colorful Grid Accent 2" w:semiHidden="0" w:uiPriority="73" w:unhideWhenUsed="0"/>
+    <w:lsdException w:name="Light Shading Accent 3" w:semiHidden="0" w:uiPriority="60" w:unhideWhenUsed="0"/>
+    <w:lsdException w:name="Light List Accent 3" w:semiHidden="0" w:uiPriority="61" w:unhideWhenUsed="0"/>
+    <w:lsdException w:name="Light Grid Accent 3" w:semiHidden="0" w:uiPriority="62" w:unhideWhenUsed="0"/>
+    <w:lsdException w:name="Medium Shading 1 Accent 3" w:semiHidden="0" w:uiPriority="63" w:unhideWhenUsed="0"/>
+    <w:lsdException w:name="Medium Shading 2 Accent 3" w:semiHidden="0" w:uiPriority="64" w:unhideWhenUsed="0"/>
+    <w:lsdException w:name="Medium List 1 Accent 3" w:semiHidden="0" w:uiPriority="65" w:unhideWhenUsed="0"/>
+    <w:lsdException w:name="Medium List 2 Accent 3" w:semiHidden="0" w:uiPriority="66" w:unhideWhenUsed="0"/>
+    <w:lsdException w:name="Medium Grid 1 Accent 3" w:semiHidden="0" w:uiPriority="67" w:unhideWhenUsed="0"/>
+    <w:lsdException w:name="Medium Grid 2 Accent 3" w:semiHidden="0" w:uiPriority="68" w:unhideWhenUsed="0"/>
+    <w:lsdException w:name="Medium Grid 3 Accent 3" w:semiHidden="0" w:uiPriority="69" w:unhideWhenUsed="0"/>
+    <w:lsdException w:name="Dark List Accent 3" w:semiHidden="0" w:uiPriority="70" w:unhideWhenUsed="0"/>
+    <w:lsdException w:name="Colorful Shading Accent 3" w:semiHidden="0" w:uiPriority="71" w:unhideWhenUsed="0"/>
+    <w:lsdException w:name="Colorful List Accent 3" w:semiHidden="0" w:uiPriority="72" w:unhideWhenUsed="0"/>
+    <w:lsdException w:name="Colorful Grid Accent 3" w:semiHidden="0" w:uiPriority="73" w:unhideWhenUsed="0"/>
+    <w:lsdException w:name="Light Shading Accent 4" w:semiHidden="0" w:uiPriority="60" w:unhideWhenUsed="0"/>
+    <w:lsdException w:name="Light List Accent 4" w:semiHidden="0" w:uiPriority="61" w:unhideWhenUsed="0"/>
+    <w:lsdException w:name="Light Grid Accent 4" w:semiHidden="0" w:uiPriority="62" w:unhideWhenUsed="0"/>
+    <w:lsdException w:name="Medium Shading 1 Accent 4" w:semiHidden="0" w:uiPriority="63" w:unhideWhenUsed="0"/>
+    <w:lsdException w:name="Medium Shading 2 Accent 4" w:semiHidden="0" w:uiPriority="64" w:unhideWhenUsed="0"/>
+    <w:lsdException w:name="Medium List 1 Accent 4" w:semiHidden="0" w:uiPriority="65" w:unhideWhenUsed="0"/>
+    <w:lsdException w:name="Medium List 2 Accent 4" w:semiHidden="0" w:uiPriority="66" w:unhideWhenUsed="0"/>
+    <w:lsdException w:name="Medium Grid 1 Accent 4" w:semiHidden="0" w:uiPriority="67" w:unhideWhenUsed="0"/>
+    <w:lsdException w:name="Medium Grid 2 Accent 4" w:semiHidden="0" w:uiPriority="68" w:unhideWhenUsed="0"/>
+    <w:lsdException w:name="Medium Grid 3 Accent 4" w:semiHidden="0" w:uiPriority="69" w:unhideWhenUsed="0"/>
+    <w:lsdException w:name="Dark List Accent 4" w:semiHidden="0" w:uiPriority="70" w:unhideWhenUsed="0"/>
+    <w:lsdException w:name="Colorful Shading Accent 4" w:semiHidden="0" w:uiPriority="71" w:unhideWhenUsed="0"/>
+    <w:lsdException w:name="Colorful List Accent 4" w:semiHidden="0" w:uiPriority="72" w:unhideWhenUsed="0"/>
+    <w:lsdException w:name="Colorful Grid Accent 4" w:semiHidden="0" w:uiPriority="73" w:unhideWhenUsed="0"/>
+    <w:lsdException w:name="Light Shading Accent 5" w:semiHidden="0" w:uiPriority="60" w:unhideWhenUsed="0"/>
+    <w:lsdException w:name="Light List Accent 5" w:semiHidden="0" w:uiPriority="61" w:unhideWhenUsed="0"/>
+    <w:lsdException w:name="Light Grid Accent 5" w:semiHidden="0" w:uiPriority="62" w:unhideWhenUsed="0"/>
+    <w:lsdException w:name="Medium Shading 1 Accent 5" w:semiHidden="0" w:uiPriority="63" w:unhideWhenUsed="0"/>
+    <w:lsdException w:name="Medium Shading 2 Accent 5" w:semiHidden="0" w:uiPriority="64" w:unhideWhenUsed="0"/>
+    <w:lsdException w:name="Medium List 1 Accent 5" w:semiHidden="0" w:uiPriority="65" w:unhideWhenUsed="0"/>
+    <w:lsdException w:name="Medium List 2 Accent 5" w:semiHidden="0" w:uiPriority="66" w:unhideWhenUsed="0"/>
+    <w:lsdException w:name="Medium Grid 1 Accent 5" w:semiHidden="0" w:uiPriority="67" w:unhideWhenUsed="0"/>
+    <w:lsdException w:name="Medium Grid 2 Accent 5" w:semiHidden="0" w:uiPriority="68" w:unhideWhenUsed="0"/>
+    <w:lsdException w:name="Medium Grid 3 Accent 5" w:semiHidden="0" w:uiPriority="69" w:unhideWhenUsed="0"/>
+    <w:lsdException w:name="Dark List Accent 5" w:semiHidden="0" w:uiPriority="70" w:unhideWhenUsed="0"/>
+    <w:lsdException w:name="Colorful Shading Accent 5" w:semiHidden="0" w:uiPriority="71" w:unhideWhenUsed="0"/>
+    <w:lsdException w:name="Colorful List Accent 5" w:semiHidden="0" w:uiPriority="72" w:unhideWhenUsed="0"/>
+    <w:lsdException w:name="Colorful Grid Accent 5" w:semiHidden="0" w:uiPriority="73" w:unhideWhenUsed="0"/>
+    <w:lsdException w:name="Light Shading Accent 6" w:semiHidden="0" w:uiPriority="60" w:unhideWhenUsed="0"/>
+    <w:lsdException w:name="Light List Accent 6" w:semiHidden="0" w:uiPriority="61" w:unhideWhenUsed="0"/>
+    <w:lsdException w:name="Light Grid Accent 6" w:semiHidden="0" w:uiPriority="62" w:unhideWhenUsed="0"/>
+    <w:lsdException w:name="Medium Shading 1 Accent 6" w:semiHidden="0" w:uiPriority="63" w:unhideWhenUsed="0"/>
+    <w:lsdException w:name="Medium Shading 2 Accent 6" w:semiHidden="0" w:uiPriority="64" w:unhideWhenUsed="0"/>
+    <w:lsdException w:name="Medium List 1 Accent 6" w:semiHidden="0" w:uiPriority="65" w:unhideWhenUsed="0"/>
+    <w:lsdException w:name="Medium List 2 Accent 6" w:semiHidden="0" w:uiPriority="66" w:unhideWhenUsed="0"/>
+    <w:lsdException w:name="Medium Grid 1 Accent 6" w:semiHidden="0" w:uiPriority="67" w:unhideWhenUsed="0"/>
+    <w:lsdException w:name="Medium Grid 2 Accent 6" w:semiHidden="0" w:uiPriority="68" w:unhideWhenUsed="0"/>
+    <w:lsdException w:name="Medium Grid 3 Accent 6" w:semiHidden="0" w:uiPriority="69" w:unhideWhenUsed="0"/>
+    <w:lsdException w:name="Dark List Accent 6" w:semiHidden="0" w:uiPriority="70" w:unhideWhenUsed="0"/>
+    <w:lsdException w:name="Colorful Shading Accent 6" w:semiHidden="0" w:uiPriority="71" w:unhideWhenUsed="0"/>
+    <w:lsdException w:name="Colorful List Accent 6" w:semiHidden="0" w:uiPriority="72" w:unhideWhenUsed="0"/>
+    <w:lsdException w:name="Colorful Grid Accent 6" w:semiHidden="0" w:uiPriority="73" w:unhideWhenUsed="0"/>
+    <w:lsdException w:name="Subtle Emphasis" w:semiHidden="0" w:uiPriority="19" w:unhideWhenUsed="0" w:qFormat="1"/>
+    <w:lsdException w:name="Intense Emphasis" w:semiHidden="0" w:uiPriority="21" w:unhideWhenUsed="0" w:qFormat="1"/>
+    <w:lsdException w:name="Subtle Reference" w:semiHidden="0" w:uiPriority="31" w:unhideWhenUsed="0" w:qFormat="1"/>
+    <w:lsdException w:name="Intense Reference" w:semiHidden="0" w:uiPriority="32" w:unhideWhenUsed="0" w:qFormat="1"/>
+    <w:lsdException w:name="Book Title" w:semiHidden="0" w:uiPriority="33" w:unhideWhenUsed="0" w:qFormat="1"/>
+    <w:lsdException w:name="Bibliography" w:uiPriority="37"/>
+    <w:lsdException w:name="TOC Heading" w:uiPriority="39" w:qFormat="1"/>
   </w:latentStyles>
   <w:style w:type="paragraph" w:default="1" w:styleId="Normal">
     <w:name w:val="Normal"/>
     <w:qFormat/>
+    <w:rsid w:val="00B02F0A"/>
   </w:style>
   <w:style w:type="paragraph" w:styleId="Ttulo1">
     <w:name w:val="heading 1"/>
@@ -4365,6 +4059,7 @@
     <w:uiPriority w:val="99"/>
     <w:semiHidden/>
     <w:unhideWhenUsed/>
+    <w:qFormat/>
     <w:tblPr>
       <w:tblInd w:w="0" w:type="dxa"/>
       <w:tblCellMar>
@@ -4596,6 +4291,36 @@
       <w:lang w:eastAsia="es-CO"/>
     </w:rPr>
   </w:style>
+  <w:style w:type="paragraph" w:styleId="Textodeglobo">
+    <w:name w:val="Balloon Text"/>
+    <w:basedOn w:val="Normal"/>
+    <w:link w:val="TextodegloboCar"/>
+    <w:uiPriority w:val="99"/>
+    <w:semiHidden/>
+    <w:unhideWhenUsed/>
+    <w:rsid w:val="00ED2E94"/>
+    <w:pPr>
+      <w:spacing w:after="0" w:line="240" w:lineRule="auto"/>
+    </w:pPr>
+    <w:rPr>
+      <w:rFonts w:ascii="Tahoma" w:hAnsi="Tahoma" w:cs="Tahoma"/>
+      <w:sz w:val="16"/>
+      <w:szCs w:val="16"/>
+    </w:rPr>
+  </w:style>
+  <w:style w:type="character" w:customStyle="1" w:styleId="TextodegloboCar">
+    <w:name w:val="Texto de globo Car"/>
+    <w:basedOn w:val="Fuentedeprrafopredeter"/>
+    <w:link w:val="Textodeglobo"/>
+    <w:uiPriority w:val="99"/>
+    <w:semiHidden/>
+    <w:rsid w:val="00ED2E94"/>
+    <w:rPr>
+      <w:rFonts w:ascii="Tahoma" w:hAnsi="Tahoma" w:cs="Tahoma"/>
+      <w:sz w:val="16"/>
+      <w:szCs w:val="16"/>
+    </w:rPr>
+  </w:style>
 </w:styles>
 </file>
 
@@ -4642,7 +4367,7 @@
     </a:clrScheme>
     <a:fontScheme name="Office">
       <a:majorFont>
-        <a:latin typeface="Calibri Light" panose="020F0302020204030204"/>
+        <a:latin typeface="Calibri Light"/>
         <a:ea typeface=""/>
         <a:cs typeface=""/>
         <a:font script="Jpan" typeface="ＭＳ ゴシック"/>
@@ -4677,7 +4402,7 @@
         <a:font script="Geor" typeface="Sylfaen"/>
       </a:majorFont>
       <a:minorFont>
-        <a:latin typeface="Calibri" panose="020F0502020204030204"/>
+        <a:latin typeface="Calibri"/>
         <a:ea typeface=""/>
         <a:cs typeface=""/>
         <a:font script="Jpan" typeface="ＭＳ 明朝"/>
@@ -4854,7 +4579,7 @@
   <a:extraClrSchemeLst/>
   <a:extLst>
     <a:ext uri="{05A4C25C-085E-4340-85A3-A5531E510DB2}">
-      <thm15:themeFamily xmlns:thm15="http://schemas.microsoft.com/office/thememl/2012/main" name="Office Theme" id="{62F939B6-93AF-4DB8-9C6B-D6C7DFDC589F}" vid="{4A3C46E8-61CC-4603-A589-7422A47A8E4A}"/>
+      <thm15:themeFamily xmlns:thm15="http://schemas.microsoft.com/office/thememl/2012/main" xmlns="" name="Office Theme" id="{62F939B6-93AF-4DB8-9C6B-D6C7DFDC589F}" vid="{4A3C46E8-61CC-4603-A589-7422A47A8E4A}"/>
     </a:ext>
   </a:extLst>
 </a:theme>

</xml_diff>

<commit_message>
Documentos faltantes de Suport
</commit_message>
<xml_diff>
--- a/src/site/resources/Notebook/08-Notas de trabajo y documentos/17-Reporte final S6.docx
+++ b/src/site/resources/Notebook/08-Notas de trabajo y documentos/17-Reporte final S6.docx
@@ -1,6 +1,6 @@
 
 <file path=word/document.xml><?xml version="1.0" encoding="utf-8"?>
-<w:document xmlns:wpc="http://schemas.microsoft.com/office/word/2010/wordprocessingCanvas" xmlns:mc="http://schemas.openxmlformats.org/markup-compatibility/2006" xmlns:o="urn:schemas-microsoft-com:office:office" xmlns:r="http://schemas.openxmlformats.org/officeDocument/2006/relationships" xmlns:m="http://schemas.openxmlformats.org/officeDocument/2006/math" xmlns:v="urn:schemas-microsoft-com:vml" xmlns:wp14="http://schemas.microsoft.com/office/word/2010/wordprocessingDrawing" xmlns:wp="http://schemas.openxmlformats.org/drawingml/2006/wordprocessingDrawing" xmlns:w10="urn:schemas-microsoft-com:office:word" xmlns:w="http://schemas.openxmlformats.org/wordprocessingml/2006/main" xmlns:w14="http://schemas.microsoft.com/office/word/2010/wordml" xmlns:w15="http://schemas.microsoft.com/office/word/2012/wordml" xmlns:wpg="http://schemas.microsoft.com/office/word/2010/wordprocessingGroup" xmlns:wpi="http://schemas.microsoft.com/office/word/2010/wordprocessingInk" xmlns:wne="http://schemas.microsoft.com/office/word/2006/wordml" xmlns:wps="http://schemas.microsoft.com/office/word/2010/wordprocessingShape" mc:Ignorable="w14 w15 wp14">
+<w:document xmlns:wpc="http://schemas.microsoft.com/office/word/2010/wordprocessingCanvas" xmlns:mc="http://schemas.openxmlformats.org/markup-compatibility/2006" xmlns:o="urn:schemas-microsoft-com:office:office" xmlns:r="http://schemas.openxmlformats.org/officeDocument/2006/relationships" xmlns:m="http://schemas.openxmlformats.org/officeDocument/2006/math" xmlns:v="urn:schemas-microsoft-com:vml" xmlns:wp14="http://schemas.microsoft.com/office/word/2010/wordprocessingDrawing" xmlns:wp="http://schemas.openxmlformats.org/drawingml/2006/wordprocessingDrawing" xmlns:w10="urn:schemas-microsoft-com:office:word" xmlns:w="http://schemas.openxmlformats.org/wordprocessingml/2006/main" xmlns:w14="http://schemas.microsoft.com/office/word/2010/wordml" xmlns:wpg="http://schemas.microsoft.com/office/word/2010/wordprocessingGroup" xmlns:wpi="http://schemas.microsoft.com/office/word/2010/wordprocessingInk" xmlns:wne="http://schemas.microsoft.com/office/word/2006/wordml" xmlns:wps="http://schemas.microsoft.com/office/word/2010/wordprocessingShape" mc:Ignorable="w14 wp14">
   <w:body>
     <w:p>
       <w:pPr>
@@ -408,6 +408,7 @@
           <w:docPartUnique/>
         </w:docPartObj>
       </w:sdtPr>
+      <w:sdtEndPr/>
       <w:sdtContent>
         <w:p>
           <w:pPr>
@@ -3200,60 +3201,161 @@
       <w:proofErr w:type="spellEnd"/>
     </w:p>
     <w:p/>
+    <w:p>
+      <w:pPr>
+        <w:spacing w:line="240" w:lineRule="auto"/>
+        <w:jc w:val="both"/>
+        <w:rPr>
+          <w:rFonts w:ascii="Times New Roman" w:eastAsia="Times New Roman" w:hAnsi="Times New Roman" w:cs="Times New Roman"/>
+          <w:sz w:val="24"/>
+          <w:szCs w:val="24"/>
+          <w:lang w:eastAsia="es-CO"/>
+        </w:rPr>
+      </w:pPr>
+      <w:r>
+        <w:rPr>
+          <w:rFonts w:ascii="Calibri" w:eastAsia="Times New Roman" w:hAnsi="Calibri" w:cs="Calibri"/>
+          <w:color w:val="000000"/>
+          <w:sz w:val="23"/>
+          <w:szCs w:val="23"/>
+          <w:lang w:eastAsia="es-CO"/>
+        </w:rPr>
+        <w:t>Como líder de soporte apoyé correctamente al equipo en la determinación de las herramientas y servicios a usar así como encaminar el desarrollo del proyecto usando las diferentes herramientas. Apoye a los demás integrantes del equipo cuando requerían alguna asesoría técnica, en algunas ocasiones tomé la vocería en temas técnicos que eran discutidos en el equipo en los que se tenía que tomar una decisión y posteriormente definiéndolo como un estándar de desarrollo. Las herramientas propuestas y el apoyo dado permitieron un desarrollo correcto y ameno del proyecto.</w:t>
+      </w:r>
+    </w:p>
+    <w:p>
+      <w:pPr>
+        <w:jc w:val="both"/>
+      </w:pPr>
+      <w:r>
+        <w:rPr>
+          <w:rFonts w:ascii="Calibri" w:eastAsia="Times New Roman" w:hAnsi="Calibri" w:cs="Calibri"/>
+          <w:color w:val="000000"/>
+          <w:sz w:val="23"/>
+          <w:szCs w:val="23"/>
+          <w:lang w:eastAsia="es-CO"/>
+        </w:rPr>
+        <w:t xml:space="preserve">Adicionalmente estuve pendiente de sistema del control de versiones manejado con </w:t>
+      </w:r>
+      <w:proofErr w:type="spellStart"/>
+      <w:r>
+        <w:rPr>
+          <w:rFonts w:ascii="Calibri" w:eastAsia="Times New Roman" w:hAnsi="Calibri" w:cs="Calibri"/>
+          <w:color w:val="000000"/>
+          <w:sz w:val="23"/>
+          <w:szCs w:val="23"/>
+          <w:lang w:eastAsia="es-CO"/>
+        </w:rPr>
+        <w:t>GitHub</w:t>
+      </w:r>
+      <w:proofErr w:type="spellEnd"/>
+      <w:r>
+        <w:rPr>
+          <w:rFonts w:ascii="Calibri" w:eastAsia="Times New Roman" w:hAnsi="Calibri" w:cs="Calibri"/>
+          <w:color w:val="000000"/>
+          <w:sz w:val="23"/>
+          <w:szCs w:val="23"/>
+          <w:lang w:eastAsia="es-CO"/>
+        </w:rPr>
+        <w:t xml:space="preserve">, revisando los cambios generados a cada artefacto incluyendo el proyecto y sus documentos, se contactaba a cada integrante del equipo si se observaba alguna inconsistencia o un </w:t>
+      </w:r>
+      <w:proofErr w:type="spellStart"/>
+      <w:r>
+        <w:rPr>
+          <w:rFonts w:ascii="Calibri" w:eastAsia="Times New Roman" w:hAnsi="Calibri" w:cs="Calibri"/>
+          <w:color w:val="000000"/>
+          <w:sz w:val="23"/>
+          <w:szCs w:val="23"/>
+          <w:lang w:eastAsia="es-CO"/>
+        </w:rPr>
+        <w:t>commit</w:t>
+      </w:r>
+      <w:proofErr w:type="spellEnd"/>
+      <w:r>
+        <w:rPr>
+          <w:rFonts w:ascii="Calibri" w:eastAsia="Times New Roman" w:hAnsi="Calibri" w:cs="Calibri"/>
+          <w:color w:val="000000"/>
+          <w:sz w:val="23"/>
+          <w:szCs w:val="23"/>
+          <w:lang w:eastAsia="es-CO"/>
+        </w:rPr>
+        <w:t xml:space="preserve"> que pudiera producir un conflicto futuro, que su mensaje no indicada el cambio específico. El manejo vigilado del sistema del control de versiones permitió observar problemas con GIT que no fueron traumáticos y permitieron el desarrollo correcto y ágil del proyecto.</w:t>
+      </w:r>
+    </w:p>
+    <w:p>
+      <w:pPr>
+        <w:pStyle w:val="Ttulo1"/>
+      </w:pPr>
+      <w:bookmarkStart w:id="15" w:name="_Toc416891939"/>
+      <w:r>
+        <w:t>Reportes de ingeniero</w:t>
+      </w:r>
+      <w:bookmarkEnd w:id="15"/>
+    </w:p>
     <w:p/>
     <w:p>
-      <w:pPr>
-        <w:pStyle w:val="Ttulo1"/>
-      </w:pPr>
-      <w:bookmarkStart w:id="15" w:name="_Toc416891939"/>
-      <w:r>
-        <w:t>Reportes de ingeniero</w:t>
-      </w:r>
-      <w:bookmarkEnd w:id="15"/>
+      <w:r>
+        <w:t>A continuación se encuentran los resúmenes del trabajo realizado en desarrollo:</w:t>
+      </w:r>
     </w:p>
     <w:p/>
     <w:p>
-      <w:r>
-        <w:t>A continuación se encuentran los resúmenes del trabajo realizado en desarrollo:</w:t>
+      <w:pPr>
+        <w:pStyle w:val="Ttulo2"/>
+      </w:pPr>
+      <w:bookmarkStart w:id="16" w:name="_Toc416891940"/>
+      <w:r>
+        <w:t>Zamir Garcia</w:t>
+      </w:r>
+      <w:bookmarkEnd w:id="16"/>
+    </w:p>
+    <w:p>
+      <w:r>
+        <w:t xml:space="preserve">Durante el proceso de desarrollo como en todos los trabajos en equipo se evidencian las dificultades típicas de trabajar con otras personas tales como estilos de trabajo o preferencias personales pero afortunadamente dificultades que nunca incidieron en el buen ánimo y respeto en el grupo de trabajo. </w:t>
+      </w:r>
+    </w:p>
+    <w:p>
+      <w:r>
+        <w:t>Para el ciclo 1 de desarrollo se esperaban 960 LOC pero fueron necesarias solamente 410 LOC para cubrir con los requerimientos del ciclo 1 lo que significa que se sobreestimó aproximadamente en 57% en este tema.</w:t>
+      </w:r>
+    </w:p>
+    <w:p>
+      <w:pPr>
+        <w:pStyle w:val="Ttulo2"/>
+      </w:pPr>
+      <w:bookmarkStart w:id="17" w:name="_Toc416891941"/>
+      <w:r>
+        <w:t xml:space="preserve">Álvaro </w:t>
+      </w:r>
+      <w:bookmarkEnd w:id="17"/>
+      <w:r>
+        <w:t>López</w:t>
       </w:r>
     </w:p>
     <w:p/>
     <w:p>
-      <w:pPr>
-        <w:pStyle w:val="Ttulo2"/>
-      </w:pPr>
-      <w:bookmarkStart w:id="16" w:name="_Toc416891940"/>
-      <w:r>
-        <w:t>Zamir Garcia</w:t>
-      </w:r>
-      <w:bookmarkEnd w:id="16"/>
-    </w:p>
-    <w:p>
-      <w:r>
-        <w:t xml:space="preserve">Durante el proceso de desarrollo como en todos los trabajos en equipo se evidencian las dificultades típicas de trabajar con otras personas tales como estilos de trabajo o preferencias personales pero afortunadamente dificultades que nunca incidieron en el buen ánimo y respeto en el grupo de trabajo. </w:t>
-      </w:r>
-    </w:p>
-    <w:p>
-      <w:r>
-        <w:t>Para el ciclo 1 de desarrollo se esperaban 960 LOC pero fueron necesarias solamente 410 LOC para cubrir con los requerimientos del ciclo 1 lo que significa que se sobreestimó aproximadamente en 57% en este tema.</w:t>
-      </w:r>
-      <w:bookmarkStart w:id="17" w:name="_GoBack"/>
-      <w:bookmarkEnd w:id="17"/>
-    </w:p>
-    <w:p>
-      <w:pPr>
-        <w:pStyle w:val="Ttulo2"/>
-      </w:pPr>
-      <w:bookmarkStart w:id="18" w:name="_Toc416891941"/>
-      <w:r>
-        <w:t xml:space="preserve">Álvaro </w:t>
-      </w:r>
+      <w:r>
+        <w:rPr>
+          <w:rFonts w:ascii="Calibri" w:hAnsi="Calibri" w:cs="Calibri"/>
+          <w:color w:val="000000"/>
+          <w:sz w:val="23"/>
+          <w:szCs w:val="23"/>
+        </w:rPr>
+        <w:t xml:space="preserve">Durante  el proceso de desarrollo, complementando mi rol de líder de soporte, ayude a verificar y asegurar buenas prácticas y estándares de codificación en JAVA, modifique código que consideraba que no tenía el estándar y apoye en el desarrollo del núcleo de análisis de cada clase. Adicionalmente ayude en la elaboración de la vista final modificando código HTML y JavaScript. Como tenía experiencia en los 3 lenguajes de programación mencionados, apoye constantemente a los demás integrantes del equipo si tenían dudas o inconvenientes técnicos </w:t>
+      </w:r>
+      <w:r>
+        <w:rPr>
+          <w:rFonts w:ascii="Calibri" w:hAnsi="Calibri" w:cs="Calibri"/>
+          <w:color w:val="000000"/>
+          <w:sz w:val="23"/>
+          <w:szCs w:val="23"/>
+        </w:rPr>
+        <w:lastRenderedPageBreak/>
+        <w:t>de codificación.  De acuerdo a los cálculos y verificaciones diarias aproximadas agregue 50 líneas nuevas de código y modifique otras 75 líneas.</w:t>
+      </w:r>
+      <w:bookmarkStart w:id="18" w:name="_GoBack"/>
       <w:bookmarkEnd w:id="18"/>
-      <w:r>
-        <w:t>López</w:t>
-      </w:r>
-    </w:p>
-    <w:p/>
+    </w:p>
     <w:p>
       <w:pPr>
         <w:pStyle w:val="Ttulo2"/>
@@ -3346,7 +3448,7 @@
 </file>
 
 <file path=word/numbering.xml><?xml version="1.0" encoding="utf-8"?>
-<w:numbering xmlns:wpc="http://schemas.microsoft.com/office/word/2010/wordprocessingCanvas" xmlns:mc="http://schemas.openxmlformats.org/markup-compatibility/2006" xmlns:o="urn:schemas-microsoft-com:office:office" xmlns:r="http://schemas.openxmlformats.org/officeDocument/2006/relationships" xmlns:m="http://schemas.openxmlformats.org/officeDocument/2006/math" xmlns:v="urn:schemas-microsoft-com:vml" xmlns:wp14="http://schemas.microsoft.com/office/word/2010/wordprocessingDrawing" xmlns:wp="http://schemas.openxmlformats.org/drawingml/2006/wordprocessingDrawing" xmlns:w10="urn:schemas-microsoft-com:office:word" xmlns:w="http://schemas.openxmlformats.org/wordprocessingml/2006/main" xmlns:w14="http://schemas.microsoft.com/office/word/2010/wordml" xmlns:w15="http://schemas.microsoft.com/office/word/2012/wordml" xmlns:wpg="http://schemas.microsoft.com/office/word/2010/wordprocessingGroup" xmlns:wpi="http://schemas.microsoft.com/office/word/2010/wordprocessingInk" xmlns:wne="http://schemas.microsoft.com/office/word/2006/wordml" xmlns:wps="http://schemas.microsoft.com/office/word/2010/wordprocessingShape" mc:Ignorable="w14 w15 wp14">
+<w:numbering xmlns:wpc="http://schemas.microsoft.com/office/word/2010/wordprocessingCanvas" xmlns:mc="http://schemas.openxmlformats.org/markup-compatibility/2006" xmlns:o="urn:schemas-microsoft-com:office:office" xmlns:r="http://schemas.openxmlformats.org/officeDocument/2006/relationships" xmlns:m="http://schemas.openxmlformats.org/officeDocument/2006/math" xmlns:v="urn:schemas-microsoft-com:vml" xmlns:wp14="http://schemas.microsoft.com/office/word/2010/wordprocessingDrawing" xmlns:wp="http://schemas.openxmlformats.org/drawingml/2006/wordprocessingDrawing" xmlns:w10="urn:schemas-microsoft-com:office:word" xmlns:w="http://schemas.openxmlformats.org/wordprocessingml/2006/main" xmlns:w14="http://schemas.microsoft.com/office/word/2010/wordml" xmlns:wpg="http://schemas.microsoft.com/office/word/2010/wordprocessingGroup" xmlns:wpi="http://schemas.microsoft.com/office/word/2010/wordprocessingInk" xmlns:wne="http://schemas.microsoft.com/office/word/2006/wordml" xmlns:wps="http://schemas.microsoft.com/office/word/2010/wordprocessingShape" mc:Ignorable="w14 wp14">
   <w:abstractNum w:abstractNumId="0">
     <w:nsid w:val="0AA516B4"/>
     <w:multiLevelType w:val="hybridMultilevel"/>
@@ -3716,7 +3818,7 @@
 </file>
 
 <file path=word/styles.xml><?xml version="1.0" encoding="utf-8"?>
-<w:styles xmlns:mc="http://schemas.openxmlformats.org/markup-compatibility/2006" xmlns:r="http://schemas.openxmlformats.org/officeDocument/2006/relationships" xmlns:w="http://schemas.openxmlformats.org/wordprocessingml/2006/main" xmlns:w14="http://schemas.microsoft.com/office/word/2010/wordml" xmlns:w15="http://schemas.microsoft.com/office/word/2012/wordml" mc:Ignorable="w14 w15">
+<w:styles xmlns:mc="http://schemas.openxmlformats.org/markup-compatibility/2006" xmlns:r="http://schemas.openxmlformats.org/officeDocument/2006/relationships" xmlns:w="http://schemas.openxmlformats.org/wordprocessingml/2006/main" xmlns:w14="http://schemas.microsoft.com/office/word/2010/wordml" mc:Ignorable="w14">
   <w:docDefaults>
     <w:rPrDefault>
       <w:rPr>
@@ -3732,378 +3834,144 @@
       </w:pPr>
     </w:pPrDefault>
   </w:docDefaults>
-  <w:latentStyles w:defLockedState="0" w:defUIPriority="99" w:defSemiHidden="0" w:defUnhideWhenUsed="0" w:defQFormat="0" w:count="371">
-    <w:lsdException w:name="Normal" w:uiPriority="0" w:qFormat="1"/>
-    <w:lsdException w:name="heading 1" w:uiPriority="9" w:qFormat="1"/>
-    <w:lsdException w:name="heading 2" w:semiHidden="1" w:uiPriority="9" w:unhideWhenUsed="1" w:qFormat="1"/>
-    <w:lsdException w:name="heading 3" w:semiHidden="1" w:uiPriority="9" w:unhideWhenUsed="1" w:qFormat="1"/>
-    <w:lsdException w:name="heading 4" w:semiHidden="1" w:uiPriority="9" w:unhideWhenUsed="1" w:qFormat="1"/>
-    <w:lsdException w:name="heading 5" w:semiHidden="1" w:uiPriority="9" w:unhideWhenUsed="1" w:qFormat="1"/>
-    <w:lsdException w:name="heading 6" w:semiHidden="1" w:uiPriority="9" w:unhideWhenUsed="1" w:qFormat="1"/>
-    <w:lsdException w:name="heading 7" w:semiHidden="1" w:uiPriority="9" w:unhideWhenUsed="1" w:qFormat="1"/>
-    <w:lsdException w:name="heading 8" w:semiHidden="1" w:uiPriority="9" w:unhideWhenUsed="1" w:qFormat="1"/>
-    <w:lsdException w:name="heading 9" w:semiHidden="1" w:uiPriority="9" w:unhideWhenUsed="1" w:qFormat="1"/>
-    <w:lsdException w:name="index 1" w:semiHidden="1" w:unhideWhenUsed="1"/>
-    <w:lsdException w:name="index 2" w:semiHidden="1" w:unhideWhenUsed="1"/>
-    <w:lsdException w:name="index 3" w:semiHidden="1" w:unhideWhenUsed="1"/>
-    <w:lsdException w:name="index 4" w:semiHidden="1" w:unhideWhenUsed="1"/>
-    <w:lsdException w:name="index 5" w:semiHidden="1" w:unhideWhenUsed="1"/>
-    <w:lsdException w:name="index 6" w:semiHidden="1" w:unhideWhenUsed="1"/>
-    <w:lsdException w:name="index 7" w:semiHidden="1" w:unhideWhenUsed="1"/>
-    <w:lsdException w:name="index 8" w:semiHidden="1" w:unhideWhenUsed="1"/>
-    <w:lsdException w:name="index 9" w:semiHidden="1" w:unhideWhenUsed="1"/>
-    <w:lsdException w:name="toc 1" w:semiHidden="1" w:uiPriority="39" w:unhideWhenUsed="1"/>
-    <w:lsdException w:name="toc 2" w:semiHidden="1" w:uiPriority="39" w:unhideWhenUsed="1"/>
-    <w:lsdException w:name="toc 3" w:semiHidden="1" w:uiPriority="39" w:unhideWhenUsed="1"/>
-    <w:lsdException w:name="toc 4" w:semiHidden="1" w:uiPriority="39" w:unhideWhenUsed="1"/>
-    <w:lsdException w:name="toc 5" w:semiHidden="1" w:uiPriority="39" w:unhideWhenUsed="1"/>
-    <w:lsdException w:name="toc 6" w:semiHidden="1" w:uiPriority="39" w:unhideWhenUsed="1"/>
-    <w:lsdException w:name="toc 7" w:semiHidden="1" w:uiPriority="39" w:unhideWhenUsed="1"/>
-    <w:lsdException w:name="toc 8" w:semiHidden="1" w:uiPriority="39" w:unhideWhenUsed="1"/>
-    <w:lsdException w:name="toc 9" w:semiHidden="1" w:uiPriority="39" w:unhideWhenUsed="1"/>
-    <w:lsdException w:name="Normal Indent" w:semiHidden="1" w:unhideWhenUsed="1"/>
-    <w:lsdException w:name="footnote text" w:semiHidden="1" w:unhideWhenUsed="1"/>
-    <w:lsdException w:name="annotation text" w:semiHidden="1" w:unhideWhenUsed="1"/>
-    <w:lsdException w:name="header" w:semiHidden="1" w:unhideWhenUsed="1"/>
-    <w:lsdException w:name="footer" w:semiHidden="1" w:unhideWhenUsed="1"/>
-    <w:lsdException w:name="index heading" w:semiHidden="1" w:unhideWhenUsed="1"/>
-    <w:lsdException w:name="caption" w:semiHidden="1" w:uiPriority="35" w:unhideWhenUsed="1" w:qFormat="1"/>
-    <w:lsdException w:name="table of figures" w:semiHidden="1" w:unhideWhenUsed="1"/>
-    <w:lsdException w:name="envelope address" w:semiHidden="1" w:unhideWhenUsed="1"/>
-    <w:lsdException w:name="envelope return" w:semiHidden="1" w:unhideWhenUsed="1"/>
-    <w:lsdException w:name="footnote reference" w:semiHidden="1" w:unhideWhenUsed="1"/>
-    <w:lsdException w:name="annotation reference" w:semiHidden="1" w:unhideWhenUsed="1"/>
-    <w:lsdException w:name="line number" w:semiHidden="1" w:unhideWhenUsed="1"/>
-    <w:lsdException w:name="page number" w:semiHidden="1" w:unhideWhenUsed="1"/>
-    <w:lsdException w:name="endnote reference" w:semiHidden="1" w:unhideWhenUsed="1"/>
-    <w:lsdException w:name="endnote text" w:semiHidden="1" w:unhideWhenUsed="1"/>
-    <w:lsdException w:name="table of authorities" w:semiHidden="1" w:unhideWhenUsed="1"/>
-    <w:lsdException w:name="macro" w:semiHidden="1" w:unhideWhenUsed="1"/>
-    <w:lsdException w:name="toa heading" w:semiHidden="1" w:unhideWhenUsed="1"/>
-    <w:lsdException w:name="List" w:semiHidden="1" w:unhideWhenUsed="1"/>
-    <w:lsdException w:name="List Bullet" w:semiHidden="1" w:unhideWhenUsed="1"/>
-    <w:lsdException w:name="List Number" w:semiHidden="1" w:unhideWhenUsed="1"/>
-    <w:lsdException w:name="List 2" w:semiHidden="1" w:unhideWhenUsed="1"/>
-    <w:lsdException w:name="List 3" w:semiHidden="1" w:unhideWhenUsed="1"/>
-    <w:lsdException w:name="List 4" w:semiHidden="1" w:unhideWhenUsed="1"/>
-    <w:lsdException w:name="List 5" w:semiHidden="1" w:unhideWhenUsed="1"/>
-    <w:lsdException w:name="List Bullet 2" w:semiHidden="1" w:unhideWhenUsed="1"/>
-    <w:lsdException w:name="List Bullet 3" w:semiHidden="1" w:unhideWhenUsed="1"/>
-    <w:lsdException w:name="List Bullet 4" w:semiHidden="1" w:unhideWhenUsed="1"/>
-    <w:lsdException w:name="List Bullet 5" w:semiHidden="1" w:unhideWhenUsed="1"/>
-    <w:lsdException w:name="List Number 2" w:semiHidden="1" w:unhideWhenUsed="1"/>
-    <w:lsdException w:name="List Number 3" w:semiHidden="1" w:unhideWhenUsed="1"/>
-    <w:lsdException w:name="List Number 4" w:semiHidden="1" w:unhideWhenUsed="1"/>
-    <w:lsdException w:name="List Number 5" w:semiHidden="1" w:unhideWhenUsed="1"/>
-    <w:lsdException w:name="Title" w:uiPriority="10" w:qFormat="1"/>
-    <w:lsdException w:name="Closing" w:semiHidden="1" w:unhideWhenUsed="1"/>
-    <w:lsdException w:name="Signature" w:semiHidden="1" w:unhideWhenUsed="1"/>
-    <w:lsdException w:name="Default Paragraph Font" w:semiHidden="1" w:uiPriority="1" w:unhideWhenUsed="1"/>
-    <w:lsdException w:name="Body Text" w:semiHidden="1" w:unhideWhenUsed="1"/>
-    <w:lsdException w:name="Body Text Indent" w:semiHidden="1" w:unhideWhenUsed="1"/>
-    <w:lsdException w:name="List Continue" w:semiHidden="1" w:unhideWhenUsed="1"/>
-    <w:lsdException w:name="List Continue 2" w:semiHidden="1" w:unhideWhenUsed="1"/>
-    <w:lsdException w:name="List Continue 3" w:semiHidden="1" w:unhideWhenUsed="1"/>
-    <w:lsdException w:name="List Continue 4" w:semiHidden="1" w:unhideWhenUsed="1"/>
-    <w:lsdException w:name="List Continue 5" w:semiHidden="1" w:unhideWhenUsed="1"/>
-    <w:lsdException w:name="Message Header" w:semiHidden="1" w:unhideWhenUsed="1"/>
-    <w:lsdException w:name="Subtitle" w:uiPriority="11" w:qFormat="1"/>
-    <w:lsdException w:name="Salutation" w:semiHidden="1" w:unhideWhenUsed="1"/>
-    <w:lsdException w:name="Date" w:semiHidden="1" w:unhideWhenUsed="1"/>
-    <w:lsdException w:name="Body Text First Indent" w:semiHidden="1" w:unhideWhenUsed="1"/>
-    <w:lsdException w:name="Body Text First Indent 2" w:semiHidden="1" w:unhideWhenUsed="1"/>
-    <w:lsdException w:name="Note Heading" w:semiHidden="1" w:unhideWhenUsed="1"/>
-    <w:lsdException w:name="Body Text 2" w:semiHidden="1" w:unhideWhenUsed="1"/>
-    <w:lsdException w:name="Body Text 3" w:semiHidden="1" w:unhideWhenUsed="1"/>
-    <w:lsdException w:name="Body Text Indent 2" w:semiHidden="1" w:unhideWhenUsed="1"/>
-    <w:lsdException w:name="Body Text Indent 3" w:semiHidden="1" w:unhideWhenUsed="1"/>
-    <w:lsdException w:name="Block Text" w:semiHidden="1" w:unhideWhenUsed="1"/>
-    <w:lsdException w:name="Hyperlink" w:semiHidden="1" w:unhideWhenUsed="1"/>
-    <w:lsdException w:name="FollowedHyperlink" w:semiHidden="1" w:unhideWhenUsed="1"/>
-    <w:lsdException w:name="Strong" w:uiPriority="22" w:qFormat="1"/>
-    <w:lsdException w:name="Emphasis" w:uiPriority="20" w:qFormat="1"/>
-    <w:lsdException w:name="Document Map" w:semiHidden="1" w:unhideWhenUsed="1"/>
-    <w:lsdException w:name="Plain Text" w:semiHidden="1" w:unhideWhenUsed="1"/>
-    <w:lsdException w:name="E-mail Signature" w:semiHidden="1" w:unhideWhenUsed="1"/>
-    <w:lsdException w:name="HTML Top of Form" w:semiHidden="1" w:unhideWhenUsed="1"/>
-    <w:lsdException w:name="HTML Bottom of Form" w:semiHidden="1" w:unhideWhenUsed="1"/>
-    <w:lsdException w:name="Normal (Web)" w:semiHidden="1" w:unhideWhenUsed="1"/>
-    <w:lsdException w:name="HTML Acronym" w:semiHidden="1" w:unhideWhenUsed="1"/>
-    <w:lsdException w:name="HTML Address" w:semiHidden="1" w:unhideWhenUsed="1"/>
-    <w:lsdException w:name="HTML Cite" w:semiHidden="1" w:unhideWhenUsed="1"/>
-    <w:lsdException w:name="HTML Code" w:semiHidden="1" w:unhideWhenUsed="1"/>
-    <w:lsdException w:name="HTML Definition" w:semiHidden="1" w:unhideWhenUsed="1"/>
-    <w:lsdException w:name="HTML Keyboard" w:semiHidden="1" w:unhideWhenUsed="1"/>
-    <w:lsdException w:name="HTML Preformatted" w:semiHidden="1" w:unhideWhenUsed="1"/>
-    <w:lsdException w:name="HTML Sample" w:semiHidden="1" w:unhideWhenUsed="1"/>
-    <w:lsdException w:name="HTML Typewriter" w:semiHidden="1" w:unhideWhenUsed="1"/>
-    <w:lsdException w:name="HTML Variable" w:semiHidden="1" w:unhideWhenUsed="1"/>
-    <w:lsdException w:name="Normal Table" w:semiHidden="1" w:unhideWhenUsed="1"/>
-    <w:lsdException w:name="annotation subject" w:semiHidden="1" w:unhideWhenUsed="1"/>
-    <w:lsdException w:name="No List" w:semiHidden="1" w:unhideWhenUsed="1"/>
-    <w:lsdException w:name="Outline List 1" w:semiHidden="1" w:unhideWhenUsed="1"/>
-    <w:lsdException w:name="Outline List 2" w:semiHidden="1" w:unhideWhenUsed="1"/>
-    <w:lsdException w:name="Outline List 3" w:semiHidden="1" w:unhideWhenUsed="1"/>
-    <w:lsdException w:name="Table Simple 1" w:semiHidden="1" w:unhideWhenUsed="1"/>
-    <w:lsdException w:name="Table Simple 2" w:semiHidden="1" w:unhideWhenUsed="1"/>
-    <w:lsdException w:name="Table Simple 3" w:semiHidden="1" w:unhideWhenUsed="1"/>
-    <w:lsdException w:name="Table Classic 1" w:semiHidden="1" w:unhideWhenUsed="1"/>
-    <w:lsdException w:name="Table Classic 2" w:semiHidden="1" w:unhideWhenUsed="1"/>
-    <w:lsdException w:name="Table Classic 3" w:semiHidden="1" w:unhideWhenUsed="1"/>
-    <w:lsdException w:name="Table Classic 4" w:semiHidden="1" w:unhideWhenUsed="1"/>
-    <w:lsdException w:name="Table Colorful 1" w:semiHidden="1" w:unhideWhenUsed="1"/>
-    <w:lsdException w:name="Table Colorful 2" w:semiHidden="1" w:unhideWhenUsed="1"/>
-    <w:lsdException w:name="Table Colorful 3" w:semiHidden="1" w:unhideWhenUsed="1"/>
-    <w:lsdException w:name="Table Columns 1" w:semiHidden="1" w:unhideWhenUsed="1"/>
-    <w:lsdException w:name="Table Columns 2" w:semiHidden="1" w:unhideWhenUsed="1"/>
-    <w:lsdException w:name="Table Columns 3" w:semiHidden="1" w:unhideWhenUsed="1"/>
-    <w:lsdException w:name="Table Columns 4" w:semiHidden="1" w:unhideWhenUsed="1"/>
-    <w:lsdException w:name="Table Columns 5" w:semiHidden="1" w:unhideWhenUsed="1"/>
-    <w:lsdException w:name="Table Grid 1" w:semiHidden="1" w:unhideWhenUsed="1"/>
-    <w:lsdException w:name="Table Grid 2" w:semiHidden="1" w:unhideWhenUsed="1"/>
-    <w:lsdException w:name="Table Grid 3" w:semiHidden="1" w:unhideWhenUsed="1"/>
-    <w:lsdException w:name="Table Grid 4" w:semiHidden="1" w:unhideWhenUsed="1"/>
-    <w:lsdException w:name="Table Grid 5" w:semiHidden="1" w:unhideWhenUsed="1"/>
-    <w:lsdException w:name="Table Grid 6" w:semiHidden="1" w:unhideWhenUsed="1"/>
-    <w:lsdException w:name="Table Grid 7" w:semiHidden="1" w:unhideWhenUsed="1"/>
-    <w:lsdException w:name="Table Grid 8" w:semiHidden="1" w:unhideWhenUsed="1"/>
-    <w:lsdException w:name="Table List 1" w:semiHidden="1" w:unhideWhenUsed="1"/>
-    <w:lsdException w:name="Table List 2" w:semiHidden="1" w:unhideWhenUsed="1"/>
-    <w:lsdException w:name="Table List 3" w:semiHidden="1" w:unhideWhenUsed="1"/>
-    <w:lsdException w:name="Table List 4" w:semiHidden="1" w:unhideWhenUsed="1"/>
-    <w:lsdException w:name="Table List 5" w:semiHidden="1" w:unhideWhenUsed="1"/>
-    <w:lsdException w:name="Table List 6" w:semiHidden="1" w:unhideWhenUsed="1"/>
-    <w:lsdException w:name="Table List 7" w:semiHidden="1" w:unhideWhenUsed="1"/>
-    <w:lsdException w:name="Table List 8" w:semiHidden="1" w:unhideWhenUsed="1"/>
-    <w:lsdException w:name="Table 3D effects 1" w:semiHidden="1" w:unhideWhenUsed="1"/>
-    <w:lsdException w:name="Table 3D effects 2" w:semiHidden="1" w:unhideWhenUsed="1"/>
-    <w:lsdException w:name="Table 3D effects 3" w:semiHidden="1" w:unhideWhenUsed="1"/>
-    <w:lsdException w:name="Table Contemporary" w:semiHidden="1" w:unhideWhenUsed="1"/>
-    <w:lsdException w:name="Table Elegant" w:semiHidden="1" w:unhideWhenUsed="1"/>
-    <w:lsdException w:name="Table Professional" w:semiHidden="1" w:unhideWhenUsed="1"/>
-    <w:lsdException w:name="Table Subtle 1" w:semiHidden="1" w:unhideWhenUsed="1"/>
-    <w:lsdException w:name="Table Subtle 2" w:semiHidden="1" w:unhideWhenUsed="1"/>
-    <w:lsdException w:name="Table Web 1" w:semiHidden="1" w:unhideWhenUsed="1"/>
-    <w:lsdException w:name="Table Web 2" w:semiHidden="1" w:unhideWhenUsed="1"/>
-    <w:lsdException w:name="Table Web 3" w:semiHidden="1" w:unhideWhenUsed="1"/>
-    <w:lsdException w:name="Balloon Text" w:semiHidden="1" w:unhideWhenUsed="1"/>
-    <w:lsdException w:name="Table Grid" w:uiPriority="39"/>
-    <w:lsdException w:name="Table Theme" w:semiHidden="1" w:unhideWhenUsed="1"/>
-    <w:lsdException w:name="Placeholder Text" w:semiHidden="1"/>
-    <w:lsdException w:name="No Spacing" w:uiPriority="1" w:qFormat="1"/>
-    <w:lsdException w:name="Light Shading" w:uiPriority="60"/>
-    <w:lsdException w:name="Light List" w:uiPriority="61"/>
-    <w:lsdException w:name="Light Grid" w:uiPriority="62"/>
-    <w:lsdException w:name="Medium Shading 1" w:uiPriority="63"/>
-    <w:lsdException w:name="Medium Shading 2" w:uiPriority="64"/>
-    <w:lsdException w:name="Medium List 1" w:uiPriority="65"/>
-    <w:lsdException w:name="Medium List 2" w:uiPriority="66"/>
-    <w:lsdException w:name="Medium Grid 1" w:uiPriority="67"/>
-    <w:lsdException w:name="Medium Grid 2" w:uiPriority="68"/>
-    <w:lsdException w:name="Medium Grid 3" w:uiPriority="69"/>
-    <w:lsdException w:name="Dark List" w:uiPriority="70"/>
-    <w:lsdException w:name="Colorful Shading" w:uiPriority="71"/>
-    <w:lsdException w:name="Colorful List" w:uiPriority="72"/>
-    <w:lsdException w:name="Colorful Grid" w:uiPriority="73"/>
-    <w:lsdException w:name="Light Shading Accent 1" w:uiPriority="60"/>
-    <w:lsdException w:name="Light List Accent 1" w:uiPriority="61"/>
-    <w:lsdException w:name="Light Grid Accent 1" w:uiPriority="62"/>
-    <w:lsdException w:name="Medium Shading 1 Accent 1" w:uiPriority="63"/>
-    <w:lsdException w:name="Medium Shading 2 Accent 1" w:uiPriority="64"/>
-    <w:lsdException w:name="Medium List 1 Accent 1" w:uiPriority="65"/>
-    <w:lsdException w:name="Revision" w:semiHidden="1"/>
-    <w:lsdException w:name="List Paragraph" w:uiPriority="34" w:qFormat="1"/>
-    <w:lsdException w:name="Quote" w:uiPriority="29" w:qFormat="1"/>
-    <w:lsdException w:name="Intense Quote" w:uiPriority="30" w:qFormat="1"/>
-    <w:lsdException w:name="Medium List 2 Accent 1" w:uiPriority="66"/>
-    <w:lsdException w:name="Medium Grid 1 Accent 1" w:uiPriority="67"/>
-    <w:lsdException w:name="Medium Grid 2 Accent 1" w:uiPriority="68"/>
-    <w:lsdException w:name="Medium Grid 3 Accent 1" w:uiPriority="69"/>
-    <w:lsdException w:name="Dark List Accent 1" w:uiPriority="70"/>
-    <w:lsdException w:name="Colorful Shading Accent 1" w:uiPriority="71"/>
-    <w:lsdException w:name="Colorful List Accent 1" w:uiPriority="72"/>
-    <w:lsdException w:name="Colorful Grid Accent 1" w:uiPriority="73"/>
-    <w:lsdException w:name="Light Shading Accent 2" w:uiPriority="60"/>
-    <w:lsdException w:name="Light List Accent 2" w:uiPriority="61"/>
-    <w:lsdException w:name="Light Grid Accent 2" w:uiPriority="62"/>
-    <w:lsdException w:name="Medium Shading 1 Accent 2" w:uiPriority="63"/>
-    <w:lsdException w:name="Medium Shading 2 Accent 2" w:uiPriority="64"/>
-    <w:lsdException w:name="Medium List 1 Accent 2" w:uiPriority="65"/>
-    <w:lsdException w:name="Medium List 2 Accent 2" w:uiPriority="66"/>
-    <w:lsdException w:name="Medium Grid 1 Accent 2" w:uiPriority="67"/>
-    <w:lsdException w:name="Medium Grid 2 Accent 2" w:uiPriority="68"/>
-    <w:lsdException w:name="Medium Grid 3 Accent 2" w:uiPriority="69"/>
-    <w:lsdException w:name="Dark List Accent 2" w:uiPriority="70"/>
-    <w:lsdException w:name="Colorful Shading Accent 2" w:uiPriority="71"/>
-    <w:lsdException w:name="Colorful List Accent 2" w:uiPriority="72"/>
-    <w:lsdException w:name="Colorful Grid Accent 2" w:uiPriority="73"/>
-    <w:lsdException w:name="Light Shading Accent 3" w:uiPriority="60"/>
-    <w:lsdException w:name="Light List Accent 3" w:uiPriority="61"/>
-    <w:lsdException w:name="Light Grid Accent 3" w:uiPriority="62"/>
-    <w:lsdException w:name="Medium Shading 1 Accent 3" w:uiPriority="63"/>
-    <w:lsdException w:name="Medium Shading 2 Accent 3" w:uiPriority="64"/>
-    <w:lsdException w:name="Medium List 1 Accent 3" w:uiPriority="65"/>
-    <w:lsdException w:name="Medium List 2 Accent 3" w:uiPriority="66"/>
-    <w:lsdException w:name="Medium Grid 1 Accent 3" w:uiPriority="67"/>
-    <w:lsdException w:name="Medium Grid 2 Accent 3" w:uiPriority="68"/>
-    <w:lsdException w:name="Medium Grid 3 Accent 3" w:uiPriority="69"/>
-    <w:lsdException w:name="Dark List Accent 3" w:uiPriority="70"/>
-    <w:lsdException w:name="Colorful Shading Accent 3" w:uiPriority="71"/>
-    <w:lsdException w:name="Colorful List Accent 3" w:uiPriority="72"/>
-    <w:lsdException w:name="Colorful Grid Accent 3" w:uiPriority="73"/>
-    <w:lsdException w:name="Light Shading Accent 4" w:uiPriority="60"/>
-    <w:lsdException w:name="Light List Accent 4" w:uiPriority="61"/>
-    <w:lsdException w:name="Light Grid Accent 4" w:uiPriority="62"/>
-    <w:lsdException w:name="Medium Shading 1 Accent 4" w:uiPriority="63"/>
-    <w:lsdException w:name="Medium Shading 2 Accent 4" w:uiPriority="64"/>
-    <w:lsdException w:name="Medium List 1 Accent 4" w:uiPriority="65"/>
-    <w:lsdException w:name="Medium List 2 Accent 4" w:uiPriority="66"/>
-    <w:lsdException w:name="Medium Grid 1 Accent 4" w:uiPriority="67"/>
-    <w:lsdException w:name="Medium Grid 2 Accent 4" w:uiPriority="68"/>
-    <w:lsdException w:name="Medium Grid 3 Accent 4" w:uiPriority="69"/>
-    <w:lsdException w:name="Dark List Accent 4" w:uiPriority="70"/>
-    <w:lsdException w:name="Colorful Shading Accent 4" w:uiPriority="71"/>
-    <w:lsdException w:name="Colorful List Accent 4" w:uiPriority="72"/>
-    <w:lsdException w:name="Colorful Grid Accent 4" w:uiPriority="73"/>
-    <w:lsdException w:name="Light Shading Accent 5" w:uiPriority="60"/>
-    <w:lsdException w:name="Light List Accent 5" w:uiPriority="61"/>
-    <w:lsdException w:name="Light Grid Accent 5" w:uiPriority="62"/>
-    <w:lsdException w:name="Medium Shading 1 Accent 5" w:uiPriority="63"/>
-    <w:lsdException w:name="Medium Shading 2 Accent 5" w:uiPriority="64"/>
-    <w:lsdException w:name="Medium List 1 Accent 5" w:uiPriority="65"/>
-    <w:lsdException w:name="Medium List 2 Accent 5" w:uiPriority="66"/>
-    <w:lsdException w:name="Medium Grid 1 Accent 5" w:uiPriority="67"/>
-    <w:lsdException w:name="Medium Grid 2 Accent 5" w:uiPriority="68"/>
-    <w:lsdException w:name="Medium Grid 3 Accent 5" w:uiPriority="69"/>
-    <w:lsdException w:name="Dark List Accent 5" w:uiPriority="70"/>
-    <w:lsdException w:name="Colorful Shading Accent 5" w:uiPriority="71"/>
-    <w:lsdException w:name="Colorful List Accent 5" w:uiPriority="72"/>
-    <w:lsdException w:name="Colorful Grid Accent 5" w:uiPriority="73"/>
-    <w:lsdException w:name="Light Shading Accent 6" w:uiPriority="60"/>
-    <w:lsdException w:name="Light List Accent 6" w:uiPriority="61"/>
-    <w:lsdException w:name="Light Grid Accent 6" w:uiPriority="62"/>
-    <w:lsdException w:name="Medium Shading 1 Accent 6" w:uiPriority="63"/>
-    <w:lsdException w:name="Medium Shading 2 Accent 6" w:uiPriority="64"/>
-    <w:lsdException w:name="Medium List 1 Accent 6" w:uiPriority="65"/>
-    <w:lsdException w:name="Medium List 2 Accent 6" w:uiPriority="66"/>
-    <w:lsdException w:name="Medium Grid 1 Accent 6" w:uiPriority="67"/>
-    <w:lsdException w:name="Medium Grid 2 Accent 6" w:uiPriority="68"/>
-    <w:lsdException w:name="Medium Grid 3 Accent 6" w:uiPriority="69"/>
-    <w:lsdException w:name="Dark List Accent 6" w:uiPriority="70"/>
-    <w:lsdException w:name="Colorful Shading Accent 6" w:uiPriority="71"/>
-    <w:lsdException w:name="Colorful List Accent 6" w:uiPriority="72"/>
-    <w:lsdException w:name="Colorful Grid Accent 6" w:uiPriority="73"/>
-    <w:lsdException w:name="Subtle Emphasis" w:uiPriority="19" w:qFormat="1"/>
-    <w:lsdException w:name="Intense Emphasis" w:uiPriority="21" w:qFormat="1"/>
-    <w:lsdException w:name="Subtle Reference" w:uiPriority="31" w:qFormat="1"/>
-    <w:lsdException w:name="Intense Reference" w:uiPriority="32" w:qFormat="1"/>
-    <w:lsdException w:name="Book Title" w:uiPriority="33" w:qFormat="1"/>
-    <w:lsdException w:name="Bibliography" w:semiHidden="1" w:uiPriority="37" w:unhideWhenUsed="1"/>
-    <w:lsdException w:name="TOC Heading" w:semiHidden="1" w:uiPriority="39" w:unhideWhenUsed="1" w:qFormat="1"/>
-    <w:lsdException w:name="Plain Table 1" w:uiPriority="41"/>
-    <w:lsdException w:name="Plain Table 2" w:uiPriority="42"/>
-    <w:lsdException w:name="Plain Table 3" w:uiPriority="43"/>
-    <w:lsdException w:name="Plain Table 4" w:uiPriority="44"/>
-    <w:lsdException w:name="Plain Table 5" w:uiPriority="45"/>
-    <w:lsdException w:name="Grid Table Light" w:uiPriority="40"/>
-    <w:lsdException w:name="Grid Table 1 Light" w:uiPriority="46"/>
-    <w:lsdException w:name="Grid Table 2" w:uiPriority="47"/>
-    <w:lsdException w:name="Grid Table 3" w:uiPriority="48"/>
-    <w:lsdException w:name="Grid Table 4" w:uiPriority="49"/>
-    <w:lsdException w:name="Grid Table 5 Dark" w:uiPriority="50"/>
-    <w:lsdException w:name="Grid Table 6 Colorful" w:uiPriority="51"/>
-    <w:lsdException w:name="Grid Table 7 Colorful" w:uiPriority="52"/>
-    <w:lsdException w:name="Grid Table 1 Light Accent 1" w:uiPriority="46"/>
-    <w:lsdException w:name="Grid Table 2 Accent 1" w:uiPriority="47"/>
-    <w:lsdException w:name="Grid Table 3 Accent 1" w:uiPriority="48"/>
-    <w:lsdException w:name="Grid Table 4 Accent 1" w:uiPriority="49"/>
-    <w:lsdException w:name="Grid Table 5 Dark Accent 1" w:uiPriority="50"/>
-    <w:lsdException w:name="Grid Table 6 Colorful Accent 1" w:uiPriority="51"/>
-    <w:lsdException w:name="Grid Table 7 Colorful Accent 1" w:uiPriority="52"/>
-    <w:lsdException w:name="Grid Table 1 Light Accent 2" w:uiPriority="46"/>
-    <w:lsdException w:name="Grid Table 2 Accent 2" w:uiPriority="47"/>
-    <w:lsdException w:name="Grid Table 3 Accent 2" w:uiPriority="48"/>
-    <w:lsdException w:name="Grid Table 4 Accent 2" w:uiPriority="49"/>
-    <w:lsdException w:name="Grid Table 5 Dark Accent 2" w:uiPriority="50"/>
-    <w:lsdException w:name="Grid Table 6 Colorful Accent 2" w:uiPriority="51"/>
-    <w:lsdException w:name="Grid Table 7 Colorful Accent 2" w:uiPriority="52"/>
-    <w:lsdException w:name="Grid Table 1 Light Accent 3" w:uiPriority="46"/>
-    <w:lsdException w:name="Grid Table 2 Accent 3" w:uiPriority="47"/>
-    <w:lsdException w:name="Grid Table 3 Accent 3" w:uiPriority="48"/>
-    <w:lsdException w:name="Grid Table 4 Accent 3" w:uiPriority="49"/>
-    <w:lsdException w:name="Grid Table 5 Dark Accent 3" w:uiPriority="50"/>
-    <w:lsdException w:name="Grid Table 6 Colorful Accent 3" w:uiPriority="51"/>
-    <w:lsdException w:name="Grid Table 7 Colorful Accent 3" w:uiPriority="52"/>
-    <w:lsdException w:name="Grid Table 1 Light Accent 4" w:uiPriority="46"/>
-    <w:lsdException w:name="Grid Table 2 Accent 4" w:uiPriority="47"/>
-    <w:lsdException w:name="Grid Table 3 Accent 4" w:uiPriority="48"/>
-    <w:lsdException w:name="Grid Table 4 Accent 4" w:uiPriority="49"/>
-    <w:lsdException w:name="Grid Table 5 Dark Accent 4" w:uiPriority="50"/>
-    <w:lsdException w:name="Grid Table 6 Colorful Accent 4" w:uiPriority="51"/>
-    <w:lsdException w:name="Grid Table 7 Colorful Accent 4" w:uiPriority="52"/>
-    <w:lsdException w:name="Grid Table 1 Light Accent 5" w:uiPriority="46"/>
-    <w:lsdException w:name="Grid Table 2 Accent 5" w:uiPriority="47"/>
-    <w:lsdException w:name="Grid Table 3 Accent 5" w:uiPriority="48"/>
-    <w:lsdException w:name="Grid Table 4 Accent 5" w:uiPriority="49"/>
-    <w:lsdException w:name="Grid Table 5 Dark Accent 5" w:uiPriority="50"/>
-    <w:lsdException w:name="Grid Table 6 Colorful Accent 5" w:uiPriority="51"/>
-    <w:lsdException w:name="Grid Table 7 Colorful Accent 5" w:uiPriority="52"/>
-    <w:lsdException w:name="Grid Table 1 Light Accent 6" w:uiPriority="46"/>
-    <w:lsdException w:name="Grid Table 2 Accent 6" w:uiPriority="47"/>
-    <w:lsdException w:name="Grid Table 3 Accent 6" w:uiPriority="48"/>
-    <w:lsdException w:name="Grid Table 4 Accent 6" w:uiPriority="49"/>
-    <w:lsdException w:name="Grid Table 5 Dark Accent 6" w:uiPriority="50"/>
-    <w:lsdException w:name="Grid Table 6 Colorful Accent 6" w:uiPriority="51"/>
-    <w:lsdException w:name="Grid Table 7 Colorful Accent 6" w:uiPriority="52"/>
-    <w:lsdException w:name="List Table 1 Light" w:uiPriority="46"/>
-    <w:lsdException w:name="List Table 2" w:uiPriority="47"/>
-    <w:lsdException w:name="List Table 3" w:uiPriority="48"/>
-    <w:lsdException w:name="List Table 4" w:uiPriority="49"/>
-    <w:lsdException w:name="List Table 5 Dark" w:uiPriority="50"/>
-    <w:lsdException w:name="List Table 6 Colorful" w:uiPriority="51"/>
-    <w:lsdException w:name="List Table 7 Colorful" w:uiPriority="52"/>
-    <w:lsdException w:name="List Table 1 Light Accent 1" w:uiPriority="46"/>
-    <w:lsdException w:name="List Table 2 Accent 1" w:uiPriority="47"/>
-    <w:lsdException w:name="List Table 3 Accent 1" w:uiPriority="48"/>
-    <w:lsdException w:name="List Table 4 Accent 1" w:uiPriority="49"/>
-    <w:lsdException w:name="List Table 5 Dark Accent 1" w:uiPriority="50"/>
-    <w:lsdException w:name="List Table 6 Colorful Accent 1" w:uiPriority="51"/>
-    <w:lsdException w:name="List Table 7 Colorful Accent 1" w:uiPriority="52"/>
-    <w:lsdException w:name="List Table 1 Light Accent 2" w:uiPriority="46"/>
-    <w:lsdException w:name="List Table 2 Accent 2" w:uiPriority="47"/>
-    <w:lsdException w:name="List Table 3 Accent 2" w:uiPriority="48"/>
-    <w:lsdException w:name="List Table 4 Accent 2" w:uiPriority="49"/>
-    <w:lsdException w:name="List Table 5 Dark Accent 2" w:uiPriority="50"/>
-    <w:lsdException w:name="List Table 6 Colorful Accent 2" w:uiPriority="51"/>
-    <w:lsdException w:name="List Table 7 Colorful Accent 2" w:uiPriority="52"/>
-    <w:lsdException w:name="List Table 1 Light Accent 3" w:uiPriority="46"/>
-    <w:lsdException w:name="List Table 2 Accent 3" w:uiPriority="47"/>
-    <w:lsdException w:name="List Table 3 Accent 3" w:uiPriority="48"/>
-    <w:lsdException w:name="List Table 4 Accent 3" w:uiPriority="49"/>
-    <w:lsdException w:name="List Table 5 Dark Accent 3" w:uiPriority="50"/>
-    <w:lsdException w:name="List Table 6 Colorful Accent 3" w:uiPriority="51"/>
-    <w:lsdException w:name="List Table 7 Colorful Accent 3" w:uiPriority="52"/>
-    <w:lsdException w:name="List Table 1 Light Accent 4" w:uiPriority="46"/>
-    <w:lsdException w:name="List Table 2 Accent 4" w:uiPriority="47"/>
-    <w:lsdException w:name="List Table 3 Accent 4" w:uiPriority="48"/>
-    <w:lsdException w:name="List Table 4 Accent 4" w:uiPriority="49"/>
-    <w:lsdException w:name="List Table 5 Dark Accent 4" w:uiPriority="50"/>
-    <w:lsdException w:name="List Table 6 Colorful Accent 4" w:uiPriority="51"/>
-    <w:lsdException w:name="List Table 7 Colorful Accent 4" w:uiPriority="52"/>
-    <w:lsdException w:name="List Table 1 Light Accent 5" w:uiPriority="46"/>
-    <w:lsdException w:name="List Table 2 Accent 5" w:uiPriority="47"/>
-    <w:lsdException w:name="List Table 3 Accent 5" w:uiPriority="48"/>
-    <w:lsdException w:name="List Table 4 Accent 5" w:uiPriority="49"/>
-    <w:lsdException w:name="List Table 5 Dark Accent 5" w:uiPriority="50"/>
-    <w:lsdException w:name="List Table 6 Colorful Accent 5" w:uiPriority="51"/>
-    <w:lsdException w:name="List Table 7 Colorful Accent 5" w:uiPriority="52"/>
-    <w:lsdException w:name="List Table 1 Light Accent 6" w:uiPriority="46"/>
-    <w:lsdException w:name="List Table 2 Accent 6" w:uiPriority="47"/>
-    <w:lsdException w:name="List Table 3 Accent 6" w:uiPriority="48"/>
-    <w:lsdException w:name="List Table 4 Accent 6" w:uiPriority="49"/>
-    <w:lsdException w:name="List Table 5 Dark Accent 6" w:uiPriority="50"/>
-    <w:lsdException w:name="List Table 6 Colorful Accent 6" w:uiPriority="51"/>
-    <w:lsdException w:name="List Table 7 Colorful Accent 6" w:uiPriority="52"/>
+  <w:latentStyles w:defLockedState="0" w:defUIPriority="99" w:defSemiHidden="1" w:defUnhideWhenUsed="1" w:defQFormat="0" w:count="267">
+    <w:lsdException w:name="Normal" w:semiHidden="0" w:uiPriority="0" w:unhideWhenUsed="0" w:qFormat="1"/>
+    <w:lsdException w:name="heading 1" w:semiHidden="0" w:uiPriority="9" w:unhideWhenUsed="0" w:qFormat="1"/>
+    <w:lsdException w:name="heading 2" w:uiPriority="9" w:qFormat="1"/>
+    <w:lsdException w:name="heading 3" w:uiPriority="9" w:qFormat="1"/>
+    <w:lsdException w:name="heading 4" w:uiPriority="9" w:qFormat="1"/>
+    <w:lsdException w:name="heading 5" w:uiPriority="9" w:qFormat="1"/>
+    <w:lsdException w:name="heading 6" w:uiPriority="9" w:qFormat="1"/>
+    <w:lsdException w:name="heading 7" w:uiPriority="9" w:qFormat="1"/>
+    <w:lsdException w:name="heading 8" w:uiPriority="9" w:qFormat="1"/>
+    <w:lsdException w:name="heading 9" w:uiPriority="9" w:qFormat="1"/>
+    <w:lsdException w:name="toc 1" w:uiPriority="39"/>
+    <w:lsdException w:name="toc 2" w:uiPriority="39"/>
+    <w:lsdException w:name="toc 3" w:uiPriority="39"/>
+    <w:lsdException w:name="toc 4" w:uiPriority="39"/>
+    <w:lsdException w:name="toc 5" w:uiPriority="39"/>
+    <w:lsdException w:name="toc 6" w:uiPriority="39"/>
+    <w:lsdException w:name="toc 7" w:uiPriority="39"/>
+    <w:lsdException w:name="toc 8" w:uiPriority="39"/>
+    <w:lsdException w:name="toc 9" w:uiPriority="39"/>
+    <w:lsdException w:name="caption" w:uiPriority="35" w:qFormat="1"/>
+    <w:lsdException w:name="Title" w:semiHidden="0" w:uiPriority="10" w:unhideWhenUsed="0" w:qFormat="1"/>
+    <w:lsdException w:name="Default Paragraph Font" w:uiPriority="1"/>
+    <w:lsdException w:name="Subtitle" w:semiHidden="0" w:uiPriority="11" w:unhideWhenUsed="0" w:qFormat="1"/>
+    <w:lsdException w:name="Strong" w:semiHidden="0" w:uiPriority="22" w:unhideWhenUsed="0" w:qFormat="1"/>
+    <w:lsdException w:name="Emphasis" w:semiHidden="0" w:uiPriority="20" w:unhideWhenUsed="0" w:qFormat="1"/>
+    <w:lsdException w:name="Table Grid" w:semiHidden="0" w:uiPriority="39" w:unhideWhenUsed="0"/>
+    <w:lsdException w:name="Placeholder Text" w:unhideWhenUsed="0"/>
+    <w:lsdException w:name="No Spacing" w:semiHidden="0" w:uiPriority="1" w:unhideWhenUsed="0" w:qFormat="1"/>
+    <w:lsdException w:name="Light Shading" w:semiHidden="0" w:uiPriority="60" w:unhideWhenUsed="0"/>
+    <w:lsdException w:name="Light List" w:semiHidden="0" w:uiPriority="61" w:unhideWhenUsed="0"/>
+    <w:lsdException w:name="Light Grid" w:semiHidden="0" w:uiPriority="62" w:unhideWhenUsed="0"/>
+    <w:lsdException w:name="Medium Shading 1" w:semiHidden="0" w:uiPriority="63" w:unhideWhenUsed="0"/>
+    <w:lsdException w:name="Medium Shading 2" w:semiHidden="0" w:uiPriority="64" w:unhideWhenUsed="0"/>
+    <w:lsdException w:name="Medium List 1" w:semiHidden="0" w:uiPriority="65" w:unhideWhenUsed="0"/>
+    <w:lsdException w:name="Medium List 2" w:semiHidden="0" w:uiPriority="66" w:unhideWhenUsed="0"/>
+    <w:lsdException w:name="Medium Grid 1" w:semiHidden="0" w:uiPriority="67" w:unhideWhenUsed="0"/>
+    <w:lsdException w:name="Medium Grid 2" w:semiHidden="0" w:uiPriority="68" w:unhideWhenUsed="0"/>
+    <w:lsdException w:name="Medium Grid 3" w:semiHidden="0" w:uiPriority="69" w:unhideWhenUsed="0"/>
+    <w:lsdException w:name="Dark List" w:semiHidden="0" w:uiPriority="70" w:unhideWhenUsed="0"/>
+    <w:lsdException w:name="Colorful Shading" w:semiHidden="0" w:uiPriority="71" w:unhideWhenUsed="0"/>
+    <w:lsdException w:name="Colorful List" w:semiHidden="0" w:uiPriority="72" w:unhideWhenUsed="0"/>
+    <w:lsdException w:name="Colorful Grid" w:semiHidden="0" w:uiPriority="73" w:unhideWhenUsed="0"/>
+    <w:lsdException w:name="Light Shading Accent 1" w:semiHidden="0" w:uiPriority="60" w:unhideWhenUsed="0"/>
+    <w:lsdException w:name="Light List Accent 1" w:semiHidden="0" w:uiPriority="61" w:unhideWhenUsed="0"/>
+    <w:lsdException w:name="Light Grid Accent 1" w:semiHidden="0" w:uiPriority="62" w:unhideWhenUsed="0"/>
+    <w:lsdException w:name="Medium Shading 1 Accent 1" w:semiHidden="0" w:uiPriority="63" w:unhideWhenUsed="0"/>
+    <w:lsdException w:name="Medium Shading 2 Accent 1" w:semiHidden="0" w:uiPriority="64" w:unhideWhenUsed="0"/>
+    <w:lsdException w:name="Medium List 1 Accent 1" w:semiHidden="0" w:uiPriority="65" w:unhideWhenUsed="0"/>
+    <w:lsdException w:name="Revision" w:unhideWhenUsed="0"/>
+    <w:lsdException w:name="List Paragraph" w:semiHidden="0" w:uiPriority="34" w:unhideWhenUsed="0" w:qFormat="1"/>
+    <w:lsdException w:name="Quote" w:semiHidden="0" w:uiPriority="29" w:unhideWhenUsed="0" w:qFormat="1"/>
+    <w:lsdException w:name="Intense Quote" w:semiHidden="0" w:uiPriority="30" w:unhideWhenUsed="0" w:qFormat="1"/>
+    <w:lsdException w:name="Medium List 2 Accent 1" w:semiHidden="0" w:uiPriority="66" w:unhideWhenUsed="0"/>
+    <w:lsdException w:name="Medium Grid 1 Accent 1" w:semiHidden="0" w:uiPriority="67" w:unhideWhenUsed="0"/>
+    <w:lsdException w:name="Medium Grid 2 Accent 1" w:semiHidden="0" w:uiPriority="68" w:unhideWhenUsed="0"/>
+    <w:lsdException w:name="Medium Grid 3 Accent 1" w:semiHidden="0" w:uiPriority="69" w:unhideWhenUsed="0"/>
+    <w:lsdException w:name="Dark List Accent 1" w:semiHidden="0" w:uiPriority="70" w:unhideWhenUsed="0"/>
+    <w:lsdException w:name="Colorful Shading Accent 1" w:semiHidden="0" w:uiPriority="71" w:unhideWhenUsed="0"/>
+    <w:lsdException w:name="Colorful List Accent 1" w:semiHidden="0" w:uiPriority="72" w:unhideWhenUsed="0"/>
+    <w:lsdException w:name="Colorful Grid Accent 1" w:semiHidden="0" w:uiPriority="73" w:unhideWhenUsed="0"/>
+    <w:lsdException w:name="Light Shading Accent 2" w:semiHidden="0" w:uiPriority="60" w:unhideWhenUsed="0"/>
+    <w:lsdException w:name="Light List Accent 2" w:semiHidden="0" w:uiPriority="61" w:unhideWhenUsed="0"/>
+    <w:lsdException w:name="Light Grid Accent 2" w:semiHidden="0" w:uiPriority="62" w:unhideWhenUsed="0"/>
+    <w:lsdException w:name="Medium Shading 1 Accent 2" w:semiHidden="0" w:uiPriority="63" w:unhideWhenUsed="0"/>
+    <w:lsdException w:name="Medium Shading 2 Accent 2" w:semiHidden="0" w:uiPriority="64" w:unhideWhenUsed="0"/>
+    <w:lsdException w:name="Medium List 1 Accent 2" w:semiHidden="0" w:uiPriority="65" w:unhideWhenUsed="0"/>
+    <w:lsdException w:name="Medium List 2 Accent 2" w:semiHidden="0" w:uiPriority="66" w:unhideWhenUsed="0"/>
+    <w:lsdException w:name="Medium Grid 1 Accent 2" w:semiHidden="0" w:uiPriority="67" w:unhideWhenUsed="0"/>
+    <w:lsdException w:name="Medium Grid 2 Accent 2" w:semiHidden="0" w:uiPriority="68" w:unhideWhenUsed="0"/>
+    <w:lsdException w:name="Medium Grid 3 Accent 2" w:semiHidden="0" w:uiPriority="69" w:unhideWhenUsed="0"/>
+    <w:lsdException w:name="Dark List Accent 2" w:semiHidden="0" w:uiPriority="70" w:unhideWhenUsed="0"/>
+    <w:lsdException w:name="Colorful Shading Accent 2" w:semiHidden="0" w:uiPriority="71" w:unhideWhenUsed="0"/>
+    <w:lsdException w:name="Colorful List Accent 2" w:semiHidden="0" w:uiPriority="72" w:unhideWhenUsed="0"/>
+    <w:lsdException w:name="Colorful Grid Accent 2" w:semiHidden="0" w:uiPriority="73" w:unhideWhenUsed="0"/>
+    <w:lsdException w:name="Light Shading Accent 3" w:semiHidden="0" w:uiPriority="60" w:unhideWhenUsed="0"/>
+    <w:lsdException w:name="Light List Accent 3" w:semiHidden="0" w:uiPriority="61" w:unhideWhenUsed="0"/>
+    <w:lsdException w:name="Light Grid Accent 3" w:semiHidden="0" w:uiPriority="62" w:unhideWhenUsed="0"/>
+    <w:lsdException w:name="Medium Shading 1 Accent 3" w:semiHidden="0" w:uiPriority="63" w:unhideWhenUsed="0"/>
+    <w:lsdException w:name="Medium Shading 2 Accent 3" w:semiHidden="0" w:uiPriority="64" w:unhideWhenUsed="0"/>
+    <w:lsdException w:name="Medium List 1 Accent 3" w:semiHidden="0" w:uiPriority="65" w:unhideWhenUsed="0"/>
+    <w:lsdException w:name="Medium List 2 Accent 3" w:semiHidden="0" w:uiPriority="66" w:unhideWhenUsed="0"/>
+    <w:lsdException w:name="Medium Grid 1 Accent 3" w:semiHidden="0" w:uiPriority="67" w:unhideWhenUsed="0"/>
+    <w:lsdException w:name="Medium Grid 2 Accent 3" w:semiHidden="0" w:uiPriority="68" w:unhideWhenUsed="0"/>
+    <w:lsdException w:name="Medium Grid 3 Accent 3" w:semiHidden="0" w:uiPriority="69" w:unhideWhenUsed="0"/>
+    <w:lsdException w:name="Dark List Accent 3" w:semiHidden="0" w:uiPriority="70" w:unhideWhenUsed="0"/>
+    <w:lsdException w:name="Colorful Shading Accent 3" w:semiHidden="0" w:uiPriority="71" w:unhideWhenUsed="0"/>
+    <w:lsdException w:name="Colorful List Accent 3" w:semiHidden="0" w:uiPriority="72" w:unhideWhenUsed="0"/>
+    <w:lsdException w:name="Colorful Grid Accent 3" w:semiHidden="0" w:uiPriority="73" w:unhideWhenUsed="0"/>
+    <w:lsdException w:name="Light Shading Accent 4" w:semiHidden="0" w:uiPriority="60" w:unhideWhenUsed="0"/>
+    <w:lsdException w:name="Light List Accent 4" w:semiHidden="0" w:uiPriority="61" w:unhideWhenUsed="0"/>
+    <w:lsdException w:name="Light Grid Accent 4" w:semiHidden="0" w:uiPriority="62" w:unhideWhenUsed="0"/>
+    <w:lsdException w:name="Medium Shading 1 Accent 4" w:semiHidden="0" w:uiPriority="63" w:unhideWhenUsed="0"/>
+    <w:lsdException w:name="Medium Shading 2 Accent 4" w:semiHidden="0" w:uiPriority="64" w:unhideWhenUsed="0"/>
+    <w:lsdException w:name="Medium List 1 Accent 4" w:semiHidden="0" w:uiPriority="65" w:unhideWhenUsed="0"/>
+    <w:lsdException w:name="Medium List 2 Accent 4" w:semiHidden="0" w:uiPriority="66" w:unhideWhenUsed="0"/>
+    <w:lsdException w:name="Medium Grid 1 Accent 4" w:semiHidden="0" w:uiPriority="67" w:unhideWhenUsed="0"/>
+    <w:lsdException w:name="Medium Grid 2 Accent 4" w:semiHidden="0" w:uiPriority="68" w:unhideWhenUsed="0"/>
+    <w:lsdException w:name="Medium Grid 3 Accent 4" w:semiHidden="0" w:uiPriority="69" w:unhideWhenUsed="0"/>
+    <w:lsdException w:name="Dark List Accent 4" w:semiHidden="0" w:uiPriority="70" w:unhideWhenUsed="0"/>
+    <w:lsdException w:name="Colorful Shading Accent 4" w:semiHidden="0" w:uiPriority="71" w:unhideWhenUsed="0"/>
+    <w:lsdException w:name="Colorful List Accent 4" w:semiHidden="0" w:uiPriority="72" w:unhideWhenUsed="0"/>
+    <w:lsdException w:name="Colorful Grid Accent 4" w:semiHidden="0" w:uiPriority="73" w:unhideWhenUsed="0"/>
+    <w:lsdException w:name="Light Shading Accent 5" w:semiHidden="0" w:uiPriority="60" w:unhideWhenUsed="0"/>
+    <w:lsdException w:name="Light List Accent 5" w:semiHidden="0" w:uiPriority="61" w:unhideWhenUsed="0"/>
+    <w:lsdException w:name="Light Grid Accent 5" w:semiHidden="0" w:uiPriority="62" w:unhideWhenUsed="0"/>
+    <w:lsdException w:name="Medium Shading 1 Accent 5" w:semiHidden="0" w:uiPriority="63" w:unhideWhenUsed="0"/>
+    <w:lsdException w:name="Medium Shading 2 Accent 5" w:semiHidden="0" w:uiPriority="64" w:unhideWhenUsed="0"/>
+    <w:lsdException w:name="Medium List 1 Accent 5" w:semiHidden="0" w:uiPriority="65" w:unhideWhenUsed="0"/>
+    <w:lsdException w:name="Medium List 2 Accent 5" w:semiHidden="0" w:uiPriority="66" w:unhideWhenUsed="0"/>
+    <w:lsdException w:name="Medium Grid 1 Accent 5" w:semiHidden="0" w:uiPriority="67" w:unhideWhenUsed="0"/>
+    <w:lsdException w:name="Medium Grid 2 Accent 5" w:semiHidden="0" w:uiPriority="68" w:unhideWhenUsed="0"/>
+    <w:lsdException w:name="Medium Grid 3 Accent 5" w:semiHidden="0" w:uiPriority="69" w:unhideWhenUsed="0"/>
+    <w:lsdException w:name="Dark List Accent 5" w:semiHidden="0" w:uiPriority="70" w:unhideWhenUsed="0"/>
+    <w:lsdException w:name="Colorful Shading Accent 5" w:semiHidden="0" w:uiPriority="71" w:unhideWhenUsed="0"/>
+    <w:lsdException w:name="Colorful List Accent 5" w:semiHidden="0" w:uiPriority="72" w:unhideWhenUsed="0"/>
+    <w:lsdException w:name="Colorful Grid Accent 5" w:semiHidden="0" w:uiPriority="73" w:unhideWhenUsed="0"/>
+    <w:lsdException w:name="Light Shading Accent 6" w:semiHidden="0" w:uiPriority="60" w:unhideWhenUsed="0"/>
+    <w:lsdException w:name="Light List Accent 6" w:semiHidden="0" w:uiPriority="61" w:unhideWhenUsed="0"/>
+    <w:lsdException w:name="Light Grid Accent 6" w:semiHidden="0" w:uiPriority="62" w:unhideWhenUsed="0"/>
+    <w:lsdException w:name="Medium Shading 1 Accent 6" w:semiHidden="0" w:uiPriority="63" w:unhideWhenUsed="0"/>
+    <w:lsdException w:name="Medium Shading 2 Accent 6" w:semiHidden="0" w:uiPriority="64" w:unhideWhenUsed="0"/>
+    <w:lsdException w:name="Medium List 1 Accent 6" w:semiHidden="0" w:uiPriority="65" w:unhideWhenUsed="0"/>
+    <w:lsdException w:name="Medium List 2 Accent 6" w:semiHidden="0" w:uiPriority="66" w:unhideWhenUsed="0"/>
+    <w:lsdException w:name="Medium Grid 1 Accent 6" w:semiHidden="0" w:uiPriority="67" w:unhideWhenUsed="0"/>
+    <w:lsdException w:name="Medium Grid 2 Accent 6" w:semiHidden="0" w:uiPriority="68" w:unhideWhenUsed="0"/>
+    <w:lsdException w:name="Medium Grid 3 Accent 6" w:semiHidden="0" w:uiPriority="69" w:unhideWhenUsed="0"/>
+    <w:lsdException w:name="Dark List Accent 6" w:semiHidden="0" w:uiPriority="70" w:unhideWhenUsed="0"/>
+    <w:lsdException w:name="Colorful Shading Accent 6" w:semiHidden="0" w:uiPriority="71" w:unhideWhenUsed="0"/>
+    <w:lsdException w:name="Colorful List Accent 6" w:semiHidden="0" w:uiPriority="72" w:unhideWhenUsed="0"/>
+    <w:lsdException w:name="Colorful Grid Accent 6" w:semiHidden="0" w:uiPriority="73" w:unhideWhenUsed="0"/>
+    <w:lsdException w:name="Subtle Emphasis" w:semiHidden="0" w:uiPriority="19" w:unhideWhenUsed="0" w:qFormat="1"/>
+    <w:lsdException w:name="Intense Emphasis" w:semiHidden="0" w:uiPriority="21" w:unhideWhenUsed="0" w:qFormat="1"/>
+    <w:lsdException w:name="Subtle Reference" w:semiHidden="0" w:uiPriority="31" w:unhideWhenUsed="0" w:qFormat="1"/>
+    <w:lsdException w:name="Intense Reference" w:semiHidden="0" w:uiPriority="32" w:unhideWhenUsed="0" w:qFormat="1"/>
+    <w:lsdException w:name="Book Title" w:semiHidden="0" w:uiPriority="33" w:unhideWhenUsed="0" w:qFormat="1"/>
+    <w:lsdException w:name="Bibliography" w:uiPriority="37"/>
+    <w:lsdException w:name="TOC Heading" w:uiPriority="39" w:qFormat="1"/>
   </w:latentStyles>
   <w:style w:type="paragraph" w:default="1" w:styleId="Normal">
     <w:name w:val="Normal"/>
@@ -4622,6 +4490,196 @@
 </w:styles>
 </file>
 
+<file path=word/stylesWithEffects.xml><?xml version="1.0" encoding="utf-8"?>
+<w:styles xmlns:wpc="http://schemas.microsoft.com/office/word/2010/wordprocessingCanvas" xmlns:mc="http://schemas.openxmlformats.org/markup-compatibility/2006" xmlns:o="urn:schemas-microsoft-com:office:office" xmlns:r="http://schemas.openxmlformats.org/officeDocument/2006/relationships" xmlns:m="http://schemas.openxmlformats.org/officeDocument/2006/math" xmlns:v="urn:schemas-microsoft-com:vml" xmlns:wp14="http://schemas.microsoft.com/office/word/2010/wordprocessingDrawing" xmlns:wp="http://schemas.openxmlformats.org/drawingml/2006/wordprocessingDrawing" xmlns:w10="urn:schemas-microsoft-com:office:word" xmlns:w="http://schemas.openxmlformats.org/wordprocessingml/2006/main" xmlns:w14="http://schemas.microsoft.com/office/word/2010/wordml" xmlns:wpg="http://schemas.microsoft.com/office/word/2010/wordprocessingGroup" xmlns:wpi="http://schemas.microsoft.com/office/word/2010/wordprocessingInk" xmlns:wne="http://schemas.microsoft.com/office/word/2006/wordml" xmlns:wps="http://schemas.microsoft.com/office/word/2010/wordprocessingShape" mc:Ignorable="w14 wp14">
+  <w:docDefaults>
+    <w:rPrDefault>
+      <w:rPr>
+        <w:rFonts w:asciiTheme="minorHAnsi" w:eastAsiaTheme="minorEastAsia" w:hAnsiTheme="minorHAnsi" w:cstheme="minorBidi"/>
+        <w:sz w:val="22"/>
+        <w:szCs w:val="22"/>
+        <w:lang w:val="es-CO" w:eastAsia="es-CO" w:bidi="ar-SA"/>
+      </w:rPr>
+    </w:rPrDefault>
+    <w:pPrDefault>
+      <w:pPr>
+        <w:spacing w:after="200" w:line="276" w:lineRule="auto"/>
+      </w:pPr>
+    </w:pPrDefault>
+  </w:docDefaults>
+  <w:latentStyles w:defLockedState="0" w:defUIPriority="99" w:defSemiHidden="1" w:defUnhideWhenUsed="1" w:defQFormat="0" w:count="267">
+    <w:lsdException w:name="Normal" w:semiHidden="0" w:uiPriority="0" w:unhideWhenUsed="0" w:qFormat="1"/>
+    <w:lsdException w:name="heading 1" w:semiHidden="0" w:uiPriority="9" w:unhideWhenUsed="0" w:qFormat="1"/>
+    <w:lsdException w:name="heading 2" w:uiPriority="9" w:qFormat="1"/>
+    <w:lsdException w:name="heading 3" w:uiPriority="9" w:qFormat="1"/>
+    <w:lsdException w:name="heading 4" w:uiPriority="9" w:qFormat="1"/>
+    <w:lsdException w:name="heading 5" w:uiPriority="9" w:qFormat="1"/>
+    <w:lsdException w:name="heading 6" w:uiPriority="9" w:qFormat="1"/>
+    <w:lsdException w:name="heading 7" w:uiPriority="9" w:qFormat="1"/>
+    <w:lsdException w:name="heading 8" w:uiPriority="9" w:qFormat="1"/>
+    <w:lsdException w:name="heading 9" w:uiPriority="9" w:qFormat="1"/>
+    <w:lsdException w:name="toc 1" w:uiPriority="39"/>
+    <w:lsdException w:name="toc 2" w:uiPriority="39"/>
+    <w:lsdException w:name="toc 3" w:uiPriority="39"/>
+    <w:lsdException w:name="toc 4" w:uiPriority="39"/>
+    <w:lsdException w:name="toc 5" w:uiPriority="39"/>
+    <w:lsdException w:name="toc 6" w:uiPriority="39"/>
+    <w:lsdException w:name="toc 7" w:uiPriority="39"/>
+    <w:lsdException w:name="toc 8" w:uiPriority="39"/>
+    <w:lsdException w:name="toc 9" w:uiPriority="39"/>
+    <w:lsdException w:name="caption" w:uiPriority="35" w:qFormat="1"/>
+    <w:lsdException w:name="Title" w:semiHidden="0" w:uiPriority="10" w:unhideWhenUsed="0" w:qFormat="1"/>
+    <w:lsdException w:name="Default Paragraph Font" w:uiPriority="1"/>
+    <w:lsdException w:name="Subtitle" w:semiHidden="0" w:uiPriority="11" w:unhideWhenUsed="0" w:qFormat="1"/>
+    <w:lsdException w:name="Strong" w:semiHidden="0" w:uiPriority="22" w:unhideWhenUsed="0" w:qFormat="1"/>
+    <w:lsdException w:name="Emphasis" w:semiHidden="0" w:uiPriority="20" w:unhideWhenUsed="0" w:qFormat="1"/>
+    <w:lsdException w:name="Table Grid" w:semiHidden="0" w:uiPriority="59" w:unhideWhenUsed="0"/>
+    <w:lsdException w:name="Placeholder Text" w:unhideWhenUsed="0"/>
+    <w:lsdException w:name="No Spacing" w:semiHidden="0" w:uiPriority="1" w:unhideWhenUsed="0" w:qFormat="1"/>
+    <w:lsdException w:name="Light Shading" w:semiHidden="0" w:uiPriority="60" w:unhideWhenUsed="0"/>
+    <w:lsdException w:name="Light List" w:semiHidden="0" w:uiPriority="61" w:unhideWhenUsed="0"/>
+    <w:lsdException w:name="Light Grid" w:semiHidden="0" w:uiPriority="62" w:unhideWhenUsed="0"/>
+    <w:lsdException w:name="Medium Shading 1" w:semiHidden="0" w:uiPriority="63" w:unhideWhenUsed="0"/>
+    <w:lsdException w:name="Medium Shading 2" w:semiHidden="0" w:uiPriority="64" w:unhideWhenUsed="0"/>
+    <w:lsdException w:name="Medium List 1" w:semiHidden="0" w:uiPriority="65" w:unhideWhenUsed="0"/>
+    <w:lsdException w:name="Medium List 2" w:semiHidden="0" w:uiPriority="66" w:unhideWhenUsed="0"/>
+    <w:lsdException w:name="Medium Grid 1" w:semiHidden="0" w:uiPriority="67" w:unhideWhenUsed="0"/>
+    <w:lsdException w:name="Medium Grid 2" w:semiHidden="0" w:uiPriority="68" w:unhideWhenUsed="0"/>
+    <w:lsdException w:name="Medium Grid 3" w:semiHidden="0" w:uiPriority="69" w:unhideWhenUsed="0"/>
+    <w:lsdException w:name="Dark List" w:semiHidden="0" w:uiPriority="70" w:unhideWhenUsed="0"/>
+    <w:lsdException w:name="Colorful Shading" w:semiHidden="0" w:uiPriority="71" w:unhideWhenUsed="0"/>
+    <w:lsdException w:name="Colorful List" w:semiHidden="0" w:uiPriority="72" w:unhideWhenUsed="0"/>
+    <w:lsdException w:name="Colorful Grid" w:semiHidden="0" w:uiPriority="73" w:unhideWhenUsed="0"/>
+    <w:lsdException w:name="Light Shading Accent 1" w:semiHidden="0" w:uiPriority="60" w:unhideWhenUsed="0"/>
+    <w:lsdException w:name="Light List Accent 1" w:semiHidden="0" w:uiPriority="61" w:unhideWhenUsed="0"/>
+    <w:lsdException w:name="Light Grid Accent 1" w:semiHidden="0" w:uiPriority="62" w:unhideWhenUsed="0"/>
+    <w:lsdException w:name="Medium Shading 1 Accent 1" w:semiHidden="0" w:uiPriority="63" w:unhideWhenUsed="0"/>
+    <w:lsdException w:name="Medium Shading 2 Accent 1" w:semiHidden="0" w:uiPriority="64" w:unhideWhenUsed="0"/>
+    <w:lsdException w:name="Medium List 1 Accent 1" w:semiHidden="0" w:uiPriority="65" w:unhideWhenUsed="0"/>
+    <w:lsdException w:name="Revision" w:unhideWhenUsed="0"/>
+    <w:lsdException w:name="List Paragraph" w:semiHidden="0" w:uiPriority="34" w:unhideWhenUsed="0" w:qFormat="1"/>
+    <w:lsdException w:name="Quote" w:semiHidden="0" w:uiPriority="29" w:unhideWhenUsed="0" w:qFormat="1"/>
+    <w:lsdException w:name="Intense Quote" w:semiHidden="0" w:uiPriority="30" w:unhideWhenUsed="0" w:qFormat="1"/>
+    <w:lsdException w:name="Medium List 2 Accent 1" w:semiHidden="0" w:uiPriority="66" w:unhideWhenUsed="0"/>
+    <w:lsdException w:name="Medium Grid 1 Accent 1" w:semiHidden="0" w:uiPriority="67" w:unhideWhenUsed="0"/>
+    <w:lsdException w:name="Medium Grid 2 Accent 1" w:semiHidden="0" w:uiPriority="68" w:unhideWhenUsed="0"/>
+    <w:lsdException w:name="Medium Grid 3 Accent 1" w:semiHidden="0" w:uiPriority="69" w:unhideWhenUsed="0"/>
+    <w:lsdException w:name="Dark List Accent 1" w:semiHidden="0" w:uiPriority="70" w:unhideWhenUsed="0"/>
+    <w:lsdException w:name="Colorful Shading Accent 1" w:semiHidden="0" w:uiPriority="71" w:unhideWhenUsed="0"/>
+    <w:lsdException w:name="Colorful List Accent 1" w:semiHidden="0" w:uiPriority="72" w:unhideWhenUsed="0"/>
+    <w:lsdException w:name="Colorful Grid Accent 1" w:semiHidden="0" w:uiPriority="73" w:unhideWhenUsed="0"/>
+    <w:lsdException w:name="Light Shading Accent 2" w:semiHidden="0" w:uiPriority="60" w:unhideWhenUsed="0"/>
+    <w:lsdException w:name="Light List Accent 2" w:semiHidden="0" w:uiPriority="61" w:unhideWhenUsed="0"/>
+    <w:lsdException w:name="Light Grid Accent 2" w:semiHidden="0" w:uiPriority="62" w:unhideWhenUsed="0"/>
+    <w:lsdException w:name="Medium Shading 1 Accent 2" w:semiHidden="0" w:uiPriority="63" w:unhideWhenUsed="0"/>
+    <w:lsdException w:name="Medium Shading 2 Accent 2" w:semiHidden="0" w:uiPriority="64" w:unhideWhenUsed="0"/>
+    <w:lsdException w:name="Medium List 1 Accent 2" w:semiHidden="0" w:uiPriority="65" w:unhideWhenUsed="0"/>
+    <w:lsdException w:name="Medium List 2 Accent 2" w:semiHidden="0" w:uiPriority="66" w:unhideWhenUsed="0"/>
+    <w:lsdException w:name="Medium Grid 1 Accent 2" w:semiHidden="0" w:uiPriority="67" w:unhideWhenUsed="0"/>
+    <w:lsdException w:name="Medium Grid 2 Accent 2" w:semiHidden="0" w:uiPriority="68" w:unhideWhenUsed="0"/>
+    <w:lsdException w:name="Medium Grid 3 Accent 2" w:semiHidden="0" w:uiPriority="69" w:unhideWhenUsed="0"/>
+    <w:lsdException w:name="Dark List Accent 2" w:semiHidden="0" w:uiPriority="70" w:unhideWhenUsed="0"/>
+    <w:lsdException w:name="Colorful Shading Accent 2" w:semiHidden="0" w:uiPriority="71" w:unhideWhenUsed="0"/>
+    <w:lsdException w:name="Colorful List Accent 2" w:semiHidden="0" w:uiPriority="72" w:unhideWhenUsed="0"/>
+    <w:lsdException w:name="Colorful Grid Accent 2" w:semiHidden="0" w:uiPriority="73" w:unhideWhenUsed="0"/>
+    <w:lsdException w:name="Light Shading Accent 3" w:semiHidden="0" w:uiPriority="60" w:unhideWhenUsed="0"/>
+    <w:lsdException w:name="Light List Accent 3" w:semiHidden="0" w:uiPriority="61" w:unhideWhenUsed="0"/>
+    <w:lsdException w:name="Light Grid Accent 3" w:semiHidden="0" w:uiPriority="62" w:unhideWhenUsed="0"/>
+    <w:lsdException w:name="Medium Shading 1 Accent 3" w:semiHidden="0" w:uiPriority="63" w:unhideWhenUsed="0"/>
+    <w:lsdException w:name="Medium Shading 2 Accent 3" w:semiHidden="0" w:uiPriority="64" w:unhideWhenUsed="0"/>
+    <w:lsdException w:name="Medium List 1 Accent 3" w:semiHidden="0" w:uiPriority="65" w:unhideWhenUsed="0"/>
+    <w:lsdException w:name="Medium List 2 Accent 3" w:semiHidden="0" w:uiPriority="66" w:unhideWhenUsed="0"/>
+    <w:lsdException w:name="Medium Grid 1 Accent 3" w:semiHidden="0" w:uiPriority="67" w:unhideWhenUsed="0"/>
+    <w:lsdException w:name="Medium Grid 2 Accent 3" w:semiHidden="0" w:uiPriority="68" w:unhideWhenUsed="0"/>
+    <w:lsdException w:name="Medium Grid 3 Accent 3" w:semiHidden="0" w:uiPriority="69" w:unhideWhenUsed="0"/>
+    <w:lsdException w:name="Dark List Accent 3" w:semiHidden="0" w:uiPriority="70" w:unhideWhenUsed="0"/>
+    <w:lsdException w:name="Colorful Shading Accent 3" w:semiHidden="0" w:uiPriority="71" w:unhideWhenUsed="0"/>
+    <w:lsdException w:name="Colorful List Accent 3" w:semiHidden="0" w:uiPriority="72" w:unhideWhenUsed="0"/>
+    <w:lsdException w:name="Colorful Grid Accent 3" w:semiHidden="0" w:uiPriority="73" w:unhideWhenUsed="0"/>
+    <w:lsdException w:name="Light Shading Accent 4" w:semiHidden="0" w:uiPriority="60" w:unhideWhenUsed="0"/>
+    <w:lsdException w:name="Light List Accent 4" w:semiHidden="0" w:uiPriority="61" w:unhideWhenUsed="0"/>
+    <w:lsdException w:name="Light Grid Accent 4" w:semiHidden="0" w:uiPriority="62" w:unhideWhenUsed="0"/>
+    <w:lsdException w:name="Medium Shading 1 Accent 4" w:semiHidden="0" w:uiPriority="63" w:unhideWhenUsed="0"/>
+    <w:lsdException w:name="Medium Shading 2 Accent 4" w:semiHidden="0" w:uiPriority="64" w:unhideWhenUsed="0"/>
+    <w:lsdException w:name="Medium List 1 Accent 4" w:semiHidden="0" w:uiPriority="65" w:unhideWhenUsed="0"/>
+    <w:lsdException w:name="Medium List 2 Accent 4" w:semiHidden="0" w:uiPriority="66" w:unhideWhenUsed="0"/>
+    <w:lsdException w:name="Medium Grid 1 Accent 4" w:semiHidden="0" w:uiPriority="67" w:unhideWhenUsed="0"/>
+    <w:lsdException w:name="Medium Grid 2 Accent 4" w:semiHidden="0" w:uiPriority="68" w:unhideWhenUsed="0"/>
+    <w:lsdException w:name="Medium Grid 3 Accent 4" w:semiHidden="0" w:uiPriority="69" w:unhideWhenUsed="0"/>
+    <w:lsdException w:name="Dark List Accent 4" w:semiHidden="0" w:uiPriority="70" w:unhideWhenUsed="0"/>
+    <w:lsdException w:name="Colorful Shading Accent 4" w:semiHidden="0" w:uiPriority="71" w:unhideWhenUsed="0"/>
+    <w:lsdException w:name="Colorful List Accent 4" w:semiHidden="0" w:uiPriority="72" w:unhideWhenUsed="0"/>
+    <w:lsdException w:name="Colorful Grid Accent 4" w:semiHidden="0" w:uiPriority="73" w:unhideWhenUsed="0"/>
+    <w:lsdException w:name="Light Shading Accent 5" w:semiHidden="0" w:uiPriority="60" w:unhideWhenUsed="0"/>
+    <w:lsdException w:name="Light List Accent 5" w:semiHidden="0" w:uiPriority="61" w:unhideWhenUsed="0"/>
+    <w:lsdException w:name="Light Grid Accent 5" w:semiHidden="0" w:uiPriority="62" w:unhideWhenUsed="0"/>
+    <w:lsdException w:name="Medium Shading 1 Accent 5" w:semiHidden="0" w:uiPriority="63" w:unhideWhenUsed="0"/>
+    <w:lsdException w:name="Medium Shading 2 Accent 5" w:semiHidden="0" w:uiPriority="64" w:unhideWhenUsed="0"/>
+    <w:lsdException w:name="Medium List 1 Accent 5" w:semiHidden="0" w:uiPriority="65" w:unhideWhenUsed="0"/>
+    <w:lsdException w:name="Medium List 2 Accent 5" w:semiHidden="0" w:uiPriority="66" w:unhideWhenUsed="0"/>
+    <w:lsdException w:name="Medium Grid 1 Accent 5" w:semiHidden="0" w:uiPriority="67" w:unhideWhenUsed="0"/>
+    <w:lsdException w:name="Medium Grid 2 Accent 5" w:semiHidden="0" w:uiPriority="68" w:unhideWhenUsed="0"/>
+    <w:lsdException w:name="Medium Grid 3 Accent 5" w:semiHidden="0" w:uiPriority="69" w:unhideWhenUsed="0"/>
+    <w:lsdException w:name="Dark List Accent 5" w:semiHidden="0" w:uiPriority="70" w:unhideWhenUsed="0"/>
+    <w:lsdException w:name="Colorful Shading Accent 5" w:semiHidden="0" w:uiPriority="71" w:unhideWhenUsed="0"/>
+    <w:lsdException w:name="Colorful List Accent 5" w:semiHidden="0" w:uiPriority="72" w:unhideWhenUsed="0"/>
+    <w:lsdException w:name="Colorful Grid Accent 5" w:semiHidden="0" w:uiPriority="73" w:unhideWhenUsed="0"/>
+    <w:lsdException w:name="Light Shading Accent 6" w:semiHidden="0" w:uiPriority="60" w:unhideWhenUsed="0"/>
+    <w:lsdException w:name="Light List Accent 6" w:semiHidden="0" w:uiPriority="61" w:unhideWhenUsed="0"/>
+    <w:lsdException w:name="Light Grid Accent 6" w:semiHidden="0" w:uiPriority="62" w:unhideWhenUsed="0"/>
+    <w:lsdException w:name="Medium Shading 1 Accent 6" w:semiHidden="0" w:uiPriority="63" w:unhideWhenUsed="0"/>
+    <w:lsdException w:name="Medium Shading 2 Accent 6" w:semiHidden="0" w:uiPriority="64" w:unhideWhenUsed="0"/>
+    <w:lsdException w:name="Medium List 1 Accent 6" w:semiHidden="0" w:uiPriority="65" w:unhideWhenUsed="0"/>
+    <w:lsdException w:name="Medium List 2 Accent 6" w:semiHidden="0" w:uiPriority="66" w:unhideWhenUsed="0"/>
+    <w:lsdException w:name="Medium Grid 1 Accent 6" w:semiHidden="0" w:uiPriority="67" w:unhideWhenUsed="0"/>
+    <w:lsdException w:name="Medium Grid 2 Accent 6" w:semiHidden="0" w:uiPriority="68" w:unhideWhenUsed="0"/>
+    <w:lsdException w:name="Medium Grid 3 Accent 6" w:semiHidden="0" w:uiPriority="69" w:unhideWhenUsed="0"/>
+    <w:lsdException w:name="Dark List Accent 6" w:semiHidden="0" w:uiPriority="70" w:unhideWhenUsed="0"/>
+    <w:lsdException w:name="Colorful Shading Accent 6" w:semiHidden="0" w:uiPriority="71" w:unhideWhenUsed="0"/>
+    <w:lsdException w:name="Colorful List Accent 6" w:semiHidden="0" w:uiPriority="72" w:unhideWhenUsed="0"/>
+    <w:lsdException w:name="Colorful Grid Accent 6" w:semiHidden="0" w:uiPriority="73" w:unhideWhenUsed="0"/>
+    <w:lsdException w:name="Subtle Emphasis" w:semiHidden="0" w:uiPriority="19" w:unhideWhenUsed="0" w:qFormat="1"/>
+    <w:lsdException w:name="Intense Emphasis" w:semiHidden="0" w:uiPriority="21" w:unhideWhenUsed="0" w:qFormat="1"/>
+    <w:lsdException w:name="Subtle Reference" w:semiHidden="0" w:uiPriority="31" w:unhideWhenUsed="0" w:qFormat="1"/>
+    <w:lsdException w:name="Intense Reference" w:semiHidden="0" w:uiPriority="32" w:unhideWhenUsed="0" w:qFormat="1"/>
+    <w:lsdException w:name="Book Title" w:semiHidden="0" w:uiPriority="33" w:unhideWhenUsed="0" w:qFormat="1"/>
+    <w:lsdException w:name="Bibliography" w:uiPriority="37"/>
+    <w:lsdException w:name="TOC Heading" w:uiPriority="39" w:qFormat="1"/>
+  </w:latentStyles>
+  <w:style w:type="paragraph" w:default="1" w:styleId="Normal">
+    <w:name w:val="Normal"/>
+    <w:qFormat/>
+  </w:style>
+  <w:style w:type="character" w:default="1" w:styleId="Fuentedeprrafopredeter">
+    <w:name w:val="Default Paragraph Font"/>
+    <w:uiPriority w:val="1"/>
+    <w:semiHidden/>
+    <w:unhideWhenUsed/>
+  </w:style>
+  <w:style w:type="table" w:default="1" w:styleId="Tablanormal">
+    <w:name w:val="Normal Table"/>
+    <w:uiPriority w:val="99"/>
+    <w:semiHidden/>
+    <w:unhideWhenUsed/>
+    <w:tblPr>
+      <w:tblInd w:w="0" w:type="dxa"/>
+      <w:tblCellMar>
+        <w:top w:w="0" w:type="dxa"/>
+        <w:left w:w="108" w:type="dxa"/>
+        <w:bottom w:w="0" w:type="dxa"/>
+        <w:right w:w="108" w:type="dxa"/>
+      </w:tblCellMar>
+    </w:tblPr>
+  </w:style>
+  <w:style w:type="numbering" w:default="1" w:styleId="Sinlista">
+    <w:name w:val="No List"/>
+    <w:uiPriority w:val="99"/>
+    <w:semiHidden/>
+    <w:unhideWhenUsed/>
+  </w:style>
+</w:styles>
+</file>
+
 <file path=word/theme/theme1.xml><?xml version="1.0" encoding="utf-8"?>
 <a:theme xmlns:a="http://schemas.openxmlformats.org/drawingml/2006/main" name="Tema de Office">
   <a:themeElements>
@@ -4877,7 +4935,7 @@
   <a:extraClrSchemeLst/>
   <a:extLst>
     <a:ext uri="{05A4C25C-085E-4340-85A3-A5531E510DB2}">
-      <thm15:themeFamily xmlns:thm15="http://schemas.microsoft.com/office/thememl/2012/main" name="Office Theme" id="{62F939B6-93AF-4DB8-9C6B-D6C7DFDC589F}" vid="{4A3C46E8-61CC-4603-A589-7422A47A8E4A}"/>
+      <thm15:themeFamily xmlns:thm15="http://schemas.microsoft.com/office/thememl/2012/main" xmlns="" name="Office Theme" id="{62F939B6-93AF-4DB8-9C6B-D6C7DFDC589F}" vid="{4A3C46E8-61CC-4603-A589-7422A47A8E4A}"/>
     </a:ext>
   </a:extLst>
 </a:theme>
@@ -4888,7 +4946,7 @@
 </file>
 
 <file path=customXml/itemProps1.xml><?xml version="1.0" encoding="utf-8"?>
-<ds:datastoreItem xmlns:ds="http://schemas.openxmlformats.org/officeDocument/2006/customXml" ds:itemID="{1CEB5096-8566-4442-9602-1644B3958011}">
+<ds:datastoreItem xmlns:ds="http://schemas.openxmlformats.org/officeDocument/2006/customXml" ds:itemID="{0554D894-9F56-428F-A2B5-E52C943F9169}">
   <ds:schemaRefs>
     <ds:schemaRef ds:uri="http://schemas.openxmlformats.org/officeDocument/2006/bibliography"/>
   </ds:schemaRefs>

</xml_diff>